<commit_message>
only doucomanting part 2 left
</commit_message>
<xml_diff>
--- a/documentation.docx
+++ b/documentation.docx
@@ -5,7 +5,6 @@
     <w:p>
       <w:pPr>
         <w:rPr>
-          <w:rFonts w:hint="cs"/>
           <w:sz w:val="28"/>
           <w:szCs w:val="28"/>
           <w:u w:val="single"/>
@@ -32,6 +31,7 @@
           <w:szCs w:val="24"/>
         </w:rPr>
       </w:pPr>
+      <w:proofErr w:type="gramStart"/>
       <w:r>
         <w:rPr>
           <w:b/>
@@ -50,11 +50,11 @@
         </w:rPr>
         <w:t>backend</w:t>
       </w:r>
-    </w:p>
-    <w:p>
-      <w:pPr>
-        <w:rPr>
-          <w:rFonts w:hint="cs"/>
+      <w:proofErr w:type="gramEnd"/>
+    </w:p>
+    <w:p>
+      <w:pPr>
+        <w:rPr>
           <w:sz w:val="24"/>
           <w:szCs w:val="24"/>
           <w:rtl/>
@@ -133,6 +133,7 @@
         </w:rPr>
         <w:t xml:space="preserve"> ו-</w:t>
       </w:r>
+      <w:proofErr w:type="spellStart"/>
       <w:r>
         <w:rPr>
           <w:sz w:val="24"/>
@@ -140,6 +141,7 @@
         </w:rPr>
         <w:t>DATA_BASE.db</w:t>
       </w:r>
+      <w:proofErr w:type="spellEnd"/>
       <w:r>
         <w:rPr>
           <w:rFonts w:hint="cs"/>
@@ -436,16 +438,7 @@
           <w:szCs w:val="24"/>
           <w:rtl/>
         </w:rPr>
-        <w:t xml:space="preserve"> </w:t>
-      </w:r>
-      <w:r>
-        <w:rPr>
-          <w:rFonts w:hint="cs"/>
-          <w:sz w:val="24"/>
-          <w:szCs w:val="24"/>
-          <w:rtl/>
-        </w:rPr>
-        <w:t xml:space="preserve">והוא מנהל את הבקשות והגישה לבסיס הנתונים דרך הקובץ </w:t>
+        <w:t xml:space="preserve"> והוא מנהל את הבקשות והגישה לבסיס הנתונים דרך הקובץ </w:t>
       </w:r>
       <w:r>
         <w:rPr>
@@ -883,7 +876,6 @@
                           <w:p>
                             <w:pPr>
                               <w:rPr>
-                                <w:rFonts w:hint="cs"/>
                                 <w:rtl/>
                               </w:rPr>
                             </w:pPr>
@@ -950,7 +942,6 @@
                     <w:p>
                       <w:pPr>
                         <w:rPr>
-                          <w:rFonts w:hint="cs"/>
                           <w:rtl/>
                         </w:rPr>
                       </w:pPr>
@@ -1120,6 +1111,7 @@
       <w:r>
         <w:rPr>
           <w:rFonts w:cs="Arial"/>
+          <w:noProof/>
           <w:sz w:val="24"/>
           <w:szCs w:val="24"/>
           <w:rtl/>
@@ -1231,6 +1223,7 @@
         </w:rPr>
         <w:t xml:space="preserve"> שנשלחו אליו לאחר שהוא התחיל להקשיב לבקשות(</w:t>
       </w:r>
+      <w:proofErr w:type="spellStart"/>
       <w:r>
         <w:rPr>
           <w:sz w:val="24"/>
@@ -1238,6 +1231,7 @@
         </w:rPr>
         <w:t>app.listen</w:t>
       </w:r>
+      <w:proofErr w:type="spellEnd"/>
       <w:r>
         <w:rPr>
           <w:rFonts w:hint="cs"/>
@@ -1272,6 +1266,7 @@
         </w:rPr>
         <w:t xml:space="preserve">) וקורא לפונקציה המתאימה מהקובץ  </w:t>
       </w:r>
+      <w:proofErr w:type="spellStart"/>
       <w:r>
         <w:rPr>
           <w:sz w:val="24"/>
@@ -1279,6 +1274,7 @@
         </w:rPr>
         <w:t>handleDataBase</w:t>
       </w:r>
+      <w:proofErr w:type="spellEnd"/>
       <w:r>
         <w:rPr>
           <w:rFonts w:hint="cs"/>
@@ -1345,32 +1341,55 @@
           <w:szCs w:val="24"/>
           <w:rtl/>
         </w:rPr>
+        <w:t xml:space="preserve"> מקבל בקשה הוא עושה </w:t>
+      </w:r>
+      <w:r>
+        <w:rPr>
+          <w:sz w:val="24"/>
+          <w:szCs w:val="24"/>
+        </w:rPr>
+        <w:t>console.log</w:t>
+      </w:r>
+      <w:r>
+        <w:rPr>
+          <w:rFonts w:hint="cs"/>
+          <w:sz w:val="24"/>
+          <w:szCs w:val="24"/>
+          <w:rtl/>
+        </w:rPr>
+        <w:t xml:space="preserve"> לבקשה וכך כשאני בונה עוד לקוח שמדבר עם </w:t>
+      </w:r>
+      <w:r>
+        <w:rPr>
+          <w:rFonts w:hint="cs"/>
+          <w:sz w:val="24"/>
+          <w:szCs w:val="24"/>
+          <w:rtl/>
+        </w:rPr>
+        <w:t>ה</w:t>
+      </w:r>
+      <w:r>
+        <w:rPr>
+          <w:sz w:val="24"/>
+          <w:szCs w:val="24"/>
+        </w:rPr>
         <w:t xml:space="preserve"> </w:t>
       </w:r>
       <w:r>
         <w:rPr>
-          <w:rFonts w:hint="cs"/>
-          <w:sz w:val="24"/>
-          <w:szCs w:val="24"/>
-          <w:rtl/>
-        </w:rPr>
-        <w:t xml:space="preserve">מקבל בקשה הוא עושה </w:t>
-      </w:r>
-      <w:r>
-        <w:rPr>
-          <w:sz w:val="24"/>
-          <w:szCs w:val="24"/>
-        </w:rPr>
-        <w:t>console.log</w:t>
-      </w:r>
-      <w:r>
-        <w:rPr>
-          <w:rFonts w:hint="cs"/>
-          <w:sz w:val="24"/>
-          <w:szCs w:val="24"/>
-          <w:rtl/>
-        </w:rPr>
-        <w:t xml:space="preserve"> לבקשה וכך כשאני בונה עוד לקוח שמדבר עם </w:t>
+          <w:sz w:val="24"/>
+          <w:szCs w:val="24"/>
+        </w:rPr>
+        <w:t>backend</w:t>
+      </w:r>
+      <w:r>
+        <w:rPr>
+          <w:rFonts w:hint="cs"/>
+          <w:sz w:val="24"/>
+          <w:szCs w:val="24"/>
+          <w:rtl/>
+        </w:rPr>
+        <w:t xml:space="preserve"> קל לראות אם </w:t>
       </w:r>
       <w:r>
         <w:rPr>
@@ -1402,57 +1421,7 @@
           <w:szCs w:val="24"/>
           <w:rtl/>
         </w:rPr>
-        <w:t xml:space="preserve"> </w:t>
-      </w:r>
-      <w:r>
-        <w:rPr>
-          <w:rFonts w:hint="cs"/>
-          <w:sz w:val="24"/>
-          <w:szCs w:val="24"/>
-          <w:rtl/>
-        </w:rPr>
-        <w:t xml:space="preserve">קל לראות אם </w:t>
-      </w:r>
-      <w:r>
-        <w:rPr>
-          <w:rFonts w:hint="cs"/>
-          <w:sz w:val="24"/>
-          <w:szCs w:val="24"/>
-          <w:rtl/>
-        </w:rPr>
-        <w:t>ה</w:t>
-      </w:r>
-      <w:r>
-        <w:rPr>
-          <w:sz w:val="24"/>
-          <w:szCs w:val="24"/>
-        </w:rPr>
-        <w:t xml:space="preserve"> </w:t>
-      </w:r>
-      <w:r>
-        <w:rPr>
-          <w:sz w:val="24"/>
-          <w:szCs w:val="24"/>
-        </w:rPr>
-        <w:t>backend</w:t>
-      </w:r>
-      <w:r>
-        <w:rPr>
-          <w:rFonts w:hint="cs"/>
-          <w:sz w:val="24"/>
-          <w:szCs w:val="24"/>
-          <w:rtl/>
-        </w:rPr>
-        <w:t xml:space="preserve"> </w:t>
-      </w:r>
-      <w:r>
-        <w:rPr>
-          <w:rFonts w:hint="cs"/>
-          <w:sz w:val="24"/>
-          <w:szCs w:val="24"/>
-          <w:rtl/>
-        </w:rPr>
-        <w:t>קיבל את הבקשה ואיזה בקשות הוא קיבל</w:t>
+        <w:t xml:space="preserve"> קיבל את הבקשה ואיזה בקשות הוא קיבל</w:t>
       </w:r>
       <w:r>
         <w:rPr>
@@ -1484,6 +1453,7 @@
       <w:r>
         <w:rPr>
           <w:rFonts w:cs="Arial"/>
+          <w:noProof/>
           <w:sz w:val="24"/>
           <w:szCs w:val="24"/>
           <w:rtl/>
@@ -1542,6 +1512,7 @@
         </w:rPr>
         <w:t>בצהוב: מסומנים הפעולות שהוא עושה על ה</w:t>
       </w:r>
+      <w:proofErr w:type="spellStart"/>
       <w:r>
         <w:rPr>
           <w:sz w:val="24"/>
@@ -1549,6 +1520,7 @@
         </w:rPr>
         <w:t>bd</w:t>
       </w:r>
+      <w:proofErr w:type="spellEnd"/>
       <w:r>
         <w:rPr>
           <w:rFonts w:hint="cs"/>
@@ -1596,7 +1568,6 @@
     <w:p>
       <w:pPr>
         <w:rPr>
-          <w:rFonts w:hint="cs"/>
           <w:sz w:val="24"/>
           <w:szCs w:val="24"/>
           <w:rtl/>
@@ -1642,23 +1613,179 @@
           <w:szCs w:val="24"/>
           <w:rtl/>
         </w:rPr>
+        <w:t xml:space="preserve"> פותח בסיס נתונים חדש(אם קיים אז הוא פותח את מה שקיים) של </w:t>
+      </w:r>
+      <w:proofErr w:type="spellStart"/>
+      <w:r>
+        <w:rPr>
+          <w:sz w:val="24"/>
+          <w:szCs w:val="24"/>
+        </w:rPr>
+        <w:t>nedb</w:t>
+      </w:r>
+      <w:proofErr w:type="spellEnd"/>
+      <w:r>
+        <w:rPr>
+          <w:rFonts w:hint="cs"/>
+          <w:sz w:val="24"/>
+          <w:szCs w:val="24"/>
+          <w:rtl/>
+        </w:rPr>
+        <w:t>.</w:t>
+      </w:r>
+    </w:p>
+    <w:p>
+      <w:pPr>
+        <w:rPr>
+          <w:sz w:val="24"/>
+          <w:szCs w:val="24"/>
+          <w:rtl/>
+        </w:rPr>
+      </w:pPr>
+      <w:r>
+        <w:rPr>
+          <w:rFonts w:hint="cs"/>
+          <w:sz w:val="24"/>
+          <w:szCs w:val="24"/>
+          <w:rtl/>
+        </w:rPr>
+        <w:t>בשורה 15 הוא קורא לפונקציה</w:t>
+      </w:r>
+      <w:r>
+        <w:rPr>
+          <w:rFonts w:hint="cs"/>
+          <w:sz w:val="24"/>
+          <w:szCs w:val="24"/>
+          <w:rtl/>
+        </w:rPr>
+        <w:t>(</w:t>
+      </w:r>
+      <w:proofErr w:type="spellStart"/>
+      <w:r>
+        <w:rPr>
+          <w:sz w:val="24"/>
+          <w:szCs w:val="24"/>
+        </w:rPr>
+        <w:t>loadData</w:t>
+      </w:r>
+      <w:proofErr w:type="spellEnd"/>
+      <w:r>
+        <w:rPr>
+          <w:rFonts w:hint="cs"/>
+          <w:sz w:val="24"/>
+          <w:szCs w:val="24"/>
+          <w:rtl/>
+        </w:rPr>
+        <w:t>)</w:t>
+      </w:r>
+      <w:r>
+        <w:rPr>
+          <w:rFonts w:hint="cs"/>
+          <w:sz w:val="24"/>
+          <w:szCs w:val="24"/>
+          <w:rtl/>
+        </w:rPr>
+        <w:t xml:space="preserve"> מהקובץ  </w:t>
+      </w:r>
+      <w:proofErr w:type="spellStart"/>
+      <w:r>
+        <w:rPr>
+          <w:sz w:val="24"/>
+          <w:szCs w:val="24"/>
+        </w:rPr>
+        <w:t>handleDataBase</w:t>
+      </w:r>
+      <w:proofErr w:type="spellEnd"/>
+      <w:r>
+        <w:rPr>
+          <w:rFonts w:hint="cs"/>
+          <w:sz w:val="24"/>
+          <w:szCs w:val="24"/>
+          <w:rtl/>
+        </w:rPr>
+        <w:t xml:space="preserve"> שקוראת את כל הקבצים בתקיה שהיא מקבלת ולוקחת מהם את המידע הרלוונטי ושמה בבסיס הנתונים</w:t>
+      </w:r>
+      <w:r>
+        <w:rPr>
+          <w:rFonts w:hint="cs"/>
+          <w:sz w:val="24"/>
+          <w:szCs w:val="24"/>
+          <w:rtl/>
+        </w:rPr>
+        <w:t>.</w:t>
+      </w:r>
+    </w:p>
+    <w:p>
+      <w:pPr>
+        <w:rPr>
+          <w:sz w:val="24"/>
+          <w:szCs w:val="24"/>
+          <w:rtl/>
+        </w:rPr>
+      </w:pPr>
+      <w:r>
+        <w:rPr>
+          <w:rFonts w:hint="cs"/>
+          <w:sz w:val="24"/>
+          <w:szCs w:val="24"/>
+          <w:rtl/>
+        </w:rPr>
+        <w:t>*</w:t>
+      </w:r>
+      <w:r>
+        <w:rPr>
+          <w:rFonts w:hint="cs"/>
+          <w:sz w:val="24"/>
+          <w:szCs w:val="24"/>
+          <w:rtl/>
+        </w:rPr>
+        <w:t>*ה</w:t>
+      </w:r>
+      <w:r>
+        <w:rPr>
+          <w:sz w:val="24"/>
+          <w:szCs w:val="24"/>
+        </w:rPr>
         <w:t xml:space="preserve"> </w:t>
       </w:r>
       <w:r>
         <w:rPr>
-          <w:rFonts w:hint="cs"/>
-          <w:sz w:val="24"/>
-          <w:szCs w:val="24"/>
-          <w:rtl/>
-        </w:rPr>
-        <w:t xml:space="preserve">פותח בסיס נתונים חדש(אם קיים אז הוא פותח את מה שקיים) של </w:t>
-      </w:r>
-      <w:r>
-        <w:rPr>
-          <w:sz w:val="24"/>
-          <w:szCs w:val="24"/>
-        </w:rPr>
-        <w:t>nedb</w:t>
+          <w:sz w:val="24"/>
+          <w:szCs w:val="24"/>
+        </w:rPr>
+        <w:t>backend</w:t>
+      </w:r>
+      <w:r>
+        <w:rPr>
+          <w:rFonts w:hint="cs"/>
+          <w:sz w:val="24"/>
+          <w:szCs w:val="24"/>
+          <w:rtl/>
+        </w:rPr>
+        <w:t xml:space="preserve"> משתמש ב</w:t>
+      </w:r>
+      <w:r>
+        <w:rPr>
+          <w:sz w:val="24"/>
+          <w:szCs w:val="24"/>
+        </w:rPr>
+        <w:t>express</w:t>
+      </w:r>
+      <w:r>
+        <w:rPr>
+          <w:rFonts w:hint="cs"/>
+          <w:sz w:val="24"/>
+          <w:szCs w:val="24"/>
+          <w:rtl/>
+        </w:rPr>
+        <w:t xml:space="preserve"> בשביל לעבוד עם הבקשות </w:t>
+      </w:r>
+      <w:r>
+        <w:rPr>
+          <w:sz w:val="24"/>
+          <w:szCs w:val="24"/>
+        </w:rPr>
+        <w:t>http</w:t>
       </w:r>
       <w:r>
         <w:rPr>
@@ -1685,93 +1812,16 @@
           <w:szCs w:val="24"/>
           <w:rtl/>
         </w:rPr>
-        <w:t>בשורה 15 הוא קורא לפונקציה</w:t>
-      </w:r>
-      <w:r>
-        <w:rPr>
-          <w:rFonts w:hint="cs"/>
-          <w:sz w:val="24"/>
-          <w:szCs w:val="24"/>
-          <w:rtl/>
-        </w:rPr>
-        <w:t>(</w:t>
-      </w:r>
-      <w:r>
-        <w:rPr>
-          <w:sz w:val="24"/>
-          <w:szCs w:val="24"/>
-        </w:rPr>
-        <w:t>loadData</w:t>
-      </w:r>
-      <w:r>
-        <w:rPr>
-          <w:rFonts w:hint="cs"/>
-          <w:sz w:val="24"/>
-          <w:szCs w:val="24"/>
-          <w:rtl/>
-        </w:rPr>
-        <w:t>)</w:t>
-      </w:r>
-      <w:r>
-        <w:rPr>
-          <w:rFonts w:hint="cs"/>
-          <w:sz w:val="24"/>
-          <w:szCs w:val="24"/>
-          <w:rtl/>
-        </w:rPr>
-        <w:t xml:space="preserve"> מהקובץ  </w:t>
-      </w:r>
-      <w:r>
-        <w:rPr>
-          <w:sz w:val="24"/>
-          <w:szCs w:val="24"/>
-        </w:rPr>
-        <w:t>handleDataBase</w:t>
-      </w:r>
-      <w:r>
-        <w:rPr>
-          <w:rFonts w:hint="cs"/>
-          <w:sz w:val="24"/>
-          <w:szCs w:val="24"/>
-          <w:rtl/>
-        </w:rPr>
-        <w:t xml:space="preserve"> שקוראת את כל הקבצים בתקיה שהיא מקבלת ולוקחת מהם את המידע הרלוונטי ושמה בבסיס הנתונים</w:t>
-      </w:r>
-      <w:r>
-        <w:rPr>
-          <w:rFonts w:hint="cs"/>
-          <w:sz w:val="24"/>
-          <w:szCs w:val="24"/>
-          <w:rtl/>
-        </w:rPr>
-        <w:t>.</w:t>
-      </w:r>
-    </w:p>
-    <w:p>
-      <w:pPr>
-        <w:rPr>
-          <w:sz w:val="24"/>
-          <w:szCs w:val="24"/>
-          <w:rtl/>
-        </w:rPr>
-      </w:pPr>
-      <w:r>
-        <w:rPr>
-          <w:rFonts w:hint="cs"/>
-          <w:sz w:val="24"/>
-          <w:szCs w:val="24"/>
-          <w:rtl/>
-        </w:rPr>
-        <w:t>*</w:t>
-      </w:r>
-      <w:r>
-        <w:rPr>
-          <w:rFonts w:hint="cs"/>
-          <w:sz w:val="24"/>
-          <w:szCs w:val="24"/>
-          <w:rtl/>
-        </w:rPr>
-        <w:t>*ה</w:t>
+        <w:t xml:space="preserve">*בחרתי למחוק את המידע הקודם מבסיס הנתונים ולטעון מחדש בכל הרצה של </w:t>
+      </w:r>
+      <w:r>
+        <w:rPr>
+          <w:rFonts w:hint="cs"/>
+          <w:sz w:val="24"/>
+          <w:szCs w:val="24"/>
+          <w:rtl/>
+        </w:rPr>
+        <w:t>ה</w:t>
       </w:r>
       <w:r>
         <w:rPr>
@@ -1794,85 +1844,26 @@
           <w:szCs w:val="24"/>
           <w:rtl/>
         </w:rPr>
+        <w:t xml:space="preserve"> כי אם לדוגמה אני מוסיף קובץ מידע על מתקפה או משנה משהו או מוחק קובץ בסיס הנתונים של </w:t>
+      </w:r>
+      <w:r>
+        <w:rPr>
+          <w:rFonts w:hint="cs"/>
+          <w:sz w:val="24"/>
+          <w:szCs w:val="24"/>
+          <w:rtl/>
+        </w:rPr>
+        <w:t>ה</w:t>
+      </w:r>
+      <w:r>
+        <w:rPr>
+          <w:sz w:val="24"/>
+          <w:szCs w:val="24"/>
+        </w:rPr>
         <w:t xml:space="preserve"> </w:t>
       </w:r>
       <w:r>
         <w:rPr>
-          <w:rFonts w:hint="cs"/>
-          <w:sz w:val="24"/>
-          <w:szCs w:val="24"/>
-          <w:rtl/>
-        </w:rPr>
-        <w:t>משתמש ב</w:t>
-      </w:r>
-      <w:r>
-        <w:rPr>
-          <w:sz w:val="24"/>
-          <w:szCs w:val="24"/>
-        </w:rPr>
-        <w:t>express</w:t>
-      </w:r>
-      <w:r>
-        <w:rPr>
-          <w:rFonts w:hint="cs"/>
-          <w:sz w:val="24"/>
-          <w:szCs w:val="24"/>
-          <w:rtl/>
-        </w:rPr>
-        <w:t xml:space="preserve"> בשביל לעבוד עם הבקשות </w:t>
-      </w:r>
-      <w:r>
-        <w:rPr>
-          <w:sz w:val="24"/>
-          <w:szCs w:val="24"/>
-        </w:rPr>
-        <w:t>http</w:t>
-      </w:r>
-      <w:r>
-        <w:rPr>
-          <w:rFonts w:hint="cs"/>
-          <w:sz w:val="24"/>
-          <w:szCs w:val="24"/>
-          <w:rtl/>
-        </w:rPr>
-        <w:t>.</w:t>
-      </w:r>
-    </w:p>
-    <w:p>
-      <w:pPr>
-        <w:rPr>
-          <w:sz w:val="24"/>
-          <w:szCs w:val="24"/>
-          <w:rtl/>
-        </w:rPr>
-      </w:pPr>
-      <w:r>
-        <w:rPr>
-          <w:rFonts w:hint="cs"/>
-          <w:sz w:val="24"/>
-          <w:szCs w:val="24"/>
-          <w:rtl/>
-        </w:rPr>
-        <w:t xml:space="preserve">*בחרתי למחוק את המידע הקודם מבסיס הנתונים ולטעון מחדש בכל הרצה של </w:t>
-      </w:r>
-      <w:r>
-        <w:rPr>
-          <w:rFonts w:hint="cs"/>
-          <w:sz w:val="24"/>
-          <w:szCs w:val="24"/>
-          <w:rtl/>
-        </w:rPr>
-        <w:t>ה</w:t>
-      </w:r>
-      <w:r>
-        <w:rPr>
-          <w:sz w:val="24"/>
-          <w:szCs w:val="24"/>
-        </w:rPr>
-        <w:t xml:space="preserve"> </w:t>
-      </w:r>
-      <w:r>
-        <w:rPr>
           <w:sz w:val="24"/>
           <w:szCs w:val="24"/>
         </w:rPr>
@@ -1885,57 +1876,7 @@
           <w:szCs w:val="24"/>
           <w:rtl/>
         </w:rPr>
-        <w:t xml:space="preserve"> </w:t>
-      </w:r>
-      <w:r>
-        <w:rPr>
-          <w:rFonts w:hint="cs"/>
-          <w:sz w:val="24"/>
-          <w:szCs w:val="24"/>
-          <w:rtl/>
-        </w:rPr>
-        <w:t xml:space="preserve">כי אם לדוגמה אני מוסיף קובץ מידע על מתקפה או משנה משהו או מוחק קובץ בסיס הנתונים של </w:t>
-      </w:r>
-      <w:r>
-        <w:rPr>
-          <w:rFonts w:hint="cs"/>
-          <w:sz w:val="24"/>
-          <w:szCs w:val="24"/>
-          <w:rtl/>
-        </w:rPr>
-        <w:t>ה</w:t>
-      </w:r>
-      <w:r>
-        <w:rPr>
-          <w:sz w:val="24"/>
-          <w:szCs w:val="24"/>
-        </w:rPr>
-        <w:t xml:space="preserve"> </w:t>
-      </w:r>
-      <w:r>
-        <w:rPr>
-          <w:sz w:val="24"/>
-          <w:szCs w:val="24"/>
-        </w:rPr>
-        <w:t>backend</w:t>
-      </w:r>
-      <w:r>
-        <w:rPr>
-          <w:rFonts w:hint="cs"/>
-          <w:sz w:val="24"/>
-          <w:szCs w:val="24"/>
-          <w:rtl/>
-        </w:rPr>
-        <w:t xml:space="preserve"> </w:t>
-      </w:r>
-      <w:r>
-        <w:rPr>
-          <w:rFonts w:hint="cs"/>
-          <w:sz w:val="24"/>
-          <w:szCs w:val="24"/>
-          <w:rtl/>
-        </w:rPr>
-        <w:t>יתעדכן.</w:t>
+        <w:t xml:space="preserve"> יתעדכן.</w:t>
       </w:r>
     </w:p>
     <w:p>
@@ -2002,7 +1943,27 @@
           <w:szCs w:val="24"/>
           <w:rtl/>
         </w:rPr>
-        <w:t xml:space="preserve"> לבסיס הנתונים ומתעסקות איתו.</w:t>
+        <w:t xml:space="preserve"> לבסיס הנתונים ומתעסקות </w:t>
+      </w:r>
+      <w:proofErr w:type="spellStart"/>
+      <w:r>
+        <w:rPr>
+          <w:rFonts w:hint="cs"/>
+          <w:sz w:val="24"/>
+          <w:szCs w:val="24"/>
+          <w:rtl/>
+        </w:rPr>
+        <w:t>איתו</w:t>
+      </w:r>
+      <w:proofErr w:type="spellEnd"/>
+      <w:r>
+        <w:rPr>
+          <w:rFonts w:hint="cs"/>
+          <w:sz w:val="24"/>
+          <w:szCs w:val="24"/>
+          <w:rtl/>
+        </w:rPr>
+        <w:t>.</w:t>
       </w:r>
     </w:p>
     <w:p>
@@ -2016,6 +1977,7 @@
       <w:r>
         <w:rPr>
           <w:rFonts w:cs="Arial"/>
+          <w:noProof/>
           <w:sz w:val="24"/>
           <w:szCs w:val="24"/>
           <w:rtl/>
@@ -2077,6 +2039,7 @@
           </wp:anchor>
         </w:drawing>
       </w:r>
+      <w:proofErr w:type="spellStart"/>
       <w:r>
         <w:rPr>
           <w:rFonts w:ascii="Consolas" w:hAnsi="Consolas" w:cs="Consolas"/>
@@ -2086,6 +2049,7 @@
         </w:rPr>
         <w:t>loadData</w:t>
       </w:r>
+      <w:proofErr w:type="spellEnd"/>
       <w:r>
         <w:rPr>
           <w:rFonts w:hint="cs"/>
@@ -2110,7 +2074,27 @@
           <w:szCs w:val="24"/>
           <w:rtl/>
         </w:rPr>
-        <w:t xml:space="preserve"> מקבלת בסיס נתונים ושם של התקייה עם הקבצים עם המידע וטוענת אותם לבסיס הנתונים.</w:t>
+        <w:t xml:space="preserve"> מקבלת בסיס נתונים ושם של </w:t>
+      </w:r>
+      <w:proofErr w:type="spellStart"/>
+      <w:r>
+        <w:rPr>
+          <w:rFonts w:hint="cs"/>
+          <w:sz w:val="24"/>
+          <w:szCs w:val="24"/>
+          <w:rtl/>
+        </w:rPr>
+        <w:t>התקייה</w:t>
+      </w:r>
+      <w:proofErr w:type="spellEnd"/>
+      <w:r>
+        <w:rPr>
+          <w:rFonts w:hint="cs"/>
+          <w:sz w:val="24"/>
+          <w:szCs w:val="24"/>
+          <w:rtl/>
+        </w:rPr>
+        <w:t xml:space="preserve"> עם הקבצים עם המידע וטוענת אותם לבסיס הנתונים.</w:t>
       </w:r>
       <w:r>
         <w:rPr>
@@ -2139,6 +2123,7 @@
         </w:rPr>
         <w:t xml:space="preserve">הפונקציה עוברת על הקבצים בתיקייה וקוראת לפונקציה </w:t>
       </w:r>
+      <w:proofErr w:type="spellStart"/>
       <w:r>
         <w:rPr>
           <w:sz w:val="24"/>
@@ -2146,6 +2131,7 @@
         </w:rPr>
         <w:t>getData</w:t>
       </w:r>
+      <w:proofErr w:type="spellEnd"/>
       <w:r>
         <w:rPr>
           <w:rFonts w:hint="cs"/>
@@ -2179,6 +2165,7 @@
         </w:rPr>
         <w:t xml:space="preserve"> של </w:t>
       </w:r>
+      <w:proofErr w:type="spellStart"/>
       <w:r>
         <w:rPr>
           <w:sz w:val="24"/>
@@ -2186,6 +2173,7 @@
         </w:rPr>
         <w:t>nedb</w:t>
       </w:r>
+      <w:proofErr w:type="spellEnd"/>
       <w:r>
         <w:rPr>
           <w:rFonts w:hint="cs"/>
@@ -2220,6 +2208,7 @@
           <w:rtl/>
         </w:rPr>
       </w:pPr>
+      <w:proofErr w:type="spellStart"/>
       <w:r>
         <w:rPr>
           <w:rFonts w:ascii="Consolas" w:hAnsi="Consolas" w:cs="Consolas"/>
@@ -2229,6 +2218,7 @@
         </w:rPr>
         <w:t>getData</w:t>
       </w:r>
+      <w:proofErr w:type="spellEnd"/>
       <w:r>
         <w:rPr>
           <w:rFonts w:hint="cs"/>
@@ -2271,6 +2261,7 @@
         </w:rPr>
         <w:t xml:space="preserve"> ומחזירה את המידע בפורמט מתאים ל</w:t>
       </w:r>
+      <w:proofErr w:type="spellStart"/>
       <w:r>
         <w:rPr>
           <w:sz w:val="24"/>
@@ -2278,6 +2269,7 @@
         </w:rPr>
         <w:t>nedb</w:t>
       </w:r>
+      <w:proofErr w:type="spellEnd"/>
       <w:r>
         <w:rPr>
           <w:rFonts w:hint="cs"/>
@@ -2396,12 +2388,12 @@
     <w:p>
       <w:pPr>
         <w:rPr>
-          <w:rFonts w:hint="cs"/>
-          <w:sz w:val="24"/>
-          <w:szCs w:val="24"/>
-          <w:rtl/>
-        </w:rPr>
-      </w:pPr>
+          <w:sz w:val="24"/>
+          <w:szCs w:val="24"/>
+          <w:rtl/>
+        </w:rPr>
+      </w:pPr>
+      <w:proofErr w:type="spellStart"/>
       <w:r>
         <w:rPr>
           <w:rFonts w:ascii="Consolas" w:hAnsi="Consolas" w:cs="Consolas"/>
@@ -2411,6 +2403,7 @@
         </w:rPr>
         <w:t>searchByDesc</w:t>
       </w:r>
+      <w:proofErr w:type="spellEnd"/>
       <w:r>
         <w:rPr>
           <w:rFonts w:hint="cs"/>
@@ -2456,12 +2449,21 @@
         </w:rPr>
         <w:t xml:space="preserve"> חיפוש בסיס נתונים ו</w:t>
       </w:r>
-      <w:r>
-        <w:rPr>
-          <w:sz w:val="24"/>
-          <w:szCs w:val="24"/>
-        </w:rPr>
-        <w:t xml:space="preserve">callbackfunction - </w:t>
+      <w:proofErr w:type="spellStart"/>
+      <w:r>
+        <w:rPr>
+          <w:sz w:val="24"/>
+          <w:szCs w:val="24"/>
+        </w:rPr>
+        <w:t>callbackfunction</w:t>
+      </w:r>
+      <w:proofErr w:type="spellEnd"/>
+      <w:r>
+        <w:rPr>
+          <w:sz w:val="24"/>
+          <w:szCs w:val="24"/>
+        </w:rPr>
+        <w:t xml:space="preserve"> - </w:t>
       </w:r>
       <w:r>
         <w:rPr>
@@ -2509,6 +2511,7 @@
       <w:r>
         <w:rPr>
           <w:rFonts w:cs="Arial"/>
+          <w:noProof/>
           <w:sz w:val="24"/>
           <w:szCs w:val="24"/>
           <w:rtl/>
@@ -2583,6 +2586,7 @@
         </w:rPr>
         <w:t xml:space="preserve"> של בסיס נתונים </w:t>
       </w:r>
+      <w:proofErr w:type="spellStart"/>
       <w:r>
         <w:rPr>
           <w:sz w:val="24"/>
@@ -2590,6 +2594,7 @@
         </w:rPr>
         <w:t>nebd</w:t>
       </w:r>
+      <w:proofErr w:type="spellEnd"/>
       <w:r>
         <w:rPr>
           <w:rFonts w:hint="cs"/>
@@ -2649,6 +2654,7 @@
           <w:rtl/>
         </w:rPr>
       </w:pPr>
+      <w:proofErr w:type="spellStart"/>
       <w:r>
         <w:rPr>
           <w:rFonts w:ascii="Consolas" w:hAnsi="Consolas" w:cs="Consolas"/>
@@ -2658,6 +2664,7 @@
         </w:rPr>
         <w:t>infoOnAttack</w:t>
       </w:r>
+      <w:proofErr w:type="spellEnd"/>
       <w:r>
         <w:rPr>
           <w:rFonts w:hint="cs"/>
@@ -2696,6 +2703,7 @@
       <w:r>
         <w:rPr>
           <w:rFonts w:cs="Arial"/>
+          <w:noProof/>
           <w:sz w:val="24"/>
           <w:szCs w:val="24"/>
           <w:rtl/>
@@ -2768,6 +2776,7 @@
         </w:rPr>
         <w:t xml:space="preserve"> </w:t>
       </w:r>
+      <w:proofErr w:type="spellStart"/>
       <w:r>
         <w:rPr>
           <w:rFonts w:ascii="Consolas" w:hAnsi="Consolas" w:cs="Consolas"/>
@@ -2777,6 +2786,7 @@
         </w:rPr>
         <w:t>searchByDesc</w:t>
       </w:r>
+      <w:proofErr w:type="spellEnd"/>
       <w:r>
         <w:rPr>
           <w:rFonts w:hint="cs"/>
@@ -2800,7 +2810,7 @@
           <w:szCs w:val="24"/>
           <w:rtl/>
         </w:rPr>
-        <w:t xml:space="preserve"> באופן לא רגיש (</w:t>
+        <w:t xml:space="preserve"> באופן רגיש (</w:t>
       </w:r>
       <w:r>
         <w:rPr>
@@ -2852,7 +2862,27 @@
           <w:szCs w:val="24"/>
           <w:rtl/>
         </w:rPr>
-        <w:t xml:space="preserve"> שמתאימים לחיפוש והופכת אותם למחרוזת עם המידע על מתקפה מסויימת.</w:t>
+        <w:t xml:space="preserve"> שמתאימים לחיפוש והופכת אותם למחרוזת עם המידע על מתקפה </w:t>
+      </w:r>
+      <w:proofErr w:type="spellStart"/>
+      <w:r>
+        <w:rPr>
+          <w:rFonts w:hint="cs"/>
+          <w:sz w:val="24"/>
+          <w:szCs w:val="24"/>
+          <w:rtl/>
+        </w:rPr>
+        <w:t>מסויימת</w:t>
+      </w:r>
+      <w:proofErr w:type="spellEnd"/>
+      <w:r>
+        <w:rPr>
+          <w:rFonts w:hint="cs"/>
+          <w:sz w:val="24"/>
+          <w:szCs w:val="24"/>
+          <w:rtl/>
+        </w:rPr>
+        <w:t>.</w:t>
       </w:r>
     </w:p>
     <w:p>
@@ -2882,6 +2912,7 @@
         <w:lastRenderedPageBreak/>
         <w:t>*שתי פונקציות החיפוש קוראות בסוף ל</w:t>
       </w:r>
+      <w:proofErr w:type="spellStart"/>
       <w:r>
         <w:rPr>
           <w:sz w:val="24"/>
@@ -2904,6 +2935,7 @@
         </w:rPr>
         <w:t>unction</w:t>
       </w:r>
+      <w:proofErr w:type="spellEnd"/>
       <w:r>
         <w:rPr>
           <w:rFonts w:hint="cs"/>
@@ -2932,6 +2964,357 @@
           <w:szCs w:val="24"/>
           <w:rtl/>
         </w:rPr>
+        <w:t>הסיבה שהשתמשתי ב</w:t>
+      </w:r>
+      <w:proofErr w:type="spellStart"/>
+      <w:r>
+        <w:rPr>
+          <w:sz w:val="24"/>
+          <w:szCs w:val="24"/>
+        </w:rPr>
+        <w:t>callbackfunc</w:t>
+      </w:r>
+      <w:proofErr w:type="spellEnd"/>
+      <w:r>
+        <w:rPr>
+          <w:rFonts w:hint="cs"/>
+          <w:sz w:val="24"/>
+          <w:szCs w:val="24"/>
+          <w:rtl/>
+        </w:rPr>
+        <w:t xml:space="preserve"> זה בגלל ש</w:t>
+      </w:r>
+      <w:r>
+        <w:rPr>
+          <w:sz w:val="24"/>
+          <w:szCs w:val="24"/>
+        </w:rPr>
+        <w:t>node.js</w:t>
+      </w:r>
+      <w:r>
+        <w:rPr>
+          <w:rFonts w:hint="cs"/>
+          <w:sz w:val="24"/>
+          <w:szCs w:val="24"/>
+        </w:rPr>
+        <w:t xml:space="preserve"> </w:t>
+      </w:r>
+      <w:r>
+        <w:rPr>
+          <w:rFonts w:hint="cs"/>
+          <w:sz w:val="24"/>
+          <w:szCs w:val="24"/>
+          <w:rtl/>
+        </w:rPr>
+        <w:t xml:space="preserve"> קורה באופן </w:t>
+      </w:r>
+      <w:r>
+        <w:rPr>
+          <w:rFonts w:cs="Arial"/>
+          <w:sz w:val="24"/>
+          <w:szCs w:val="24"/>
+          <w:rtl/>
+        </w:rPr>
+        <w:t>אסינכרוני</w:t>
+      </w:r>
+      <w:r>
+        <w:rPr>
+          <w:rFonts w:cs="Arial" w:hint="cs"/>
+          <w:sz w:val="24"/>
+          <w:szCs w:val="24"/>
+          <w:rtl/>
+        </w:rPr>
+        <w:t>. לכן כאשר אני קורא ל</w:t>
+      </w:r>
+      <w:proofErr w:type="spellStart"/>
+      <w:r>
+        <w:rPr>
+          <w:rFonts w:cs="Arial"/>
+          <w:sz w:val="24"/>
+          <w:szCs w:val="24"/>
+        </w:rPr>
+        <w:t>infoOnAttack</w:t>
+      </w:r>
+      <w:proofErr w:type="spellEnd"/>
+      <w:r>
+        <w:rPr>
+          <w:rFonts w:cs="Arial" w:hint="cs"/>
+          <w:sz w:val="24"/>
+          <w:szCs w:val="24"/>
+          <w:rtl/>
+        </w:rPr>
+        <w:t xml:space="preserve"> </w:t>
+      </w:r>
+      <w:r>
+        <w:rPr>
+          <w:rFonts w:hint="cs"/>
+          <w:sz w:val="24"/>
+          <w:szCs w:val="24"/>
+          <w:rtl/>
+        </w:rPr>
+        <w:t>זה לא משנה לו אם הפעולות שבתוך הפונקציה הושלמו והוא פשוט מנחש שכן וממשיך לשורה הבאה. בגלל</w:t>
+      </w:r>
+      <w:r>
+        <w:rPr>
+          <w:rFonts w:hint="cs"/>
+          <w:sz w:val="24"/>
+          <w:szCs w:val="24"/>
+          <w:rtl/>
+        </w:rPr>
+        <w:t xml:space="preserve"> זה</w:t>
+      </w:r>
+      <w:r>
+        <w:rPr>
+          <w:rFonts w:hint="cs"/>
+          <w:sz w:val="24"/>
+          <w:szCs w:val="24"/>
+          <w:rtl/>
+        </w:rPr>
+        <w:t xml:space="preserve"> </w:t>
+      </w:r>
+      <w:r>
+        <w:rPr>
+          <w:rFonts w:hint="cs"/>
+          <w:sz w:val="24"/>
+          <w:szCs w:val="24"/>
+          <w:rtl/>
+        </w:rPr>
+        <w:t>אם לא הייתי משתמש ב</w:t>
+      </w:r>
+      <w:proofErr w:type="spellStart"/>
+      <w:r>
+        <w:rPr>
+          <w:sz w:val="24"/>
+          <w:szCs w:val="24"/>
+        </w:rPr>
+        <w:t>callbackfunc</w:t>
+      </w:r>
+      <w:proofErr w:type="spellEnd"/>
+      <w:r>
+        <w:rPr>
+          <w:rFonts w:hint="cs"/>
+          <w:sz w:val="24"/>
+          <w:szCs w:val="24"/>
+          <w:rtl/>
+        </w:rPr>
+        <w:t xml:space="preserve"> </w:t>
+      </w:r>
+      <w:r>
+        <w:rPr>
+          <w:rFonts w:hint="cs"/>
+          <w:sz w:val="24"/>
+          <w:szCs w:val="24"/>
+          <w:rtl/>
+        </w:rPr>
+        <w:t>שאילת החיפוש(</w:t>
+      </w:r>
+      <w:r>
+        <w:rPr>
+          <w:sz w:val="24"/>
+          <w:szCs w:val="24"/>
+        </w:rPr>
+        <w:t>find</w:t>
+      </w:r>
+      <w:r>
+        <w:rPr>
+          <w:rFonts w:hint="cs"/>
+          <w:sz w:val="24"/>
+          <w:szCs w:val="24"/>
+          <w:rtl/>
+        </w:rPr>
+        <w:t xml:space="preserve">) </w:t>
+      </w:r>
+      <w:r>
+        <w:rPr>
+          <w:rFonts w:hint="cs"/>
+          <w:sz w:val="24"/>
+          <w:szCs w:val="24"/>
+          <w:rtl/>
+        </w:rPr>
+        <w:t xml:space="preserve">והפונקציה </w:t>
+      </w:r>
+      <w:r>
+        <w:rPr>
+          <w:rFonts w:hint="cs"/>
+          <w:sz w:val="24"/>
+          <w:szCs w:val="24"/>
+          <w:rtl/>
+        </w:rPr>
+        <w:t>לא ה</w:t>
+      </w:r>
+      <w:r>
+        <w:rPr>
+          <w:rFonts w:hint="cs"/>
+          <w:sz w:val="24"/>
+          <w:szCs w:val="24"/>
+          <w:rtl/>
+        </w:rPr>
+        <w:t>ייתה מסתיימת</w:t>
+      </w:r>
+      <w:r>
+        <w:rPr>
+          <w:rFonts w:hint="cs"/>
+          <w:sz w:val="24"/>
+          <w:szCs w:val="24"/>
+          <w:rtl/>
+        </w:rPr>
+        <w:t xml:space="preserve"> </w:t>
+      </w:r>
+      <w:r>
+        <w:rPr>
+          <w:rFonts w:hint="cs"/>
+          <w:sz w:val="24"/>
+          <w:szCs w:val="24"/>
+          <w:rtl/>
+        </w:rPr>
+        <w:t>כשזה המשיך לשליחה (</w:t>
+      </w:r>
+      <w:proofErr w:type="spellStart"/>
+      <w:r>
+        <w:rPr>
+          <w:sz w:val="24"/>
+          <w:szCs w:val="24"/>
+        </w:rPr>
+        <w:t>res.send</w:t>
+      </w:r>
+      <w:proofErr w:type="spellEnd"/>
+      <w:r>
+        <w:rPr>
+          <w:rFonts w:hint="cs"/>
+          <w:sz w:val="24"/>
+          <w:szCs w:val="24"/>
+          <w:rtl/>
+        </w:rPr>
+        <w:t xml:space="preserve">) והיה יוצא </w:t>
+      </w:r>
+      <w:r>
+        <w:rPr>
+          <w:sz w:val="24"/>
+          <w:szCs w:val="24"/>
+        </w:rPr>
+        <w:t>Undefined</w:t>
+      </w:r>
+      <w:r>
+        <w:rPr>
+          <w:rFonts w:hint="cs"/>
+          <w:sz w:val="24"/>
+          <w:szCs w:val="24"/>
+          <w:rtl/>
+        </w:rPr>
+        <w:t>.</w:t>
+      </w:r>
+      <w:r>
+        <w:rPr>
+          <w:rFonts w:hint="cs"/>
+          <w:sz w:val="24"/>
+          <w:szCs w:val="24"/>
+          <w:rtl/>
+        </w:rPr>
+        <w:t xml:space="preserve"> כשאני משתמש ב</w:t>
+      </w:r>
+      <w:r>
+        <w:rPr>
+          <w:sz w:val="24"/>
+          <w:szCs w:val="24"/>
+        </w:rPr>
+        <w:t>callback</w:t>
+      </w:r>
+      <w:r>
+        <w:rPr>
+          <w:rFonts w:hint="cs"/>
+          <w:sz w:val="24"/>
+          <w:szCs w:val="24"/>
+        </w:rPr>
+        <w:t xml:space="preserve"> </w:t>
+      </w:r>
+      <w:r>
+        <w:rPr>
+          <w:rFonts w:hint="cs"/>
+          <w:sz w:val="24"/>
+          <w:szCs w:val="24"/>
+          <w:rtl/>
+        </w:rPr>
+        <w:t xml:space="preserve"> מתוך השאילתה</w:t>
+      </w:r>
+      <w:r>
+        <w:rPr>
+          <w:rFonts w:hint="cs"/>
+          <w:sz w:val="24"/>
+          <w:szCs w:val="24"/>
+          <w:rtl/>
+        </w:rPr>
+        <w:t xml:space="preserve"> ורק אחרי הפעולה</w:t>
+      </w:r>
+      <w:r>
+        <w:rPr>
+          <w:rFonts w:hint="cs"/>
+          <w:sz w:val="24"/>
+          <w:szCs w:val="24"/>
+          <w:rtl/>
+        </w:rPr>
+        <w:t xml:space="preserve"> אני בעצם מוודא</w:t>
+      </w:r>
+      <w:r>
+        <w:rPr>
+          <w:rFonts w:hint="cs"/>
+          <w:sz w:val="24"/>
+          <w:szCs w:val="24"/>
+          <w:rtl/>
+        </w:rPr>
+        <w:t xml:space="preserve"> שהיא הסתיימה</w:t>
+      </w:r>
+      <w:r>
+        <w:rPr>
+          <w:rFonts w:hint="cs"/>
+          <w:sz w:val="24"/>
+          <w:szCs w:val="24"/>
+          <w:rtl/>
+        </w:rPr>
+        <w:t xml:space="preserve"> לפני שאני ממשיך</w:t>
+      </w:r>
+      <w:r>
+        <w:rPr>
+          <w:rFonts w:hint="cs"/>
+          <w:sz w:val="24"/>
+          <w:szCs w:val="24"/>
+          <w:rtl/>
+        </w:rPr>
+        <w:t>.</w:t>
+      </w:r>
+      <w:r>
+        <w:rPr>
+          <w:rFonts w:hint="cs"/>
+          <w:sz w:val="24"/>
+          <w:szCs w:val="24"/>
+          <w:rtl/>
+        </w:rPr>
+        <w:t xml:space="preserve">  </w:t>
+      </w:r>
+    </w:p>
+    <w:p>
+      <w:pPr>
+        <w:rPr>
+          <w:sz w:val="24"/>
+          <w:szCs w:val="24"/>
+          <w:rtl/>
+        </w:rPr>
+      </w:pPr>
+    </w:p>
+    <w:p>
+      <w:pPr>
+        <w:rPr>
+          <w:sz w:val="24"/>
+          <w:szCs w:val="24"/>
+          <w:rtl/>
+        </w:rPr>
+      </w:pPr>
+      <w:r>
+        <w:rPr>
+          <w:rFonts w:hint="cs"/>
+          <w:sz w:val="24"/>
+          <w:szCs w:val="24"/>
+          <w:rtl/>
+        </w:rPr>
         <w:t>דוגמה לשימוש ב</w:t>
       </w:r>
       <w:r>
@@ -2943,6 +3326,7 @@
         </w:rPr>
         <w:t xml:space="preserve"> </w:t>
       </w:r>
+      <w:proofErr w:type="spellStart"/>
       <w:r>
         <w:rPr>
           <w:rFonts w:ascii="Consolas" w:hAnsi="Consolas" w:cs="Consolas"/>
@@ -2952,6 +3336,7 @@
         </w:rPr>
         <w:t>infoOnAttack</w:t>
       </w:r>
+      <w:proofErr w:type="spellEnd"/>
     </w:p>
     <w:p>
       <w:pPr>
@@ -2964,6 +3349,7 @@
       <w:r>
         <w:rPr>
           <w:rFonts w:cs="Arial"/>
+          <w:noProof/>
           <w:sz w:val="24"/>
           <w:szCs w:val="24"/>
           <w:rtl/>
@@ -3015,7 +3401,6 @@
     <w:p>
       <w:pPr>
         <w:rPr>
-          <w:rFonts w:hint="cs"/>
           <w:sz w:val="24"/>
           <w:szCs w:val="24"/>
           <w:rtl/>
@@ -3044,33 +3429,26 @@
           <w:sz w:val="24"/>
           <w:szCs w:val="24"/>
         </w:rPr>
+        <w:t>documents</w:t>
+      </w:r>
+      <w:r>
+        <w:rPr>
+          <w:rFonts w:hint="cs"/>
+          <w:sz w:val="24"/>
+          <w:szCs w:val="24"/>
+          <w:rtl/>
+        </w:rPr>
+        <w:t xml:space="preserve">. דוגמה של </w:t>
+      </w:r>
+      <w:r>
+        <w:rPr>
+          <w:sz w:val="24"/>
+          <w:szCs w:val="24"/>
+        </w:rPr>
         <w:t>document</w:t>
       </w:r>
       <w:r>
         <w:rPr>
-          <w:sz w:val="24"/>
-          <w:szCs w:val="24"/>
-        </w:rPr>
-        <w:t>s</w:t>
-      </w:r>
-      <w:r>
-        <w:rPr>
-          <w:rFonts w:hint="cs"/>
-          <w:sz w:val="24"/>
-          <w:szCs w:val="24"/>
-          <w:rtl/>
-        </w:rPr>
-        <w:t xml:space="preserve">. דוגמה של </w:t>
-      </w:r>
-      <w:r>
-        <w:rPr>
-          <w:sz w:val="24"/>
-          <w:szCs w:val="24"/>
-        </w:rPr>
-        <w:t>document</w:t>
-      </w:r>
-      <w:r>
-        <w:rPr>
           <w:rFonts w:hint="cs"/>
           <w:sz w:val="24"/>
           <w:szCs w:val="24"/>
@@ -3104,7 +3482,17 @@
           <w:sz w:val="19"/>
           <w:szCs w:val="19"/>
         </w:rPr>
-        <w:t>"name"</w:t>
+        <w:t>"</w:t>
+      </w:r>
+      <w:proofErr w:type="spellStart"/>
+      <w:r>
+        <w:rPr>
+          <w:rFonts w:ascii="Consolas" w:hAnsi="Consolas" w:cs="Consolas"/>
+          <w:color w:val="2E75B6"/>
+          <w:sz w:val="19"/>
+          <w:szCs w:val="19"/>
+        </w:rPr>
+        <w:t>name"</w:t>
       </w:r>
       <w:r>
         <w:rPr>
@@ -3122,7 +3510,27 @@
           <w:sz w:val="19"/>
           <w:szCs w:val="19"/>
         </w:rPr>
-        <w:t>"Extra Window Memory Injection"</w:t>
+        <w:t>"Extra</w:t>
+      </w:r>
+      <w:proofErr w:type="spellEnd"/>
+      <w:r>
+        <w:rPr>
+          <w:rFonts w:ascii="Consolas" w:hAnsi="Consolas" w:cs="Consolas"/>
+          <w:color w:val="A31515"/>
+          <w:sz w:val="19"/>
+          <w:szCs w:val="19"/>
+        </w:rPr>
+        <w:t xml:space="preserve"> Window Memory </w:t>
+      </w:r>
+      <w:proofErr w:type="spellStart"/>
+      <w:r>
+        <w:rPr>
+          <w:rFonts w:ascii="Consolas" w:hAnsi="Consolas" w:cs="Consolas"/>
+          <w:color w:val="A31515"/>
+          <w:sz w:val="19"/>
+          <w:szCs w:val="19"/>
+        </w:rPr>
+        <w:t>Injection"</w:t>
       </w:r>
       <w:r>
         <w:rPr>
@@ -3158,7 +3566,17 @@
           <w:sz w:val="19"/>
           <w:szCs w:val="19"/>
         </w:rPr>
-        <w:t>"attack-pattern--0042a9f5-f053-4769-b3ef-9ad018dfa298"</w:t>
+        <w:t>"attack-pattern</w:t>
+      </w:r>
+      <w:proofErr w:type="spellEnd"/>
+      <w:r>
+        <w:rPr>
+          <w:rFonts w:ascii="Consolas" w:hAnsi="Consolas" w:cs="Consolas"/>
+          <w:color w:val="A31515"/>
+          <w:sz w:val="19"/>
+          <w:szCs w:val="19"/>
+        </w:rPr>
+        <w:t>--0042a9f5-f053-4769-b3ef-9ad018dfa298"</w:t>
       </w:r>
       <w:r>
         <w:rPr>
@@ -3176,7 +3594,17 @@
           <w:sz w:val="19"/>
           <w:szCs w:val="19"/>
         </w:rPr>
-        <w:t>"x_mitre_platforms"</w:t>
+        <w:t>"x_mitre_platforms</w:t>
+      </w:r>
+      <w:proofErr w:type="gramStart"/>
+      <w:r>
+        <w:rPr>
+          <w:rFonts w:ascii="Consolas" w:hAnsi="Consolas" w:cs="Consolas"/>
+          <w:color w:val="2E75B6"/>
+          <w:sz w:val="19"/>
+          <w:szCs w:val="19"/>
+        </w:rPr>
+        <w:t>"</w:t>
       </w:r>
       <w:r>
         <w:rPr>
@@ -3187,6 +3615,7 @@
         </w:rPr>
         <w:t>:[</w:t>
       </w:r>
+      <w:proofErr w:type="gramEnd"/>
       <w:r>
         <w:rPr>
           <w:rFonts w:ascii="Consolas" w:hAnsi="Consolas" w:cs="Consolas"/>
@@ -3230,7 +3659,127 @@
           <w:sz w:val="19"/>
           <w:szCs w:val="19"/>
         </w:rPr>
-        <w:t>"Monitor for API calls related to enumerating and manipulating EWM such as GetWindowLong (Citation: Microsoft GetWindowLong function) and SetWindowLong (Citation: Microsoft SetWindowLong function). Malware associated with this technique have also used SendNotifyMessage (Citation: Microsoft SendNotifyMessage function) to trigger the associated window procedure and eventual malicious injection. (Citation: Endgame Process Injection July 2017)"</w:t>
+        <w:t xml:space="preserve">"Monitor for API calls related to enumerating and manipulating EWM such as </w:t>
+      </w:r>
+      <w:proofErr w:type="spellStart"/>
+      <w:r>
+        <w:rPr>
+          <w:rFonts w:ascii="Consolas" w:hAnsi="Consolas" w:cs="Consolas"/>
+          <w:color w:val="A31515"/>
+          <w:sz w:val="19"/>
+          <w:szCs w:val="19"/>
+        </w:rPr>
+        <w:t>GetWindowLong</w:t>
+      </w:r>
+      <w:proofErr w:type="spellEnd"/>
+      <w:r>
+        <w:rPr>
+          <w:rFonts w:ascii="Consolas" w:hAnsi="Consolas" w:cs="Consolas"/>
+          <w:color w:val="A31515"/>
+          <w:sz w:val="19"/>
+          <w:szCs w:val="19"/>
+        </w:rPr>
+        <w:t xml:space="preserve"> (Citation: Microsoft </w:t>
+      </w:r>
+      <w:proofErr w:type="spellStart"/>
+      <w:r>
+        <w:rPr>
+          <w:rFonts w:ascii="Consolas" w:hAnsi="Consolas" w:cs="Consolas"/>
+          <w:color w:val="A31515"/>
+          <w:sz w:val="19"/>
+          <w:szCs w:val="19"/>
+        </w:rPr>
+        <w:t>GetWindowLong</w:t>
+      </w:r>
+      <w:proofErr w:type="spellEnd"/>
+      <w:r>
+        <w:rPr>
+          <w:rFonts w:ascii="Consolas" w:hAnsi="Consolas" w:cs="Consolas"/>
+          <w:color w:val="A31515"/>
+          <w:sz w:val="19"/>
+          <w:szCs w:val="19"/>
+        </w:rPr>
+        <w:t xml:space="preserve"> function) and </w:t>
+      </w:r>
+      <w:proofErr w:type="spellStart"/>
+      <w:r>
+        <w:rPr>
+          <w:rFonts w:ascii="Consolas" w:hAnsi="Consolas" w:cs="Consolas"/>
+          <w:color w:val="A31515"/>
+          <w:sz w:val="19"/>
+          <w:szCs w:val="19"/>
+        </w:rPr>
+        <w:t>SetWindowLong</w:t>
+      </w:r>
+      <w:proofErr w:type="spellEnd"/>
+      <w:r>
+        <w:rPr>
+          <w:rFonts w:ascii="Consolas" w:hAnsi="Consolas" w:cs="Consolas"/>
+          <w:color w:val="A31515"/>
+          <w:sz w:val="19"/>
+          <w:szCs w:val="19"/>
+        </w:rPr>
+        <w:t xml:space="preserve"> (Citation: Microsoft </w:t>
+      </w:r>
+      <w:proofErr w:type="spellStart"/>
+      <w:r>
+        <w:rPr>
+          <w:rFonts w:ascii="Consolas" w:hAnsi="Consolas" w:cs="Consolas"/>
+          <w:color w:val="A31515"/>
+          <w:sz w:val="19"/>
+          <w:szCs w:val="19"/>
+        </w:rPr>
+        <w:t>SetWindowLong</w:t>
+      </w:r>
+      <w:proofErr w:type="spellEnd"/>
+      <w:r>
+        <w:rPr>
+          <w:rFonts w:ascii="Consolas" w:hAnsi="Consolas" w:cs="Consolas"/>
+          <w:color w:val="A31515"/>
+          <w:sz w:val="19"/>
+          <w:szCs w:val="19"/>
+        </w:rPr>
+        <w:t xml:space="preserve"> function). Malware associated with this technique have also used </w:t>
+      </w:r>
+      <w:proofErr w:type="spellStart"/>
+      <w:r>
+        <w:rPr>
+          <w:rFonts w:ascii="Consolas" w:hAnsi="Consolas" w:cs="Consolas"/>
+          <w:color w:val="A31515"/>
+          <w:sz w:val="19"/>
+          <w:szCs w:val="19"/>
+        </w:rPr>
+        <w:t>SendNotifyMessage</w:t>
+      </w:r>
+      <w:proofErr w:type="spellEnd"/>
+      <w:r>
+        <w:rPr>
+          <w:rFonts w:ascii="Consolas" w:hAnsi="Consolas" w:cs="Consolas"/>
+          <w:color w:val="A31515"/>
+          <w:sz w:val="19"/>
+          <w:szCs w:val="19"/>
+        </w:rPr>
+        <w:t xml:space="preserve"> (Citation: Microsoft </w:t>
+      </w:r>
+      <w:proofErr w:type="spellStart"/>
+      <w:r>
+        <w:rPr>
+          <w:rFonts w:ascii="Consolas" w:hAnsi="Consolas" w:cs="Consolas"/>
+          <w:color w:val="A31515"/>
+          <w:sz w:val="19"/>
+          <w:szCs w:val="19"/>
+        </w:rPr>
+        <w:t>SendNotifyMessage</w:t>
+      </w:r>
+      <w:proofErr w:type="spellEnd"/>
+      <w:r>
+        <w:rPr>
+          <w:rFonts w:ascii="Consolas" w:hAnsi="Consolas" w:cs="Consolas"/>
+          <w:color w:val="A31515"/>
+          <w:sz w:val="19"/>
+          <w:szCs w:val="19"/>
+        </w:rPr>
+        <w:t xml:space="preserve"> function) to trigger the associated window procedure and eventual malicious injection. (Citation: Endgame Process Injection July 2017)"</w:t>
       </w:r>
       <w:r>
         <w:rPr>
@@ -3248,7 +3797,17 @@
           <w:sz w:val="19"/>
           <w:szCs w:val="19"/>
         </w:rPr>
-        <w:t>"phase_name"</w:t>
+        <w:t>"</w:t>
+      </w:r>
+      <w:proofErr w:type="spellStart"/>
+      <w:r>
+        <w:rPr>
+          <w:rFonts w:ascii="Consolas" w:hAnsi="Consolas" w:cs="Consolas"/>
+          <w:color w:val="2E75B6"/>
+          <w:sz w:val="19"/>
+          <w:szCs w:val="19"/>
+        </w:rPr>
+        <w:t>phase_name"</w:t>
       </w:r>
       <w:r>
         <w:rPr>
@@ -3302,8 +3861,9 @@
           <w:sz w:val="19"/>
           <w:szCs w:val="19"/>
         </w:rPr>
-        <w:t>"</w:t>
-      </w:r>
+        <w:t>"something</w:t>
+      </w:r>
+      <w:proofErr w:type="spellEnd"/>
       <w:r>
         <w:rPr>
           <w:rFonts w:ascii="Consolas" w:hAnsi="Consolas" w:cs="Consolas"/>
@@ -3311,7 +3871,43 @@
           <w:sz w:val="19"/>
           <w:szCs w:val="19"/>
         </w:rPr>
-        <w:t>something something(the original was to long for word)"</w:t>
+        <w:t xml:space="preserve"> something</w:t>
+      </w:r>
+      <w:r>
+        <w:rPr>
+          <w:rFonts w:ascii="Consolas" w:hAnsi="Consolas" w:cs="Consolas"/>
+          <w:color w:val="A31515"/>
+          <w:sz w:val="19"/>
+          <w:szCs w:val="19"/>
+        </w:rPr>
+        <w:t xml:space="preserve"> </w:t>
+      </w:r>
+      <w:r>
+        <w:rPr>
+          <w:rFonts w:ascii="Consolas" w:hAnsi="Consolas" w:cs="Consolas"/>
+          <w:color w:val="A31515"/>
+          <w:sz w:val="19"/>
+          <w:szCs w:val="19"/>
+        </w:rPr>
+        <w:t>(the original was t</w:t>
+      </w:r>
+      <w:r>
+        <w:rPr>
+          <w:rFonts w:ascii="Consolas" w:hAnsi="Consolas" w:cs="Consolas"/>
+          <w:color w:val="A31515"/>
+          <w:sz w:val="19"/>
+          <w:szCs w:val="19"/>
+        </w:rPr>
+        <w:t>o</w:t>
+      </w:r>
+      <w:r>
+        <w:rPr>
+          <w:rFonts w:ascii="Consolas" w:hAnsi="Consolas" w:cs="Consolas"/>
+          <w:color w:val="A31515"/>
+          <w:sz w:val="19"/>
+          <w:szCs w:val="19"/>
+        </w:rPr>
+        <w:t>o long for word)"</w:t>
       </w:r>
       <w:r>
         <w:rPr>
@@ -3362,7 +3958,6 @@
     <w:p>
       <w:pPr>
         <w:rPr>
-          <w:rFonts w:hint="cs"/>
           <w:sz w:val="24"/>
           <w:szCs w:val="24"/>
           <w:rtl/>
@@ -3408,31 +4003,43 @@
           <w:szCs w:val="19"/>
         </w:rPr>
       </w:pPr>
-      <w:r>
-        <w:rPr>
-          <w:sz w:val="24"/>
-          <w:szCs w:val="24"/>
-        </w:rPr>
-        <w:t xml:space="preserve">newData = </w:t>
-      </w:r>
-      <w:r>
-        <w:rPr>
-          <w:rFonts w:ascii="Consolas" w:hAnsi="Consolas" w:cs="Consolas"/>
-          <w:color w:val="000000"/>
-          <w:sz w:val="19"/>
-          <w:szCs w:val="19"/>
-        </w:rPr>
-        <w:t xml:space="preserve">{ name: </w:t>
-      </w:r>
-      <w:r>
-        <w:rPr>
-          <w:rFonts w:ascii="Consolas" w:hAnsi="Consolas" w:cs="Consolas"/>
-          <w:color w:val="000000"/>
-          <w:sz w:val="19"/>
-          <w:szCs w:val="19"/>
-        </w:rPr>
-        <w:t>"</w:t>
-      </w:r>
+      <w:proofErr w:type="spellStart"/>
+      <w:r>
+        <w:rPr>
+          <w:sz w:val="24"/>
+          <w:szCs w:val="24"/>
+        </w:rPr>
+        <w:t>newData</w:t>
+      </w:r>
+      <w:proofErr w:type="spellEnd"/>
+      <w:r>
+        <w:rPr>
+          <w:sz w:val="24"/>
+          <w:szCs w:val="24"/>
+        </w:rPr>
+        <w:t xml:space="preserve"> = </w:t>
+      </w:r>
+      <w:proofErr w:type="gramStart"/>
+      <w:r>
+        <w:rPr>
+          <w:rFonts w:ascii="Consolas" w:hAnsi="Consolas" w:cs="Consolas"/>
+          <w:color w:val="000000"/>
+          <w:sz w:val="19"/>
+          <w:szCs w:val="19"/>
+        </w:rPr>
+        <w:t>{ name</w:t>
+      </w:r>
+      <w:proofErr w:type="gramEnd"/>
+      <w:r>
+        <w:rPr>
+          <w:rFonts w:ascii="Consolas" w:hAnsi="Consolas" w:cs="Consolas"/>
+          <w:color w:val="000000"/>
+          <w:sz w:val="19"/>
+          <w:szCs w:val="19"/>
+        </w:rPr>
+        <w:t>: "</w:t>
+      </w:r>
+      <w:proofErr w:type="spellStart"/>
       <w:r>
         <w:rPr>
           <w:rFonts w:ascii="Consolas" w:hAnsi="Consolas" w:cs="Consolas"/>
@@ -3442,23 +4049,15 @@
         </w:rPr>
         <w:t>name_d</w:t>
       </w:r>
-      <w:r>
-        <w:rPr>
-          <w:rFonts w:ascii="Consolas" w:hAnsi="Consolas" w:cs="Consolas"/>
-          <w:color w:val="000000"/>
-          <w:sz w:val="19"/>
-          <w:szCs w:val="19"/>
-        </w:rPr>
-        <w:t>"</w:t>
-      </w:r>
-      <w:r>
-        <w:rPr>
-          <w:rFonts w:ascii="Consolas" w:hAnsi="Consolas" w:cs="Consolas"/>
-          <w:color w:val="000000"/>
-          <w:sz w:val="19"/>
-          <w:szCs w:val="19"/>
-        </w:rPr>
-        <w:t xml:space="preserve"> ,</w:t>
+      <w:proofErr w:type="spellEnd"/>
+      <w:r>
+        <w:rPr>
+          <w:rFonts w:ascii="Consolas" w:hAnsi="Consolas" w:cs="Consolas"/>
+          <w:color w:val="000000"/>
+          <w:sz w:val="19"/>
+          <w:szCs w:val="19"/>
+        </w:rPr>
+        <w:t>" ,</w:t>
       </w:r>
     </w:p>
     <w:p>
@@ -3483,17 +4082,9 @@
           <w:sz w:val="19"/>
           <w:szCs w:val="19"/>
         </w:rPr>
-        <w:t xml:space="preserve">id: </w:t>
-      </w:r>
-      <w:r>
-        <w:rPr>
-          <w:rFonts w:ascii="Consolas" w:hAnsi="Consolas" w:cs="Consolas"/>
-          <w:color w:val="000000"/>
-          <w:sz w:val="19"/>
-          <w:szCs w:val="19"/>
-        </w:rPr>
-        <w:t>"</w:t>
-      </w:r>
+        <w:t>id: "</w:t>
+      </w:r>
+      <w:proofErr w:type="spellStart"/>
       <w:r>
         <w:rPr>
           <w:rFonts w:ascii="Consolas" w:hAnsi="Consolas" w:cs="Consolas"/>
@@ -3503,23 +4094,15 @@
         </w:rPr>
         <w:t>id_d</w:t>
       </w:r>
-      <w:r>
-        <w:rPr>
-          <w:rFonts w:ascii="Consolas" w:hAnsi="Consolas" w:cs="Consolas"/>
-          <w:color w:val="000000"/>
-          <w:sz w:val="19"/>
-          <w:szCs w:val="19"/>
-        </w:rPr>
-        <w:t>"</w:t>
-      </w:r>
-      <w:r>
-        <w:rPr>
-          <w:rFonts w:ascii="Consolas" w:hAnsi="Consolas" w:cs="Consolas"/>
-          <w:color w:val="000000"/>
-          <w:sz w:val="19"/>
-          <w:szCs w:val="19"/>
-        </w:rPr>
-        <w:t>,</w:t>
+      <w:proofErr w:type="spellEnd"/>
+      <w:r>
+        <w:rPr>
+          <w:rFonts w:ascii="Consolas" w:hAnsi="Consolas" w:cs="Consolas"/>
+          <w:color w:val="000000"/>
+          <w:sz w:val="19"/>
+          <w:szCs w:val="19"/>
+        </w:rPr>
+        <w:t>",</w:t>
       </w:r>
     </w:p>
     <w:p>
@@ -3537,24 +4120,27 @@
           <w:szCs w:val="19"/>
         </w:rPr>
       </w:pPr>
-      <w:r>
-        <w:rPr>
-          <w:rFonts w:ascii="Consolas" w:hAnsi="Consolas" w:cs="Consolas"/>
-          <w:color w:val="000000"/>
-          <w:sz w:val="19"/>
-          <w:szCs w:val="19"/>
-        </w:rPr>
-        <w:t xml:space="preserve">x_mitre_platforms: </w:t>
-      </w:r>
-      <w:r>
-        <w:rPr>
-          <w:rFonts w:ascii="Consolas" w:hAnsi="Consolas" w:cs="Consolas"/>
-          <w:color w:val="000000"/>
-          <w:sz w:val="19"/>
-          <w:szCs w:val="19"/>
-        </w:rPr>
-        <w:t>"</w:t>
-      </w:r>
+      <w:proofErr w:type="spellStart"/>
+      <w:r>
+        <w:rPr>
+          <w:rFonts w:ascii="Consolas" w:hAnsi="Consolas" w:cs="Consolas"/>
+          <w:color w:val="000000"/>
+          <w:sz w:val="19"/>
+          <w:szCs w:val="19"/>
+        </w:rPr>
+        <w:t>x_mitre_platforms</w:t>
+      </w:r>
+      <w:proofErr w:type="spellEnd"/>
+      <w:r>
+        <w:rPr>
+          <w:rFonts w:ascii="Consolas" w:hAnsi="Consolas" w:cs="Consolas"/>
+          <w:color w:val="000000"/>
+          <w:sz w:val="19"/>
+          <w:szCs w:val="19"/>
+        </w:rPr>
+        <w:t>: "</w:t>
+      </w:r>
+      <w:proofErr w:type="spellStart"/>
       <w:r>
         <w:rPr>
           <w:rFonts w:ascii="Consolas" w:hAnsi="Consolas" w:cs="Consolas"/>
@@ -3564,23 +4150,15 @@
         </w:rPr>
         <w:t>x_mitre_platforms_d</w:t>
       </w:r>
-      <w:r>
-        <w:rPr>
-          <w:rFonts w:ascii="Consolas" w:hAnsi="Consolas" w:cs="Consolas"/>
-          <w:color w:val="000000"/>
-          <w:sz w:val="19"/>
-          <w:szCs w:val="19"/>
-        </w:rPr>
-        <w:t>"</w:t>
-      </w:r>
-      <w:r>
-        <w:rPr>
-          <w:rFonts w:ascii="Consolas" w:hAnsi="Consolas" w:cs="Consolas"/>
-          <w:color w:val="000000"/>
-          <w:sz w:val="19"/>
-          <w:szCs w:val="19"/>
-        </w:rPr>
-        <w:t>,</w:t>
+      <w:proofErr w:type="spellEnd"/>
+      <w:r>
+        <w:rPr>
+          <w:rFonts w:ascii="Consolas" w:hAnsi="Consolas" w:cs="Consolas"/>
+          <w:color w:val="000000"/>
+          <w:sz w:val="19"/>
+          <w:szCs w:val="19"/>
+        </w:rPr>
+        <w:t>",</w:t>
       </w:r>
     </w:p>
     <w:p>
@@ -3594,24 +4172,27 @@
           <w:szCs w:val="19"/>
         </w:rPr>
       </w:pPr>
-      <w:r>
-        <w:rPr>
-          <w:rFonts w:ascii="Consolas" w:hAnsi="Consolas" w:cs="Consolas"/>
-          <w:color w:val="000000"/>
-          <w:sz w:val="19"/>
-          <w:szCs w:val="19"/>
-        </w:rPr>
-        <w:t xml:space="preserve">x_mitre_detection: </w:t>
-      </w:r>
-      <w:r>
-        <w:rPr>
-          <w:rFonts w:ascii="Consolas" w:hAnsi="Consolas" w:cs="Consolas"/>
-          <w:color w:val="000000"/>
-          <w:sz w:val="19"/>
-          <w:szCs w:val="19"/>
-        </w:rPr>
-        <w:t>"</w:t>
-      </w:r>
+      <w:proofErr w:type="spellStart"/>
+      <w:r>
+        <w:rPr>
+          <w:rFonts w:ascii="Consolas" w:hAnsi="Consolas" w:cs="Consolas"/>
+          <w:color w:val="000000"/>
+          <w:sz w:val="19"/>
+          <w:szCs w:val="19"/>
+        </w:rPr>
+        <w:t>x_mitre_detection</w:t>
+      </w:r>
+      <w:proofErr w:type="spellEnd"/>
+      <w:r>
+        <w:rPr>
+          <w:rFonts w:ascii="Consolas" w:hAnsi="Consolas" w:cs="Consolas"/>
+          <w:color w:val="000000"/>
+          <w:sz w:val="19"/>
+          <w:szCs w:val="19"/>
+        </w:rPr>
+        <w:t>: "</w:t>
+      </w:r>
+      <w:proofErr w:type="spellStart"/>
       <w:r>
         <w:rPr>
           <w:rFonts w:ascii="Consolas" w:hAnsi="Consolas" w:cs="Consolas"/>
@@ -3621,23 +4202,15 @@
         </w:rPr>
         <w:t>x_mitre_detection_d</w:t>
       </w:r>
-      <w:r>
-        <w:rPr>
-          <w:rFonts w:ascii="Consolas" w:hAnsi="Consolas" w:cs="Consolas"/>
-          <w:color w:val="000000"/>
-          <w:sz w:val="19"/>
-          <w:szCs w:val="19"/>
-        </w:rPr>
-        <w:t>"</w:t>
-      </w:r>
-      <w:r>
-        <w:rPr>
-          <w:rFonts w:ascii="Consolas" w:hAnsi="Consolas" w:cs="Consolas"/>
-          <w:color w:val="000000"/>
-          <w:sz w:val="19"/>
-          <w:szCs w:val="19"/>
-        </w:rPr>
-        <w:t>,</w:t>
+      <w:proofErr w:type="spellEnd"/>
+      <w:r>
+        <w:rPr>
+          <w:rFonts w:ascii="Consolas" w:hAnsi="Consolas" w:cs="Consolas"/>
+          <w:color w:val="000000"/>
+          <w:sz w:val="19"/>
+          <w:szCs w:val="19"/>
+        </w:rPr>
+        <w:t>",</w:t>
       </w:r>
     </w:p>
     <w:p>
@@ -3651,24 +4224,27 @@
           <w:szCs w:val="19"/>
         </w:rPr>
       </w:pPr>
-      <w:r>
-        <w:rPr>
-          <w:rFonts w:ascii="Consolas" w:hAnsi="Consolas" w:cs="Consolas"/>
-          <w:color w:val="000000"/>
-          <w:sz w:val="19"/>
-          <w:szCs w:val="19"/>
-        </w:rPr>
-        <w:t xml:space="preserve">phase_name: </w:t>
-      </w:r>
-      <w:r>
-        <w:rPr>
-          <w:rFonts w:ascii="Consolas" w:hAnsi="Consolas" w:cs="Consolas"/>
-          <w:color w:val="000000"/>
-          <w:sz w:val="19"/>
-          <w:szCs w:val="19"/>
-        </w:rPr>
-        <w:t>"</w:t>
-      </w:r>
+      <w:proofErr w:type="spellStart"/>
+      <w:r>
+        <w:rPr>
+          <w:rFonts w:ascii="Consolas" w:hAnsi="Consolas" w:cs="Consolas"/>
+          <w:color w:val="000000"/>
+          <w:sz w:val="19"/>
+          <w:szCs w:val="19"/>
+        </w:rPr>
+        <w:t>phase_name</w:t>
+      </w:r>
+      <w:proofErr w:type="spellEnd"/>
+      <w:r>
+        <w:rPr>
+          <w:rFonts w:ascii="Consolas" w:hAnsi="Consolas" w:cs="Consolas"/>
+          <w:color w:val="000000"/>
+          <w:sz w:val="19"/>
+          <w:szCs w:val="19"/>
+        </w:rPr>
+        <w:t>: "</w:t>
+      </w:r>
+      <w:proofErr w:type="spellStart"/>
       <w:r>
         <w:rPr>
           <w:rFonts w:ascii="Consolas" w:hAnsi="Consolas" w:cs="Consolas"/>
@@ -3678,6 +4254,7 @@
         </w:rPr>
         <w:t>phase_name_d</w:t>
       </w:r>
+      <w:proofErr w:type="spellEnd"/>
       <w:r>
         <w:rPr>
           <w:rFonts w:ascii="Consolas" w:hAnsi="Consolas" w:cs="Consolas"/>
@@ -3713,17 +4290,9 @@
           <w:sz w:val="19"/>
           <w:szCs w:val="19"/>
         </w:rPr>
-        <w:t xml:space="preserve">description: </w:t>
-      </w:r>
-      <w:r>
-        <w:rPr>
-          <w:rFonts w:ascii="Consolas" w:hAnsi="Consolas" w:cs="Consolas"/>
-          <w:color w:val="000000"/>
-          <w:sz w:val="19"/>
-          <w:szCs w:val="19"/>
-        </w:rPr>
-        <w:t>"</w:t>
-      </w:r>
+        <w:t>description: "</w:t>
+      </w:r>
+      <w:proofErr w:type="spellStart"/>
       <w:r>
         <w:rPr>
           <w:rFonts w:ascii="Consolas" w:hAnsi="Consolas" w:cs="Consolas"/>
@@ -3733,23 +4302,15 @@
         </w:rPr>
         <w:t>description_d</w:t>
       </w:r>
-      <w:r>
-        <w:rPr>
-          <w:rFonts w:ascii="Consolas" w:hAnsi="Consolas" w:cs="Consolas"/>
-          <w:color w:val="000000"/>
-          <w:sz w:val="19"/>
-          <w:szCs w:val="19"/>
-        </w:rPr>
-        <w:t>"</w:t>
-      </w:r>
-      <w:r>
-        <w:rPr>
-          <w:rFonts w:ascii="Consolas" w:hAnsi="Consolas" w:cs="Consolas"/>
-          <w:color w:val="000000"/>
-          <w:sz w:val="19"/>
-          <w:szCs w:val="19"/>
-        </w:rPr>
-        <w:t>}</w:t>
+      <w:proofErr w:type="spellEnd"/>
+      <w:r>
+        <w:rPr>
+          <w:rFonts w:ascii="Consolas" w:hAnsi="Consolas" w:cs="Consolas"/>
+          <w:color w:val="000000"/>
+          <w:sz w:val="19"/>
+          <w:szCs w:val="19"/>
+        </w:rPr>
+        <w:t>"}</w:t>
       </w:r>
     </w:p>
     <w:p>
@@ -3766,14 +4327,45 @@
           <w:szCs w:val="19"/>
         </w:rPr>
       </w:pPr>
-      <w:r>
-        <w:rPr>
-          <w:rFonts w:ascii="Consolas" w:hAnsi="Consolas" w:cs="Consolas"/>
-          <w:color w:val="000000"/>
-          <w:sz w:val="19"/>
-          <w:szCs w:val="19"/>
-        </w:rPr>
-        <w:t xml:space="preserve">dataBase.insert(newData, </w:t>
+      <w:proofErr w:type="spellStart"/>
+      <w:r>
+        <w:rPr>
+          <w:rFonts w:ascii="Consolas" w:hAnsi="Consolas" w:cs="Consolas"/>
+          <w:color w:val="000000"/>
+          <w:sz w:val="19"/>
+          <w:szCs w:val="19"/>
+        </w:rPr>
+        <w:t>dataBase.insert</w:t>
+      </w:r>
+      <w:proofErr w:type="spellEnd"/>
+      <w:r>
+        <w:rPr>
+          <w:rFonts w:ascii="Consolas" w:hAnsi="Consolas" w:cs="Consolas"/>
+          <w:color w:val="000000"/>
+          <w:sz w:val="19"/>
+          <w:szCs w:val="19"/>
+        </w:rPr>
+        <w:t>(</w:t>
+      </w:r>
+      <w:proofErr w:type="spellStart"/>
+      <w:r>
+        <w:rPr>
+          <w:rFonts w:ascii="Consolas" w:hAnsi="Consolas" w:cs="Consolas"/>
+          <w:color w:val="000000"/>
+          <w:sz w:val="19"/>
+          <w:szCs w:val="19"/>
+        </w:rPr>
+        <w:t>newData</w:t>
+      </w:r>
+      <w:proofErr w:type="spellEnd"/>
+      <w:r>
+        <w:rPr>
+          <w:rFonts w:ascii="Consolas" w:hAnsi="Consolas" w:cs="Consolas"/>
+          <w:color w:val="000000"/>
+          <w:sz w:val="19"/>
+          <w:szCs w:val="19"/>
+        </w:rPr>
+        <w:t xml:space="preserve">, </w:t>
       </w:r>
       <w:r>
         <w:rPr>
@@ -3791,16 +4383,27 @@
           <w:sz w:val="19"/>
           <w:szCs w:val="19"/>
         </w:rPr>
-        <w:t xml:space="preserve"> (err, newDocs) {</w:t>
-      </w:r>
-      <w:r>
-        <w:rPr>
-          <w:rFonts w:ascii="Consolas" w:hAnsi="Consolas" w:cs="Consolas"/>
-          <w:color w:val="000000"/>
-          <w:sz w:val="19"/>
-          <w:szCs w:val="19"/>
-        </w:rPr>
-        <w:t>});</w:t>
+        <w:t xml:space="preserve"> (err, </w:t>
+      </w:r>
+      <w:proofErr w:type="spellStart"/>
+      <w:r>
+        <w:rPr>
+          <w:rFonts w:ascii="Consolas" w:hAnsi="Consolas" w:cs="Consolas"/>
+          <w:color w:val="000000"/>
+          <w:sz w:val="19"/>
+          <w:szCs w:val="19"/>
+        </w:rPr>
+        <w:t>newDocs</w:t>
+      </w:r>
+      <w:proofErr w:type="spellEnd"/>
+      <w:r>
+        <w:rPr>
+          <w:rFonts w:ascii="Consolas" w:hAnsi="Consolas" w:cs="Consolas"/>
+          <w:color w:val="000000"/>
+          <w:sz w:val="19"/>
+          <w:szCs w:val="19"/>
+        </w:rPr>
+        <w:t>) {});</w:t>
       </w:r>
     </w:p>
     <w:p>
@@ -3828,6 +4431,7 @@
           <w:rtl/>
         </w:rPr>
       </w:pPr>
+      <w:proofErr w:type="spellStart"/>
       <w:r>
         <w:rPr>
           <w:rFonts w:ascii="Consolas" w:hAnsi="Consolas"/>
@@ -3835,7 +4439,17 @@
           <w:sz w:val="24"/>
           <w:szCs w:val="24"/>
         </w:rPr>
-        <w:t>nedb database</w:t>
+        <w:t>nedb</w:t>
+      </w:r>
+      <w:proofErr w:type="spellEnd"/>
+      <w:r>
+        <w:rPr>
+          <w:rFonts w:ascii="Consolas" w:hAnsi="Consolas"/>
+          <w:color w:val="000000"/>
+          <w:sz w:val="24"/>
+          <w:szCs w:val="24"/>
+        </w:rPr>
+        <w:t xml:space="preserve"> database</w:t>
       </w:r>
       <w:r>
         <w:rPr>
@@ -3885,72 +4499,6 @@
         </w:rPr>
         <w:t xml:space="preserve"> חדש שמוסיפים.</w:t>
       </w:r>
-    </w:p>
-    <w:p>
-      <w:pPr>
-        <w:rPr>
-          <w:rFonts w:ascii="Consolas" w:hAnsi="Consolas"/>
-          <w:color w:val="000000"/>
-          <w:sz w:val="24"/>
-          <w:szCs w:val="24"/>
-          <w:rtl/>
-        </w:rPr>
-      </w:pPr>
-    </w:p>
-    <w:p>
-      <w:pPr>
-        <w:rPr>
-          <w:rFonts w:ascii="Consolas" w:hAnsi="Consolas"/>
-          <w:color w:val="000000"/>
-          <w:sz w:val="24"/>
-          <w:szCs w:val="24"/>
-          <w:rtl/>
-        </w:rPr>
-      </w:pPr>
-    </w:p>
-    <w:p>
-      <w:pPr>
-        <w:rPr>
-          <w:rFonts w:ascii="Consolas" w:hAnsi="Consolas"/>
-          <w:color w:val="000000"/>
-          <w:sz w:val="24"/>
-          <w:szCs w:val="24"/>
-          <w:rtl/>
-        </w:rPr>
-      </w:pPr>
-    </w:p>
-    <w:p>
-      <w:pPr>
-        <w:rPr>
-          <w:rFonts w:ascii="Consolas" w:hAnsi="Consolas"/>
-          <w:color w:val="000000"/>
-          <w:sz w:val="24"/>
-          <w:szCs w:val="24"/>
-          <w:rtl/>
-        </w:rPr>
-      </w:pPr>
-    </w:p>
-    <w:p>
-      <w:pPr>
-        <w:rPr>
-          <w:rFonts w:ascii="Consolas" w:hAnsi="Consolas"/>
-          <w:color w:val="000000"/>
-          <w:sz w:val="24"/>
-          <w:szCs w:val="24"/>
-          <w:rtl/>
-        </w:rPr>
-      </w:pPr>
-    </w:p>
-    <w:p>
-      <w:pPr>
-        <w:rPr>
-          <w:rFonts w:ascii="Consolas" w:hAnsi="Consolas"/>
-          <w:color w:val="000000"/>
-          <w:sz w:val="24"/>
-          <w:szCs w:val="24"/>
-          <w:rtl/>
-        </w:rPr>
-      </w:pPr>
     </w:p>
     <w:p>
       <w:pPr>
@@ -4055,6 +4603,7 @@
         </w:rPr>
         <w:t xml:space="preserve"> של המסד נתונים(של </w:t>
       </w:r>
+      <w:proofErr w:type="spellStart"/>
       <w:r>
         <w:rPr>
           <w:rFonts w:ascii="Consolas" w:hAnsi="Consolas"/>
@@ -4064,6 +4613,7 @@
         </w:rPr>
         <w:t>nebd</w:t>
       </w:r>
+      <w:proofErr w:type="spellEnd"/>
       <w:r>
         <w:rPr>
           <w:rFonts w:ascii="Consolas" w:hAnsi="Consolas" w:hint="cs"/>
@@ -4078,7 +4628,6 @@
     <w:p>
       <w:pPr>
         <w:rPr>
-          <w:rFonts w:hint="cs"/>
           <w:sz w:val="24"/>
           <w:szCs w:val="24"/>
           <w:rtl/>
@@ -4100,16 +4649,7 @@
           <w:sz w:val="24"/>
           <w:szCs w:val="24"/>
         </w:rPr>
-        <w:t>document</w:t>
-      </w:r>
-      <w:r>
-        <w:rPr>
-          <w:rFonts w:ascii="Consolas" w:hAnsi="Consolas"/>
-          <w:color w:val="000000"/>
-          <w:sz w:val="24"/>
-          <w:szCs w:val="24"/>
-        </w:rPr>
-        <w:t>s</w:t>
+        <w:t>documents</w:t>
       </w:r>
       <w:r>
         <w:rPr>
@@ -4133,7 +4673,6 @@
     <w:p>
       <w:pPr>
         <w:rPr>
-          <w:rFonts w:hint="cs"/>
           <w:sz w:val="24"/>
           <w:szCs w:val="24"/>
           <w:rtl/>
@@ -4148,6 +4687,7 @@
         </w:rPr>
         <w:t xml:space="preserve">לדוגמה(שליפת המידע </w:t>
       </w:r>
+      <w:proofErr w:type="spellStart"/>
       <w:r>
         <w:rPr>
           <w:rFonts w:ascii="Consolas" w:hAnsi="Consolas" w:cs="Consolas"/>
@@ -4157,6 +4697,7 @@
         </w:rPr>
         <w:t>searchByDesc</w:t>
       </w:r>
+      <w:proofErr w:type="spellEnd"/>
       <w:r>
         <w:rPr>
           <w:rFonts w:hint="cs"/>
@@ -4178,6 +4719,7 @@
       <w:r>
         <w:rPr>
           <w:rFonts w:cs="Arial"/>
+          <w:noProof/>
           <w:sz w:val="24"/>
           <w:szCs w:val="24"/>
           <w:rtl/>
@@ -4243,6 +4785,7 @@
         </w:rPr>
         <w:t>*בחרתי להשתמש ב</w:t>
       </w:r>
+      <w:proofErr w:type="spellStart"/>
       <w:r>
         <w:rPr>
           <w:sz w:val="24"/>
@@ -4250,6 +4793,7 @@
         </w:rPr>
         <w:t>nedb</w:t>
       </w:r>
+      <w:proofErr w:type="spellEnd"/>
       <w:r>
         <w:rPr>
           <w:rFonts w:hint="cs"/>
@@ -4259,24 +4803,6 @@
         </w:rPr>
         <w:t xml:space="preserve"> בגלל שקראתי עליו וראיתי שיש לו את הפונקציונאליות שאני מחפש ושהוא נשמר בקובץ לוקאלי על המחשב ואני יכול לראות בקלות איך נראה המידע שנשמר בו.</w:t>
       </w:r>
-    </w:p>
-    <w:p>
-      <w:pPr>
-        <w:rPr>
-          <w:sz w:val="24"/>
-          <w:szCs w:val="24"/>
-          <w:rtl/>
-        </w:rPr>
-      </w:pPr>
-    </w:p>
-    <w:p>
-      <w:pPr>
-        <w:rPr>
-          <w:sz w:val="24"/>
-          <w:szCs w:val="24"/>
-          <w:rtl/>
-        </w:rPr>
-      </w:pPr>
     </w:p>
     <w:p>
       <w:pPr>
@@ -4432,22 +4958,34 @@
           <w:rtl/>
         </w:rPr>
       </w:pPr>
-      <w:r>
+    </w:p>
+    <w:p>
+      <w:pPr>
         <w:rPr>
           <w:b/>
           <w:bCs/>
           <w:sz w:val="24"/>
           <w:szCs w:val="24"/>
-        </w:rPr>
-        <w:t>Frontend</w:t>
-      </w:r>
-      <w:r>
-        <w:rPr>
-          <w:rFonts w:hint="cs"/>
+          <w:rtl/>
+        </w:rPr>
+      </w:pPr>
+      <w:r>
+        <w:rPr>
           <w:b/>
           <w:bCs/>
           <w:sz w:val="24"/>
           <w:szCs w:val="24"/>
+        </w:rPr>
+        <w:lastRenderedPageBreak/>
+        <w:t>Frontend</w:t>
+      </w:r>
+      <w:r>
+        <w:rPr>
+          <w:rFonts w:hint="cs"/>
+          <w:b/>
+          <w:bCs/>
+          <w:sz w:val="24"/>
+          <w:szCs w:val="24"/>
           <w:rtl/>
         </w:rPr>
         <w:t>:</w:t>
@@ -4492,38 +5030,77 @@
     <w:p>
       <w:pPr>
         <w:rPr>
-          <w:rFonts w:hint="cs"/>
-          <w:sz w:val="24"/>
-          <w:szCs w:val="24"/>
-          <w:rtl/>
-        </w:rPr>
-      </w:pPr>
-      <w:r>
-        <w:rPr>
-          <w:rFonts w:hint="cs"/>
-          <w:sz w:val="24"/>
-          <w:szCs w:val="24"/>
-          <w:rtl/>
-        </w:rPr>
-        <w:t>*חיפוש כלום (לחיצה על אנטר או על הכפתור יחזיר רשימה של כל שמות המתקפות)</w:t>
-      </w:r>
-    </w:p>
-    <w:p>
-      <w:pPr>
-        <w:rPr>
-          <w:sz w:val="24"/>
-          <w:szCs w:val="24"/>
-          <w:rtl/>
-        </w:rPr>
-      </w:pPr>
-      <w:r>
-        <w:rPr>
-          <w:rFonts w:hint="cs"/>
-          <w:sz w:val="24"/>
-          <w:szCs w:val="24"/>
-          <w:rtl/>
-        </w:rPr>
-        <w:t>בנוסף יש אופציה לשים של של מתקפה ולקבל את המידע עליה.</w:t>
+          <w:sz w:val="24"/>
+          <w:szCs w:val="24"/>
+          <w:rtl/>
+        </w:rPr>
+      </w:pPr>
+      <w:r>
+        <w:rPr>
+          <w:rFonts w:hint="cs"/>
+          <w:sz w:val="24"/>
+          <w:szCs w:val="24"/>
+          <w:rtl/>
+        </w:rPr>
+        <w:t xml:space="preserve">*חיפוש כלום (לחיצה על </w:t>
+      </w:r>
+      <w:proofErr w:type="spellStart"/>
+      <w:r>
+        <w:rPr>
+          <w:rFonts w:hint="cs"/>
+          <w:sz w:val="24"/>
+          <w:szCs w:val="24"/>
+          <w:rtl/>
+        </w:rPr>
+        <w:t>אנטר</w:t>
+      </w:r>
+      <w:proofErr w:type="spellEnd"/>
+      <w:r>
+        <w:rPr>
+          <w:rFonts w:hint="cs"/>
+          <w:sz w:val="24"/>
+          <w:szCs w:val="24"/>
+          <w:rtl/>
+        </w:rPr>
+        <w:t xml:space="preserve"> או על הכפתור יחזיר רשימה של כל שמות המתקפות)</w:t>
+      </w:r>
+    </w:p>
+    <w:p>
+      <w:pPr>
+        <w:rPr>
+          <w:sz w:val="24"/>
+          <w:szCs w:val="24"/>
+          <w:rtl/>
+        </w:rPr>
+      </w:pPr>
+      <w:r>
+        <w:rPr>
+          <w:rFonts w:hint="cs"/>
+          <w:sz w:val="24"/>
+          <w:szCs w:val="24"/>
+          <w:rtl/>
+        </w:rPr>
+        <w:t xml:space="preserve">בנוסף יש אופציה לשים של </w:t>
+      </w:r>
+      <w:proofErr w:type="spellStart"/>
+      <w:r>
+        <w:rPr>
+          <w:rFonts w:hint="cs"/>
+          <w:sz w:val="24"/>
+          <w:szCs w:val="24"/>
+          <w:rtl/>
+        </w:rPr>
+        <w:t>של</w:t>
+      </w:r>
+      <w:proofErr w:type="spellEnd"/>
+      <w:r>
+        <w:rPr>
+          <w:rFonts w:hint="cs"/>
+          <w:sz w:val="24"/>
+          <w:szCs w:val="24"/>
+          <w:rtl/>
+        </w:rPr>
+        <w:t xml:space="preserve"> מתקפה ולקבל את המידע עליה.</w:t>
       </w:r>
       <w:r>
         <w:rPr>
@@ -4595,6 +5172,7 @@
       <w:r>
         <w:t xml:space="preserve"> </w:t>
       </w:r>
+      <w:proofErr w:type="spellStart"/>
       <w:r>
         <w:rPr>
           <w:sz w:val="24"/>
@@ -4602,6 +5180,7 @@
         </w:rPr>
         <w:t>package.json</w:t>
       </w:r>
+      <w:proofErr w:type="spellEnd"/>
       <w:r>
         <w:rPr>
           <w:rFonts w:hint="cs"/>
@@ -4691,7 +5270,6 @@
     <w:p>
       <w:pPr>
         <w:rPr>
-          <w:rFonts w:hint="cs"/>
           <w:sz w:val="24"/>
           <w:szCs w:val="24"/>
           <w:rtl/>
@@ -4736,16 +5314,27 @@
           <w:szCs w:val="24"/>
           <w:rtl/>
         </w:rPr>
-        <w:t xml:space="preserve"> </w:t>
-      </w:r>
-      <w:r>
-        <w:rPr>
-          <w:rFonts w:hint="cs"/>
-          <w:sz w:val="24"/>
-          <w:szCs w:val="24"/>
-          <w:rtl/>
-        </w:rPr>
-        <w:t>אם לא צויין שם אתר. עשיתי זאת בגלל שידעתי שכל מה שה</w:t>
+        <w:t xml:space="preserve"> אם לא </w:t>
+      </w:r>
+      <w:proofErr w:type="spellStart"/>
+      <w:r>
+        <w:rPr>
+          <w:rFonts w:hint="cs"/>
+          <w:sz w:val="24"/>
+          <w:szCs w:val="24"/>
+          <w:rtl/>
+        </w:rPr>
+        <w:t>צויין</w:t>
+      </w:r>
+      <w:proofErr w:type="spellEnd"/>
+      <w:r>
+        <w:rPr>
+          <w:rFonts w:hint="cs"/>
+          <w:sz w:val="24"/>
+          <w:szCs w:val="24"/>
+          <w:rtl/>
+        </w:rPr>
+        <w:t xml:space="preserve"> שם אתר. עשיתי זאת בגלל שידעתי שכל מה שה</w:t>
       </w:r>
       <w:r>
         <w:rPr>
@@ -4803,15 +5392,28 @@
           <w:szCs w:val="19"/>
         </w:rPr>
       </w:pPr>
-      <w:r>
-        <w:rPr>
-          <w:rFonts w:ascii="Consolas" w:hAnsi="Consolas" w:cs="Consolas"/>
-          <w:color w:val="000000"/>
-          <w:sz w:val="19"/>
-          <w:szCs w:val="19"/>
-        </w:rPr>
-        <w:t>axios.post(</w:t>
-      </w:r>
+      <w:proofErr w:type="spellStart"/>
+      <w:proofErr w:type="gramStart"/>
+      <w:r>
+        <w:rPr>
+          <w:rFonts w:ascii="Consolas" w:hAnsi="Consolas" w:cs="Consolas"/>
+          <w:color w:val="000000"/>
+          <w:sz w:val="19"/>
+          <w:szCs w:val="19"/>
+        </w:rPr>
+        <w:t>axios.post</w:t>
+      </w:r>
+      <w:proofErr w:type="spellEnd"/>
+      <w:r>
+        <w:rPr>
+          <w:rFonts w:ascii="Consolas" w:hAnsi="Consolas" w:cs="Consolas"/>
+          <w:color w:val="000000"/>
+          <w:sz w:val="19"/>
+          <w:szCs w:val="19"/>
+        </w:rPr>
+        <w:t>(</w:t>
+      </w:r>
+      <w:proofErr w:type="gramEnd"/>
       <w:r>
         <w:rPr>
           <w:rFonts w:ascii="Consolas" w:hAnsi="Consolas" w:cs="Consolas"/>
@@ -4819,7 +5421,27 @@
           <w:sz w:val="19"/>
           <w:szCs w:val="19"/>
         </w:rPr>
-        <w:t>"/infoOnAttack"</w:t>
+        <w:t>"/</w:t>
+      </w:r>
+      <w:proofErr w:type="spellStart"/>
+      <w:r>
+        <w:rPr>
+          <w:rFonts w:ascii="Consolas" w:hAnsi="Consolas" w:cs="Consolas"/>
+          <w:color w:val="A31515"/>
+          <w:sz w:val="19"/>
+          <w:szCs w:val="19"/>
+        </w:rPr>
+        <w:t>infoOnAttack</w:t>
+      </w:r>
+      <w:proofErr w:type="spellEnd"/>
+      <w:r>
+        <w:rPr>
+          <w:rFonts w:ascii="Consolas" w:hAnsi="Consolas" w:cs="Consolas"/>
+          <w:color w:val="A31515"/>
+          <w:sz w:val="19"/>
+          <w:szCs w:val="19"/>
+        </w:rPr>
+        <w:t>"</w:t>
       </w:r>
       <w:r>
         <w:rPr>
@@ -4837,7 +5459,27 @@
           <w:sz w:val="19"/>
           <w:szCs w:val="19"/>
         </w:rPr>
-        <w:t>"searchingFor"</w:t>
+        <w:t>"</w:t>
+      </w:r>
+      <w:proofErr w:type="spellStart"/>
+      <w:r>
+        <w:rPr>
+          <w:rFonts w:ascii="Consolas" w:hAnsi="Consolas" w:cs="Consolas"/>
+          <w:color w:val="A31515"/>
+          <w:sz w:val="19"/>
+          <w:szCs w:val="19"/>
+        </w:rPr>
+        <w:t>searchingFor</w:t>
+      </w:r>
+      <w:proofErr w:type="spellEnd"/>
+      <w:r>
+        <w:rPr>
+          <w:rFonts w:ascii="Consolas" w:hAnsi="Consolas" w:cs="Consolas"/>
+          <w:color w:val="A31515"/>
+          <w:sz w:val="19"/>
+          <w:szCs w:val="19"/>
+        </w:rPr>
+        <w:t>"</w:t>
       </w:r>
       <w:r>
         <w:rPr>
@@ -4848,6 +5490,7 @@
         </w:rPr>
         <w:t xml:space="preserve"> : </w:t>
       </w:r>
+      <w:proofErr w:type="spellStart"/>
       <w:r>
         <w:rPr>
           <w:rFonts w:ascii="Consolas" w:hAnsi="Consolas" w:cs="Consolas"/>
@@ -4864,7 +5507,17 @@
           <w:sz w:val="19"/>
           <w:szCs w:val="19"/>
         </w:rPr>
-        <w:t>.state.searchingFor }) .then(response =&gt;{</w:t>
+        <w:t>.state.searchingFor</w:t>
+      </w:r>
+      <w:proofErr w:type="spellEnd"/>
+      <w:r>
+        <w:rPr>
+          <w:rFonts w:ascii="Consolas" w:hAnsi="Consolas" w:cs="Consolas"/>
+          <w:color w:val="000000"/>
+          <w:sz w:val="19"/>
+          <w:szCs w:val="19"/>
+        </w:rPr>
+        <w:t xml:space="preserve"> }) .then(response =&gt;{</w:t>
       </w:r>
     </w:p>
     <w:p>
@@ -4908,6 +5561,8 @@
         </w:rPr>
         <w:tab/>
       </w:r>
+      <w:proofErr w:type="spellStart"/>
+      <w:proofErr w:type="gramStart"/>
       <w:r>
         <w:rPr>
           <w:rFonts w:ascii="Consolas" w:hAnsi="Consolas" w:cs="Consolas"/>
@@ -4924,7 +5579,58 @@
           <w:sz w:val="19"/>
           <w:szCs w:val="19"/>
         </w:rPr>
-        <w:t xml:space="preserve">.setState({searchResulte: response.data});   </w:t>
+        <w:t>.setState</w:t>
+      </w:r>
+      <w:proofErr w:type="spellEnd"/>
+      <w:proofErr w:type="gramEnd"/>
+      <w:r>
+        <w:rPr>
+          <w:rFonts w:ascii="Consolas" w:hAnsi="Consolas" w:cs="Consolas"/>
+          <w:color w:val="000000"/>
+          <w:sz w:val="19"/>
+          <w:szCs w:val="19"/>
+        </w:rPr>
+        <w:t>({</w:t>
+      </w:r>
+      <w:proofErr w:type="spellStart"/>
+      <w:r>
+        <w:rPr>
+          <w:rFonts w:ascii="Consolas" w:hAnsi="Consolas" w:cs="Consolas"/>
+          <w:color w:val="000000"/>
+          <w:sz w:val="19"/>
+          <w:szCs w:val="19"/>
+        </w:rPr>
+        <w:t>searchResulte</w:t>
+      </w:r>
+      <w:proofErr w:type="spellEnd"/>
+      <w:r>
+        <w:rPr>
+          <w:rFonts w:ascii="Consolas" w:hAnsi="Consolas" w:cs="Consolas"/>
+          <w:color w:val="000000"/>
+          <w:sz w:val="19"/>
+          <w:szCs w:val="19"/>
+        </w:rPr>
+        <w:t xml:space="preserve">: </w:t>
+      </w:r>
+      <w:proofErr w:type="spellStart"/>
+      <w:r>
+        <w:rPr>
+          <w:rFonts w:ascii="Consolas" w:hAnsi="Consolas" w:cs="Consolas"/>
+          <w:color w:val="000000"/>
+          <w:sz w:val="19"/>
+          <w:szCs w:val="19"/>
+        </w:rPr>
+        <w:t>response.data</w:t>
+      </w:r>
+      <w:proofErr w:type="spellEnd"/>
+      <w:r>
+        <w:rPr>
+          <w:rFonts w:ascii="Consolas" w:hAnsi="Consolas" w:cs="Consolas"/>
+          <w:color w:val="000000"/>
+          <w:sz w:val="19"/>
+          <w:szCs w:val="19"/>
+        </w:rPr>
+        <w:t xml:space="preserve">});   </w:t>
       </w:r>
     </w:p>
     <w:p>
@@ -5070,6 +5776,7 @@
       <w:r>
         <w:rPr>
           <w:rFonts w:cs="Arial"/>
+          <w:noProof/>
           <w:sz w:val="24"/>
           <w:szCs w:val="24"/>
           <w:rtl/>
@@ -5119,6 +5826,7 @@
           <w:rtl/>
         </w:rPr>
       </w:pPr>
+      <w:proofErr w:type="spellStart"/>
       <w:r>
         <w:rPr>
           <w:sz w:val="24"/>
@@ -5126,6 +5834,7 @@
         </w:rPr>
         <w:t>ByDescription</w:t>
       </w:r>
+      <w:proofErr w:type="spellEnd"/>
       <w:r>
         <w:rPr>
           <w:rFonts w:hint="cs"/>
@@ -5191,43 +5900,6 @@
         <w:rPr>
           <w:sz w:val="24"/>
           <w:szCs w:val="24"/>
-          <w:rtl/>
-        </w:rPr>
-      </w:pPr>
-    </w:p>
-    <w:p>
-      <w:pPr>
-        <w:rPr>
-          <w:sz w:val="24"/>
-          <w:szCs w:val="24"/>
-          <w:rtl/>
-        </w:rPr>
-      </w:pPr>
-    </w:p>
-    <w:p>
-      <w:pPr>
-        <w:rPr>
-          <w:sz w:val="24"/>
-          <w:szCs w:val="24"/>
-          <w:rtl/>
-        </w:rPr>
-      </w:pPr>
-    </w:p>
-    <w:p>
-      <w:pPr>
-        <w:rPr>
-          <w:sz w:val="24"/>
-          <w:szCs w:val="24"/>
-          <w:rtl/>
-        </w:rPr>
-      </w:pPr>
-    </w:p>
-    <w:p>
-      <w:pPr>
-        <w:rPr>
-          <w:sz w:val="24"/>
-          <w:szCs w:val="24"/>
-          <w:rtl/>
         </w:rPr>
       </w:pPr>
     </w:p>
@@ -5246,16 +5918,8 @@
           <w:sz w:val="24"/>
           <w:szCs w:val="24"/>
         </w:rPr>
-        <w:t>ByDescription</w:t>
-      </w:r>
-      <w:r>
-        <w:rPr>
-          <w:b/>
-          <w:bCs/>
-          <w:sz w:val="24"/>
-          <w:szCs w:val="24"/>
-        </w:rPr>
-        <w:t>.js</w:t>
+        <w:lastRenderedPageBreak/>
+        <w:t>ByDescription.js</w:t>
       </w:r>
       <w:r>
         <w:rPr>
@@ -5387,6 +6051,7 @@
       <w:r>
         <w:rPr>
           <w:rFonts w:cs="Arial"/>
+          <w:noProof/>
           <w:sz w:val="24"/>
           <w:szCs w:val="24"/>
           <w:rtl/>
@@ -5543,6 +6208,7 @@
           <w:szCs w:val="24"/>
           <w:rtl/>
         </w:rPr>
+        <w:lastRenderedPageBreak/>
         <w:t xml:space="preserve">החלק הכתום הוא בעצם עיקר הדף </w:t>
       </w:r>
       <w:r>
@@ -5572,7 +6238,7 @@
     <w:p>
       <w:pPr>
         <w:rPr>
-          <w:rFonts w:cs="Arial" w:hint="cs"/>
+          <w:rFonts w:cs="Arial"/>
           <w:rtl/>
         </w:rPr>
       </w:pPr>
@@ -5629,25 +6295,13 @@
                                 <w:rFonts w:hint="cs"/>
                                 <w:rtl/>
                               </w:rPr>
-                              <w:t xml:space="preserve">בעצם משנה את </w:t>
+                              <w:t xml:space="preserve">בעצם משנה את ערך השדה </w:t>
                             </w:r>
-                            <w:r>
-                              <w:rPr>
-                                <w:rFonts w:hint="cs"/>
-                                <w:rtl/>
-                              </w:rPr>
-                              <w:t xml:space="preserve">ערך </w:t>
-                            </w:r>
-                            <w:r>
-                              <w:rPr>
-                                <w:rFonts w:hint="cs"/>
-                                <w:rtl/>
-                              </w:rPr>
-                              <w:t xml:space="preserve">השדה </w:t>
-                            </w:r>
+                            <w:proofErr w:type="spellStart"/>
                             <w:r>
                               <w:t>searchingFor</w:t>
                             </w:r>
+                            <w:proofErr w:type="spellEnd"/>
                             <w:r>
                               <w:rPr>
                                 <w:rFonts w:hint="cs"/>
@@ -5687,25 +6341,13 @@
                           <w:rFonts w:hint="cs"/>
                           <w:rtl/>
                         </w:rPr>
-                        <w:t xml:space="preserve">בעצם משנה את </w:t>
+                        <w:t xml:space="preserve">בעצם משנה את ערך השדה </w:t>
                       </w:r>
-                      <w:r>
-                        <w:rPr>
-                          <w:rFonts w:hint="cs"/>
-                          <w:rtl/>
-                        </w:rPr>
-                        <w:t xml:space="preserve">ערך </w:t>
-                      </w:r>
-                      <w:r>
-                        <w:rPr>
-                          <w:rFonts w:hint="cs"/>
-                          <w:rtl/>
-                        </w:rPr>
-                        <w:t xml:space="preserve">השדה </w:t>
-                      </w:r>
+                      <w:proofErr w:type="spellStart"/>
                       <w:r>
                         <w:t>searchingFor</w:t>
                       </w:r>
+                      <w:proofErr w:type="spellEnd"/>
                       <w:r>
                         <w:rPr>
                           <w:rFonts w:hint="cs"/>
@@ -5965,6 +6607,7 @@
       <w:r>
         <w:rPr>
           <w:rFonts w:cs="Arial"/>
+          <w:noProof/>
           <w:sz w:val="24"/>
           <w:szCs w:val="24"/>
           <w:rtl/>
@@ -6035,6 +6678,7 @@
       <w:r>
         <w:rPr>
           <w:rFonts w:cs="Arial"/>
+          <w:noProof/>
           <w:sz w:val="24"/>
           <w:szCs w:val="24"/>
           <w:rtl/>
@@ -6145,6 +6789,7 @@
         </w:rPr>
         <w:t xml:space="preserve">נקראת המתודה </w:t>
       </w:r>
+      <w:proofErr w:type="spellStart"/>
       <w:r>
         <w:rPr>
           <w:rFonts w:ascii="Consolas" w:hAnsi="Consolas" w:cs="Consolas"/>
@@ -6154,6 +6799,7 @@
         </w:rPr>
         <w:t>handleInputChanges</w:t>
       </w:r>
+      <w:proofErr w:type="spellEnd"/>
       <w:r>
         <w:rPr>
           <w:rFonts w:ascii="Consolas" w:hAnsi="Consolas" w:cs="Consolas" w:hint="cs"/>
@@ -6207,7 +6853,6 @@
     <w:p>
       <w:pPr>
         <w:rPr>
-          <w:rFonts w:hint="cs"/>
           <w:sz w:val="24"/>
           <w:szCs w:val="24"/>
           <w:rtl/>
@@ -6259,7 +6904,6 @@
     <w:p>
       <w:pPr>
         <w:rPr>
-          <w:rFonts w:hint="cs"/>
           <w:sz w:val="24"/>
           <w:szCs w:val="24"/>
           <w:rtl/>
@@ -6268,6 +6912,7 @@
       <w:r>
         <w:rPr>
           <w:rFonts w:cs="Arial"/>
+          <w:noProof/>
           <w:sz w:val="24"/>
           <w:szCs w:val="24"/>
           <w:rtl/>
@@ -6319,7 +6964,6 @@
     <w:p>
       <w:pPr>
         <w:rPr>
-          <w:rFonts w:hint="cs"/>
           <w:sz w:val="24"/>
           <w:szCs w:val="24"/>
           <w:rtl/>
@@ -6411,6 +7055,7 @@
         </w:rPr>
         <w:t xml:space="preserve"> ששולחת את החיפוש (השדה </w:t>
       </w:r>
+      <w:proofErr w:type="spellStart"/>
       <w:r>
         <w:rPr>
           <w:sz w:val="24"/>
@@ -6418,6 +7063,7 @@
         </w:rPr>
         <w:t>searchingfor</w:t>
       </w:r>
+      <w:proofErr w:type="spellEnd"/>
       <w:r>
         <w:rPr>
           <w:rFonts w:hint="cs"/>
@@ -6468,6 +7114,7 @@
         </w:rPr>
         <w:t xml:space="preserve"> </w:t>
       </w:r>
+      <w:proofErr w:type="spellStart"/>
       <w:r>
         <w:rPr>
           <w:rFonts w:ascii="Consolas" w:hAnsi="Consolas" w:cs="Consolas"/>
@@ -6477,6 +7124,7 @@
         </w:rPr>
         <w:t>searchResulte</w:t>
       </w:r>
+      <w:proofErr w:type="spellEnd"/>
       <w:r>
         <w:rPr>
           <w:rFonts w:ascii="Consolas" w:hAnsi="Consolas" w:cs="Consolas"/>
@@ -6502,119 +7150,85 @@
           <w:sz w:val="19"/>
           <w:szCs w:val="19"/>
         </w:rPr>
-        <w:t>*PRESS ENTER/Search TO</w:t>
-      </w:r>
-      <w:r>
-        <w:rPr>
-          <w:rFonts w:ascii="Consolas" w:hAnsi="Consolas" w:cs="Consolas"/>
-          <w:color w:val="A31515"/>
-          <w:sz w:val="19"/>
-          <w:szCs w:val="19"/>
-        </w:rPr>
-        <w:t>"</w:t>
-      </w:r>
-      <w:r>
-        <w:rPr>
-          <w:rFonts w:ascii="Consolas" w:hAnsi="Consolas" w:cs="Consolas"/>
-          <w:color w:val="A31515"/>
-          <w:sz w:val="19"/>
-          <w:szCs w:val="19"/>
+        <w:t>*PRESS ENTER/Search TO" "START*</w:t>
+      </w:r>
+      <w:r>
+        <w:rPr>
+          <w:rFonts w:hint="cs"/>
+          <w:sz w:val="24"/>
+          <w:szCs w:val="24"/>
+          <w:rtl/>
+        </w:rPr>
+        <w:t xml:space="preserve"> כמו שניתן לראות בתמונה) </w:t>
+      </w:r>
+    </w:p>
+    <w:p>
+      <w:pPr>
+        <w:rPr>
+          <w:sz w:val="24"/>
+          <w:szCs w:val="24"/>
+          <w:rtl/>
+        </w:rPr>
+      </w:pPr>
+      <w:r>
+        <w:rPr>
+          <w:rFonts w:hint="cs"/>
+          <w:sz w:val="24"/>
+          <w:szCs w:val="24"/>
+          <w:rtl/>
+        </w:rPr>
+        <w:t>לראשון(</w:t>
+      </w:r>
+      <w:r>
+        <w:rPr>
+          <w:sz w:val="24"/>
+          <w:szCs w:val="24"/>
+        </w:rPr>
+        <w:t>search</w:t>
+      </w:r>
+      <w:r>
+        <w:rPr>
+          <w:rFonts w:hint="cs"/>
+          <w:sz w:val="24"/>
+          <w:szCs w:val="24"/>
+          <w:rtl/>
+        </w:rPr>
+        <w:t xml:space="preserve">) יש </w:t>
+      </w:r>
+      <w:r>
+        <w:rPr>
+          <w:rFonts w:hint="cs"/>
+          <w:sz w:val="24"/>
+          <w:szCs w:val="24"/>
+          <w:rtl/>
+        </w:rPr>
+        <w:t xml:space="preserve">את המתודה </w:t>
+      </w:r>
+      <w:proofErr w:type="spellStart"/>
+      <w:r>
+        <w:rPr>
+          <w:rFonts w:ascii="Consolas" w:hAnsi="Consolas" w:cs="Consolas"/>
+          <w:color w:val="000000"/>
+          <w:sz w:val="19"/>
+          <w:szCs w:val="19"/>
+        </w:rPr>
+        <w:t>sendSearchingMasseg</w:t>
+      </w:r>
+      <w:proofErr w:type="spellEnd"/>
+      <w:r>
+        <w:rPr>
+          <w:rFonts w:ascii="Consolas" w:hAnsi="Consolas" w:hint="cs"/>
+          <w:color w:val="000000"/>
+          <w:sz w:val="19"/>
+          <w:szCs w:val="19"/>
+          <w:rtl/>
         </w:rPr>
         <w:t xml:space="preserve"> </w:t>
       </w:r>
       <w:r>
         <w:rPr>
-          <w:rFonts w:ascii="Consolas" w:hAnsi="Consolas" w:cs="Consolas"/>
-          <w:color w:val="A31515"/>
-          <w:sz w:val="19"/>
-          <w:szCs w:val="19"/>
-        </w:rPr>
-        <w:t>"</w:t>
-      </w:r>
-      <w:r>
-        <w:rPr>
-          <w:rFonts w:ascii="Consolas" w:hAnsi="Consolas" w:cs="Consolas"/>
-          <w:color w:val="A31515"/>
-          <w:sz w:val="19"/>
-          <w:szCs w:val="19"/>
-        </w:rPr>
-        <w:t>START*</w:t>
-      </w:r>
-      <w:r>
-        <w:rPr>
-          <w:rFonts w:hint="cs"/>
-          <w:sz w:val="24"/>
-          <w:szCs w:val="24"/>
-          <w:rtl/>
-        </w:rPr>
-        <w:t xml:space="preserve"> כמו שניתן לראות בתמונה) </w:t>
-      </w:r>
-    </w:p>
-    <w:p>
-      <w:pPr>
-        <w:rPr>
-          <w:sz w:val="24"/>
-          <w:szCs w:val="24"/>
-          <w:rtl/>
-        </w:rPr>
-      </w:pPr>
-      <w:r>
-        <w:rPr>
-          <w:rFonts w:hint="cs"/>
-          <w:sz w:val="24"/>
-          <w:szCs w:val="24"/>
-          <w:rtl/>
-        </w:rPr>
-        <w:t>לראשון(</w:t>
-      </w:r>
-      <w:r>
-        <w:rPr>
-          <w:sz w:val="24"/>
-          <w:szCs w:val="24"/>
-        </w:rPr>
-        <w:t>search</w:t>
-      </w:r>
-      <w:r>
-        <w:rPr>
-          <w:rFonts w:hint="cs"/>
-          <w:sz w:val="24"/>
-          <w:szCs w:val="24"/>
-          <w:rtl/>
-        </w:rPr>
-        <w:t xml:space="preserve">) יש </w:t>
-      </w:r>
-      <w:r>
-        <w:rPr>
-          <w:rFonts w:hint="cs"/>
-          <w:sz w:val="24"/>
-          <w:szCs w:val="24"/>
-          <w:rtl/>
-        </w:rPr>
-        <w:t xml:space="preserve">את המתודה </w:t>
-      </w:r>
-      <w:r>
-        <w:rPr>
-          <w:rFonts w:ascii="Consolas" w:hAnsi="Consolas" w:cs="Consolas"/>
-          <w:color w:val="000000"/>
-          <w:sz w:val="19"/>
-          <w:szCs w:val="19"/>
-        </w:rPr>
-        <w:t>sendSearchingMasseg</w:t>
-      </w:r>
-      <w:r>
-        <w:rPr>
           <w:rFonts w:ascii="Consolas" w:hAnsi="Consolas" w:hint="cs"/>
           <w:color w:val="000000"/>
-          <w:sz w:val="19"/>
-          <w:szCs w:val="19"/>
-          <w:rtl/>
-        </w:rPr>
-        <w:t xml:space="preserve"> </w:t>
-      </w:r>
-      <w:r>
-        <w:rPr>
-          <w:rFonts w:ascii="Consolas" w:hAnsi="Consolas" w:hint="cs"/>
-          <w:color w:val="000000"/>
           <w:sz w:val="24"/>
           <w:szCs w:val="24"/>
           <w:rtl/>
@@ -6651,6 +7265,7 @@
       <w:r>
         <w:rPr>
           <w:rFonts w:cs="Arial"/>
+          <w:noProof/>
           <w:sz w:val="24"/>
           <w:szCs w:val="24"/>
           <w:rtl/>
@@ -6695,30 +7310,19 @@
     <w:p>
       <w:pPr>
         <w:rPr>
-          <w:rFonts w:hint="cs"/>
-          <w:sz w:val="24"/>
-          <w:szCs w:val="24"/>
-          <w:rtl/>
-        </w:rPr>
-      </w:pPr>
-      <w:r>
-        <w:rPr>
-          <w:rFonts w:hint="cs"/>
-          <w:sz w:val="24"/>
-          <w:szCs w:val="24"/>
-          <w:rtl/>
-        </w:rPr>
-        <w:lastRenderedPageBreak/>
-        <w:t>לשני</w:t>
-      </w:r>
-      <w:r>
-        <w:rPr>
-          <w:rFonts w:hint="cs"/>
-          <w:sz w:val="24"/>
-          <w:szCs w:val="24"/>
-          <w:rtl/>
-        </w:rPr>
-        <w:t>(</w:t>
+          <w:sz w:val="24"/>
+          <w:szCs w:val="24"/>
+          <w:rtl/>
+        </w:rPr>
+      </w:pPr>
+      <w:r>
+        <w:rPr>
+          <w:rFonts w:hint="cs"/>
+          <w:sz w:val="24"/>
+          <w:szCs w:val="24"/>
+          <w:rtl/>
+        </w:rPr>
+        <w:t>לשני(</w:t>
       </w:r>
       <w:r>
         <w:rPr>
@@ -6734,8 +7338,19 @@
           <w:szCs w:val="24"/>
           <w:rtl/>
         </w:rPr>
-        <w:t>) יש את המתודה</w:t>
-      </w:r>
+        <w:t xml:space="preserve">) יש את המתודה </w:t>
+      </w:r>
+      <w:proofErr w:type="spellStart"/>
+      <w:r>
+        <w:rPr>
+          <w:rFonts w:ascii="Consolas" w:hAnsi="Consolas" w:cs="Consolas"/>
+          <w:color w:val="000000"/>
+          <w:sz w:val="19"/>
+          <w:szCs w:val="19"/>
+        </w:rPr>
+        <w:t>getInfoOnAttac</w:t>
+      </w:r>
+      <w:proofErr w:type="spellEnd"/>
       <w:r>
         <w:rPr>
           <w:rFonts w:hint="cs"/>
@@ -6747,51 +7362,13 @@
       </w:r>
       <w:r>
         <w:rPr>
-          <w:rFonts w:ascii="Consolas" w:hAnsi="Consolas" w:cs="Consolas"/>
-          <w:color w:val="000000"/>
-          <w:sz w:val="19"/>
-          <w:szCs w:val="19"/>
-        </w:rPr>
-        <w:t>getInfoOnAttac</w:t>
-      </w:r>
-      <w:r>
-        <w:rPr>
-          <w:rFonts w:hint="cs"/>
-          <w:sz w:val="24"/>
-          <w:szCs w:val="24"/>
-          <w:rtl/>
-        </w:rPr>
-        <w:t xml:space="preserve"> </w:t>
-      </w:r>
-      <w:r>
-        <w:rPr>
           <w:rFonts w:ascii="Consolas" w:hAnsi="Consolas" w:hint="cs"/>
           <w:color w:val="000000"/>
           <w:sz w:val="24"/>
           <w:szCs w:val="24"/>
           <w:rtl/>
         </w:rPr>
-        <w:t xml:space="preserve">ששולחת הודעת חיפוש לפי </w:t>
-      </w:r>
-      <w:r>
-        <w:rPr>
-          <w:rFonts w:ascii="Consolas" w:hAnsi="Consolas" w:hint="cs"/>
-          <w:color w:val="000000"/>
-          <w:sz w:val="24"/>
-          <w:szCs w:val="24"/>
-          <w:rtl/>
-        </w:rPr>
-        <w:t>שם</w:t>
-      </w:r>
-      <w:r>
-        <w:rPr>
-          <w:rFonts w:ascii="Consolas" w:hAnsi="Consolas" w:hint="cs"/>
-          <w:color w:val="000000"/>
-          <w:sz w:val="24"/>
-          <w:szCs w:val="24"/>
-          <w:rtl/>
-        </w:rPr>
-        <w:t xml:space="preserve"> ל</w:t>
+        <w:t>ששולחת הודעת חיפוש לפי שם ל</w:t>
       </w:r>
       <w:r>
         <w:rPr>
@@ -6822,6 +7399,7 @@
       <w:r>
         <w:rPr>
           <w:rFonts w:ascii="Consolas" w:hAnsi="Consolas" w:cs="Consolas"/>
+          <w:noProof/>
           <w:color w:val="000000"/>
           <w:sz w:val="19"/>
           <w:szCs w:val="19"/>
@@ -6878,8 +7456,10 @@
           <w:szCs w:val="24"/>
           <w:rtl/>
         </w:rPr>
+        <w:lastRenderedPageBreak/>
         <w:t>*השתמשתי ה</w:t>
       </w:r>
+      <w:proofErr w:type="spellStart"/>
       <w:r>
         <w:rPr>
           <w:sz w:val="24"/>
@@ -6887,6 +7467,7 @@
         </w:rPr>
         <w:t>axios</w:t>
       </w:r>
+      <w:proofErr w:type="spellEnd"/>
       <w:r>
         <w:rPr>
           <w:rFonts w:hint="cs"/>
@@ -6921,239 +7502,13 @@
           <w:rtl/>
         </w:rPr>
       </w:pPr>
-    </w:p>
-    <w:p>
-      <w:pPr>
-        <w:rPr>
-          <w:sz w:val="24"/>
-          <w:szCs w:val="24"/>
-          <w:rtl/>
-        </w:rPr>
-      </w:pPr>
-    </w:p>
-    <w:p>
-      <w:pPr>
-        <w:rPr>
-          <w:sz w:val="24"/>
-          <w:szCs w:val="24"/>
-          <w:rtl/>
-        </w:rPr>
-      </w:pPr>
-    </w:p>
-    <w:p>
-      <w:pPr>
-        <w:rPr>
-          <w:sz w:val="24"/>
-          <w:szCs w:val="24"/>
-          <w:rtl/>
-        </w:rPr>
-      </w:pPr>
-    </w:p>
-    <w:p>
-      <w:pPr>
-        <w:rPr>
-          <w:sz w:val="24"/>
-          <w:szCs w:val="24"/>
-          <w:rtl/>
-        </w:rPr>
-      </w:pPr>
-    </w:p>
-    <w:p>
-      <w:pPr>
-        <w:rPr>
-          <w:sz w:val="24"/>
-          <w:szCs w:val="24"/>
-          <w:rtl/>
-        </w:rPr>
-      </w:pPr>
-    </w:p>
-    <w:p>
-      <w:pPr>
-        <w:rPr>
-          <w:sz w:val="24"/>
-          <w:szCs w:val="24"/>
-          <w:rtl/>
-        </w:rPr>
-      </w:pPr>
-    </w:p>
-    <w:p>
-      <w:pPr>
-        <w:rPr>
-          <w:sz w:val="24"/>
-          <w:szCs w:val="24"/>
-          <w:rtl/>
-        </w:rPr>
-      </w:pPr>
-    </w:p>
-    <w:p>
-      <w:pPr>
-        <w:rPr>
-          <w:sz w:val="24"/>
-          <w:szCs w:val="24"/>
-          <w:rtl/>
-        </w:rPr>
-      </w:pPr>
-    </w:p>
-    <w:p>
-      <w:pPr>
-        <w:rPr>
-          <w:sz w:val="24"/>
-          <w:szCs w:val="24"/>
-          <w:rtl/>
-        </w:rPr>
-      </w:pPr>
-    </w:p>
-    <w:p>
-      <w:pPr>
-        <w:rPr>
-          <w:sz w:val="24"/>
-          <w:szCs w:val="24"/>
-          <w:rtl/>
-        </w:rPr>
-      </w:pPr>
-    </w:p>
-    <w:p>
-      <w:pPr>
-        <w:rPr>
-          <w:sz w:val="24"/>
-          <w:szCs w:val="24"/>
-          <w:rtl/>
-        </w:rPr>
-      </w:pPr>
-    </w:p>
-    <w:p>
-      <w:pPr>
-        <w:rPr>
-          <w:sz w:val="24"/>
-          <w:szCs w:val="24"/>
-          <w:rtl/>
-        </w:rPr>
-      </w:pPr>
-    </w:p>
-    <w:p>
-      <w:pPr>
-        <w:rPr>
-          <w:sz w:val="24"/>
-          <w:szCs w:val="24"/>
-          <w:rtl/>
-        </w:rPr>
-      </w:pPr>
-    </w:p>
-    <w:p>
-      <w:pPr>
-        <w:rPr>
-          <w:sz w:val="24"/>
-          <w:szCs w:val="24"/>
-          <w:rtl/>
-        </w:rPr>
-      </w:pPr>
-    </w:p>
-    <w:p>
-      <w:pPr>
-        <w:rPr>
-          <w:sz w:val="24"/>
-          <w:szCs w:val="24"/>
-          <w:rtl/>
-        </w:rPr>
-      </w:pPr>
-    </w:p>
-    <w:p>
-      <w:pPr>
-        <w:rPr>
-          <w:sz w:val="24"/>
-          <w:szCs w:val="24"/>
-          <w:rtl/>
-        </w:rPr>
-      </w:pPr>
-    </w:p>
-    <w:p>
-      <w:pPr>
-        <w:rPr>
-          <w:sz w:val="24"/>
-          <w:szCs w:val="24"/>
-          <w:rtl/>
-        </w:rPr>
-      </w:pPr>
-    </w:p>
-    <w:p>
-      <w:pPr>
-        <w:rPr>
-          <w:sz w:val="24"/>
-          <w:szCs w:val="24"/>
-          <w:rtl/>
-        </w:rPr>
-      </w:pPr>
-    </w:p>
-    <w:p>
-      <w:pPr>
-        <w:rPr>
-          <w:sz w:val="24"/>
-          <w:szCs w:val="24"/>
-          <w:rtl/>
-        </w:rPr>
-      </w:pPr>
-    </w:p>
-    <w:p>
-      <w:pPr>
-        <w:rPr>
-          <w:sz w:val="24"/>
-          <w:szCs w:val="24"/>
-          <w:rtl/>
-        </w:rPr>
-      </w:pPr>
-    </w:p>
-    <w:p>
-      <w:pPr>
-        <w:rPr>
-          <w:sz w:val="24"/>
-          <w:szCs w:val="24"/>
-          <w:rtl/>
-        </w:rPr>
-      </w:pPr>
-    </w:p>
-    <w:p>
-      <w:pPr>
-        <w:rPr>
-          <w:sz w:val="24"/>
-          <w:szCs w:val="24"/>
-          <w:rtl/>
-        </w:rPr>
-      </w:pPr>
-    </w:p>
-    <w:p>
-      <w:pPr>
-        <w:rPr>
-          <w:sz w:val="24"/>
-          <w:szCs w:val="24"/>
-          <w:rtl/>
-        </w:rPr>
-      </w:pPr>
-    </w:p>
-    <w:p>
-      <w:pPr>
-        <w:rPr>
-          <w:sz w:val="24"/>
-          <w:szCs w:val="24"/>
-          <w:rtl/>
-        </w:rPr>
-      </w:pPr>
-    </w:p>
-    <w:p>
-      <w:pPr>
-        <w:rPr>
-          <w:sz w:val="24"/>
-          <w:szCs w:val="24"/>
-          <w:rtl/>
-        </w:rPr>
-      </w:pPr>
-      <w:r>
-        <w:rPr>
-          <w:rFonts w:hint="cs"/>
-          <w:sz w:val="24"/>
-          <w:szCs w:val="24"/>
-          <w:rtl/>
-        </w:rPr>
-        <w:lastRenderedPageBreak/>
+      <w:r>
+        <w:rPr>
+          <w:rFonts w:hint="cs"/>
+          <w:sz w:val="24"/>
+          <w:szCs w:val="24"/>
+          <w:rtl/>
+        </w:rPr>
         <w:t>דוגמאות:</w:t>
       </w:r>
     </w:p>
@@ -7168,6 +7523,7 @@
       <w:r>
         <w:rPr>
           <w:rFonts w:cs="Arial"/>
+          <w:noProof/>
           <w:sz w:val="24"/>
           <w:szCs w:val="24"/>
           <w:rtl/>
@@ -7257,6 +7613,7 @@
       <w:r>
         <w:rPr>
           <w:rFonts w:cs="Arial"/>
+          <w:noProof/>
           <w:sz w:val="24"/>
           <w:szCs w:val="24"/>
           <w:rtl/>
@@ -7365,7 +7722,6 @@
     <w:p>
       <w:pPr>
         <w:rPr>
-          <w:rFonts w:hint="cs"/>
           <w:sz w:val="24"/>
           <w:szCs w:val="24"/>
           <w:rtl/>
@@ -7374,11 +7730,11 @@
       <w:r>
         <w:rPr>
           <w:rFonts w:cs="Arial"/>
-          <w:sz w:val="24"/>
-          <w:szCs w:val="24"/>
-          <w:rtl/>
-        </w:rPr>
-        <w:lastRenderedPageBreak/>
+          <w:noProof/>
+          <w:sz w:val="24"/>
+          <w:szCs w:val="24"/>
+          <w:rtl/>
+        </w:rPr>
         <w:drawing>
           <wp:anchor distT="0" distB="0" distL="114300" distR="114300" simplePos="0" relativeHeight="251685888" behindDoc="0" locked="0" layoutInCell="1" allowOverlap="1" wp14:anchorId="39720E4A" wp14:editId="679AF27D">
             <wp:simplePos x="0" y="0"/>
@@ -7442,8 +7798,19 @@
           <w:szCs w:val="24"/>
           <w:rtl/>
         </w:rPr>
-        <w:t>חיפוש פרטים על מתקפה מסויימת</w:t>
-      </w:r>
+        <w:t xml:space="preserve">חיפוש פרטים על מתקפה </w:t>
+      </w:r>
+      <w:proofErr w:type="spellStart"/>
+      <w:r>
+        <w:rPr>
+          <w:rFonts w:hint="cs"/>
+          <w:sz w:val="24"/>
+          <w:szCs w:val="24"/>
+          <w:rtl/>
+        </w:rPr>
+        <w:t>מסויימת</w:t>
+      </w:r>
+      <w:proofErr w:type="spellEnd"/>
       <w:r>
         <w:rPr>
           <w:rFonts w:hint="cs"/>
@@ -7563,7 +7930,27 @@
           <w:szCs w:val="24"/>
           <w:rtl/>
         </w:rPr>
-        <w:t>*_ זה בגלל שידעתי שיש גם את השלב של הבוט שגם הוא יתקשר עם  ה</w:t>
+        <w:t xml:space="preserve">*_ זה בגלל שידעתי שיש גם את השלב של </w:t>
+      </w:r>
+      <w:proofErr w:type="spellStart"/>
+      <w:r>
+        <w:rPr>
+          <w:rFonts w:hint="cs"/>
+          <w:sz w:val="24"/>
+          <w:szCs w:val="24"/>
+          <w:rtl/>
+        </w:rPr>
+        <w:t>הבוט</w:t>
+      </w:r>
+      <w:proofErr w:type="spellEnd"/>
+      <w:r>
+        <w:rPr>
+          <w:rFonts w:hint="cs"/>
+          <w:sz w:val="24"/>
+          <w:szCs w:val="24"/>
+          <w:rtl/>
+        </w:rPr>
+        <w:t xml:space="preserve"> שגם הוא יתקשר עם  ה</w:t>
       </w:r>
       <w:r>
         <w:rPr>
@@ -7613,27 +8000,18 @@
           <w:rtl/>
         </w:rPr>
         <w:t xml:space="preserve"> הוא חייב לפעול כך</w:t>
+      </w:r>
+      <w:r>
+        <w:rPr>
+          <w:rFonts w:hint="cs"/>
+          <w:sz w:val="24"/>
+          <w:szCs w:val="24"/>
+          <w:rtl/>
+        </w:rPr>
+        <w:t>)</w:t>
       </w:r>
       <w:bookmarkStart w:id="1" w:name="_GoBack"/>
       <w:bookmarkEnd w:id="1"/>
-      <w:r>
-        <w:rPr>
-          <w:rFonts w:hint="cs"/>
-          <w:sz w:val="24"/>
-          <w:szCs w:val="24"/>
-          <w:rtl/>
-        </w:rPr>
-        <w:t>)</w:t>
-      </w:r>
-    </w:p>
-    <w:p>
-      <w:pPr>
-        <w:rPr>
-          <w:sz w:val="24"/>
-          <w:szCs w:val="24"/>
-          <w:rtl/>
-        </w:rPr>
-      </w:pPr>
     </w:p>
     <w:p>
       <w:pPr>
@@ -7662,6 +8040,7 @@
       <w:r>
         <w:rPr>
           <w:rFonts w:cs="Arial"/>
+          <w:noProof/>
           <w:sz w:val="24"/>
           <w:szCs w:val="24"/>
           <w:rtl/>
@@ -7711,6 +8090,7 @@
       <w:r>
         <w:rPr>
           <w:rFonts w:cs="Arial"/>
+          <w:noProof/>
           <w:sz w:val="24"/>
           <w:szCs w:val="24"/>
           <w:rtl/>
@@ -7763,7 +8143,6 @@
     <w:p>
       <w:pPr>
         <w:rPr>
-          <w:rFonts w:hint="cs"/>
           <w:sz w:val="24"/>
           <w:szCs w:val="24"/>
           <w:rtl/>
@@ -8206,6 +8585,30 @@
     <w:semiHidden/>
     <w:unhideWhenUsed/>
   </w:style>
+  <w:style w:type="character" w:styleId="HTMLCode">
+    <w:name w:val="HTML Code"/>
+    <w:basedOn w:val="a0"/>
+    <w:uiPriority w:val="99"/>
+    <w:semiHidden/>
+    <w:unhideWhenUsed/>
+    <w:rsid w:val="00B66A65"/>
+    <w:rPr>
+      <w:rFonts w:ascii="Courier New" w:eastAsia="Times New Roman" w:hAnsi="Courier New" w:cs="Courier New"/>
+      <w:sz w:val="20"/>
+      <w:szCs w:val="20"/>
+    </w:rPr>
+  </w:style>
+  <w:style w:type="character" w:styleId="a3">
+    <w:name w:val="Emphasis"/>
+    <w:basedOn w:val="a0"/>
+    <w:uiPriority w:val="20"/>
+    <w:qFormat/>
+    <w:rsid w:val="00B66A65"/>
+    <w:rPr>
+      <w:i/>
+      <w:iCs/>
+    </w:rPr>
+  </w:style>
 </w:styles>
 </file>
 

</xml_diff>

<commit_message>
only ttz and qw left
</commit_message>
<xml_diff>
--- a/documentation.docx
+++ b/documentation.docx
@@ -8010,8 +8010,6 @@
         </w:rPr>
         <w:t>)</w:t>
       </w:r>
-      <w:bookmarkStart w:id="1" w:name="_GoBack"/>
-      <w:bookmarkEnd w:id="1"/>
     </w:p>
     <w:p>
       <w:pPr>
@@ -8143,11 +8141,3074 @@
     <w:p>
       <w:pPr>
         <w:rPr>
-          <w:sz w:val="24"/>
-          <w:szCs w:val="24"/>
-          <w:rtl/>
-        </w:rPr>
-      </w:pPr>
+          <w:b/>
+          <w:bCs/>
+          <w:sz w:val="28"/>
+          <w:szCs w:val="28"/>
+          <w:rtl/>
+        </w:rPr>
+      </w:pPr>
+      <w:r>
+        <w:rPr>
+          <w:rFonts w:hint="cs"/>
+          <w:b/>
+          <w:bCs/>
+          <w:sz w:val="28"/>
+          <w:szCs w:val="28"/>
+          <w:rtl/>
+        </w:rPr>
+        <w:lastRenderedPageBreak/>
+        <w:t>שלב 2:</w:t>
+      </w:r>
+    </w:p>
+    <w:p>
+      <w:pPr>
+        <w:rPr>
+          <w:sz w:val="24"/>
+          <w:szCs w:val="24"/>
+          <w:rtl/>
+        </w:rPr>
+      </w:pPr>
+      <w:r>
+        <w:rPr>
+          <w:rFonts w:hint="cs"/>
+          <w:sz w:val="24"/>
+          <w:szCs w:val="24"/>
+          <w:rtl/>
+        </w:rPr>
+        <w:t xml:space="preserve">גם כאן </w:t>
+      </w:r>
+      <w:r>
+        <w:rPr>
+          <w:rFonts w:hint="cs"/>
+          <w:sz w:val="24"/>
+          <w:szCs w:val="24"/>
+          <w:rtl/>
+        </w:rPr>
+        <w:t>בקובץ ה</w:t>
+      </w:r>
+      <w:r>
+        <w:t xml:space="preserve"> </w:t>
+      </w:r>
+      <w:proofErr w:type="spellStart"/>
+      <w:r>
+        <w:rPr>
+          <w:sz w:val="24"/>
+          <w:szCs w:val="24"/>
+        </w:rPr>
+        <w:t>package.json</w:t>
+      </w:r>
+      <w:proofErr w:type="spellEnd"/>
+      <w:r>
+        <w:rPr>
+          <w:rFonts w:hint="cs"/>
+          <w:sz w:val="24"/>
+          <w:szCs w:val="24"/>
+          <w:rtl/>
+        </w:rPr>
+        <w:t xml:space="preserve"> שמקבלים כשמוסיפים את </w:t>
+      </w:r>
+      <w:r>
+        <w:rPr>
+          <w:sz w:val="24"/>
+          <w:szCs w:val="24"/>
+        </w:rPr>
+        <w:t>react</w:t>
+      </w:r>
+      <w:r>
+        <w:rPr>
+          <w:rFonts w:hint="cs"/>
+          <w:sz w:val="24"/>
+          <w:szCs w:val="24"/>
+          <w:rtl/>
+        </w:rPr>
+        <w:t xml:space="preserve"> הוספתי את השורה </w:t>
+      </w:r>
+    </w:p>
+    <w:p>
+      <w:pPr>
+        <w:autoSpaceDE w:val="0"/>
+        <w:autoSpaceDN w:val="0"/>
+        <w:bidi w:val="0"/>
+        <w:adjustRightInd w:val="0"/>
+        <w:spacing w:after="0" w:line="240" w:lineRule="auto"/>
+        <w:rPr>
+          <w:rFonts w:ascii="Consolas" w:hAnsi="Consolas" w:cs="Consolas"/>
+          <w:color w:val="000000"/>
+          <w:sz w:val="19"/>
+          <w:szCs w:val="19"/>
+        </w:rPr>
+      </w:pPr>
+      <w:r>
+        <w:rPr>
+          <w:rFonts w:ascii="Consolas" w:hAnsi="Consolas" w:cs="Consolas"/>
+          <w:color w:val="000000"/>
+          <w:sz w:val="19"/>
+          <w:szCs w:val="19"/>
+        </w:rPr>
+        <w:t xml:space="preserve">  </w:t>
+      </w:r>
+      <w:r>
+        <w:rPr>
+          <w:rFonts w:ascii="Consolas" w:hAnsi="Consolas" w:cs="Consolas"/>
+          <w:color w:val="2E75B6"/>
+          <w:sz w:val="19"/>
+          <w:szCs w:val="19"/>
+        </w:rPr>
+        <w:t>"proxy"</w:t>
+      </w:r>
+      <w:r>
+        <w:rPr>
+          <w:rFonts w:ascii="Consolas" w:hAnsi="Consolas" w:cs="Consolas"/>
+          <w:color w:val="000000"/>
+          <w:sz w:val="19"/>
+          <w:szCs w:val="19"/>
+        </w:rPr>
+        <w:t xml:space="preserve">: </w:t>
+      </w:r>
+      <w:r>
+        <w:rPr>
+          <w:rFonts w:ascii="Consolas" w:hAnsi="Consolas" w:cs="Consolas"/>
+          <w:color w:val="A31515"/>
+          <w:sz w:val="19"/>
+          <w:szCs w:val="19"/>
+        </w:rPr>
+        <w:t>"http://localhost:5000"</w:t>
+      </w:r>
+      <w:r>
+        <w:rPr>
+          <w:rFonts w:ascii="Consolas" w:hAnsi="Consolas" w:cs="Consolas"/>
+          <w:color w:val="000000"/>
+          <w:sz w:val="19"/>
+          <w:szCs w:val="19"/>
+        </w:rPr>
+        <w:t>,</w:t>
+      </w:r>
+    </w:p>
+    <w:p>
+      <w:pPr>
+        <w:rPr>
+          <w:sz w:val="24"/>
+          <w:szCs w:val="24"/>
+          <w:rtl/>
+        </w:rPr>
+      </w:pPr>
+      <w:r>
+        <w:rPr>
+          <w:rFonts w:hint="cs"/>
+          <w:sz w:val="24"/>
+          <w:szCs w:val="24"/>
+          <w:rtl/>
+        </w:rPr>
+        <w:t>מאות</w:t>
+      </w:r>
+      <w:r>
+        <w:rPr>
+          <w:rFonts w:hint="cs"/>
+          <w:sz w:val="24"/>
+          <w:szCs w:val="24"/>
+          <w:rtl/>
+        </w:rPr>
+        <w:t>ה הסיבה</w:t>
+      </w:r>
+      <w:r>
+        <w:rPr>
+          <w:rFonts w:hint="cs"/>
+          <w:sz w:val="24"/>
+          <w:szCs w:val="24"/>
+          <w:rtl/>
+        </w:rPr>
+        <w:t>.</w:t>
+      </w:r>
+    </w:p>
+    <w:p>
+      <w:pPr>
+        <w:rPr>
+          <w:sz w:val="24"/>
+          <w:szCs w:val="24"/>
+        </w:rPr>
+      </w:pPr>
+    </w:p>
+    <w:p>
+      <w:pPr>
+        <w:rPr>
+          <w:sz w:val="24"/>
+          <w:szCs w:val="24"/>
+          <w:rtl/>
+        </w:rPr>
+      </w:pPr>
+      <w:r>
+        <w:rPr>
+          <w:rFonts w:hint="cs"/>
+          <w:sz w:val="24"/>
+          <w:szCs w:val="24"/>
+          <w:rtl/>
+        </w:rPr>
+        <w:t xml:space="preserve">בשביל </w:t>
+      </w:r>
+      <w:proofErr w:type="spellStart"/>
+      <w:r>
+        <w:rPr>
+          <w:rFonts w:hint="cs"/>
+          <w:sz w:val="24"/>
+          <w:szCs w:val="24"/>
+          <w:rtl/>
+        </w:rPr>
+        <w:t>הבוט</w:t>
+      </w:r>
+      <w:proofErr w:type="spellEnd"/>
+      <w:r>
+        <w:rPr>
+          <w:rFonts w:hint="cs"/>
+          <w:sz w:val="24"/>
+          <w:szCs w:val="24"/>
+          <w:rtl/>
+        </w:rPr>
+        <w:t xml:space="preserve"> השתמשתי ב </w:t>
+      </w:r>
+    </w:p>
+    <w:p>
+      <w:pPr>
+        <w:tabs>
+          <w:tab w:val="left" w:pos="916"/>
+          <w:tab w:val="left" w:pos="1832"/>
+          <w:tab w:val="left" w:pos="2748"/>
+          <w:tab w:val="left" w:pos="3664"/>
+          <w:tab w:val="left" w:pos="4580"/>
+          <w:tab w:val="left" w:pos="5496"/>
+          <w:tab w:val="left" w:pos="6412"/>
+          <w:tab w:val="left" w:pos="7328"/>
+          <w:tab w:val="left" w:pos="8244"/>
+          <w:tab w:val="left" w:pos="9160"/>
+          <w:tab w:val="left" w:pos="10076"/>
+          <w:tab w:val="left" w:pos="10992"/>
+          <w:tab w:val="left" w:pos="11908"/>
+          <w:tab w:val="left" w:pos="12824"/>
+          <w:tab w:val="left" w:pos="13740"/>
+          <w:tab w:val="left" w:pos="14656"/>
+        </w:tabs>
+        <w:bidi w:val="0"/>
+        <w:spacing w:after="0" w:line="360" w:lineRule="atLeast"/>
+        <w:textAlignment w:val="baseline"/>
+        <w:rPr>
+          <w:rFonts w:ascii="Courier New" w:eastAsia="Times New Roman" w:hAnsi="Courier New" w:cs="Courier New"/>
+          <w:sz w:val="20"/>
+          <w:szCs w:val="20"/>
+        </w:rPr>
+      </w:pPr>
+      <w:r>
+        <w:rPr>
+          <w:rFonts w:ascii="Courier New" w:eastAsia="Times New Roman" w:hAnsi="Courier New" w:cs="Courier New"/>
+          <w:sz w:val="20"/>
+          <w:szCs w:val="20"/>
+          <w:bdr w:val="none" w:sz="0" w:space="0" w:color="auto" w:frame="1"/>
+        </w:rPr>
+        <w:t>react-</w:t>
+      </w:r>
+      <w:proofErr w:type="spellStart"/>
+      <w:r>
+        <w:rPr>
+          <w:rFonts w:ascii="Courier New" w:eastAsia="Times New Roman" w:hAnsi="Courier New" w:cs="Courier New"/>
+          <w:sz w:val="20"/>
+          <w:szCs w:val="20"/>
+          <w:bdr w:val="none" w:sz="0" w:space="0" w:color="auto" w:frame="1"/>
+        </w:rPr>
+        <w:t>chatbot</w:t>
+      </w:r>
+      <w:proofErr w:type="spellEnd"/>
+      <w:r>
+        <w:rPr>
+          <w:rFonts w:ascii="Courier New" w:eastAsia="Times New Roman" w:hAnsi="Courier New" w:cs="Courier New"/>
+          <w:sz w:val="20"/>
+          <w:szCs w:val="20"/>
+          <w:bdr w:val="none" w:sz="0" w:space="0" w:color="auto" w:frame="1"/>
+        </w:rPr>
+        <w:t>-kit</w:t>
+      </w:r>
+    </w:p>
+    <w:p>
+      <w:pPr>
+        <w:rPr>
+          <w:sz w:val="24"/>
+          <w:szCs w:val="24"/>
+          <w:rtl/>
+        </w:rPr>
+      </w:pPr>
+      <w:r>
+        <w:rPr>
+          <w:rFonts w:hint="cs"/>
+          <w:sz w:val="24"/>
+          <w:szCs w:val="24"/>
+          <w:rtl/>
+        </w:rPr>
+        <w:t>כי ראיתי שהוא ממש נוח ומסודר לדרישות וגם קל מאוד להוסיף פעולות שהוא יתמוך בהן</w:t>
+      </w:r>
+    </w:p>
+    <w:p>
+      <w:pPr>
+        <w:rPr>
+          <w:sz w:val="24"/>
+          <w:szCs w:val="24"/>
+          <w:rtl/>
+        </w:rPr>
+      </w:pPr>
+      <w:proofErr w:type="spellStart"/>
+      <w:r>
+        <w:rPr>
+          <w:rFonts w:hint="cs"/>
+          <w:sz w:val="24"/>
+          <w:szCs w:val="24"/>
+          <w:rtl/>
+        </w:rPr>
+        <w:t>הבוט</w:t>
+      </w:r>
+      <w:proofErr w:type="spellEnd"/>
+      <w:r>
+        <w:rPr>
+          <w:rFonts w:hint="cs"/>
+          <w:sz w:val="24"/>
+          <w:szCs w:val="24"/>
+          <w:rtl/>
+        </w:rPr>
+        <w:t xml:space="preserve"> משתמש ב4 קבצים:</w:t>
+      </w:r>
+    </w:p>
+    <w:p>
+      <w:pPr>
+        <w:rPr>
+          <w:rFonts w:hint="cs"/>
+          <w:sz w:val="24"/>
+          <w:szCs w:val="24"/>
+          <w:rtl/>
+        </w:rPr>
+      </w:pPr>
+      <w:r>
+        <w:rPr>
+          <w:b/>
+          <w:bCs/>
+          <w:sz w:val="24"/>
+          <w:szCs w:val="24"/>
+        </w:rPr>
+        <w:t>app.j</w:t>
+      </w:r>
+      <w:r>
+        <w:rPr>
+          <w:sz w:val="24"/>
+          <w:szCs w:val="24"/>
+        </w:rPr>
+        <w:t>s</w:t>
+      </w:r>
+      <w:r>
+        <w:rPr>
+          <w:rFonts w:hint="cs"/>
+          <w:sz w:val="24"/>
+          <w:szCs w:val="24"/>
+          <w:rtl/>
+        </w:rPr>
+        <w:t xml:space="preserve"> שבעצם קורא </w:t>
+      </w:r>
+      <w:proofErr w:type="spellStart"/>
+      <w:r>
+        <w:rPr>
+          <w:rFonts w:hint="cs"/>
+          <w:sz w:val="24"/>
+          <w:szCs w:val="24"/>
+          <w:rtl/>
+        </w:rPr>
+        <w:t>לבוט</w:t>
+      </w:r>
+      <w:proofErr w:type="spellEnd"/>
+      <w:r>
+        <w:rPr>
+          <w:rFonts w:hint="cs"/>
+          <w:sz w:val="24"/>
+          <w:szCs w:val="24"/>
+          <w:rtl/>
+        </w:rPr>
+        <w:t xml:space="preserve"> ושם אותו בדף(בכתום)</w:t>
+      </w:r>
+      <w:r>
+        <w:rPr>
+          <w:rFonts w:hint="cs"/>
+          <w:sz w:val="24"/>
+          <w:szCs w:val="24"/>
+          <w:rtl/>
+        </w:rPr>
+        <w:t xml:space="preserve"> ואומר לו מה הוא קובץ ה</w:t>
+      </w:r>
+      <w:proofErr w:type="spellStart"/>
+      <w:r>
+        <w:rPr>
+          <w:sz w:val="24"/>
+          <w:szCs w:val="24"/>
+        </w:rPr>
+        <w:t>config</w:t>
+      </w:r>
+      <w:proofErr w:type="spellEnd"/>
+      <w:r>
+        <w:rPr>
+          <w:rFonts w:hint="cs"/>
+          <w:sz w:val="24"/>
+          <w:szCs w:val="24"/>
+          <w:rtl/>
+        </w:rPr>
+        <w:t xml:space="preserve"> ומה שמות המחלקות שאחראיות על הכוונה תשובה לפעולה מתאימה(</w:t>
+      </w:r>
+      <w:proofErr w:type="spellStart"/>
+      <w:r>
+        <w:rPr>
+          <w:sz w:val="24"/>
+          <w:szCs w:val="24"/>
+        </w:rPr>
+        <w:t>messageParser</w:t>
+      </w:r>
+      <w:proofErr w:type="spellEnd"/>
+      <w:r>
+        <w:rPr>
+          <w:rFonts w:hint="cs"/>
+          <w:sz w:val="24"/>
+          <w:szCs w:val="24"/>
+          <w:rtl/>
+        </w:rPr>
+        <w:t>) ומימוש הפעולות(</w:t>
+      </w:r>
+      <w:proofErr w:type="spellStart"/>
+      <w:r>
+        <w:rPr>
+          <w:sz w:val="24"/>
+          <w:szCs w:val="24"/>
+        </w:rPr>
+        <w:t>actionProvider</w:t>
+      </w:r>
+      <w:proofErr w:type="spellEnd"/>
+      <w:r>
+        <w:rPr>
+          <w:rFonts w:hint="cs"/>
+          <w:sz w:val="24"/>
+          <w:szCs w:val="24"/>
+          <w:rtl/>
+        </w:rPr>
+        <w:t>)</w:t>
+      </w:r>
+      <w:r>
+        <w:rPr>
+          <w:rFonts w:hint="cs"/>
+          <w:sz w:val="24"/>
+          <w:szCs w:val="24"/>
+          <w:rtl/>
+        </w:rPr>
+        <w:t>:</w:t>
+      </w:r>
+    </w:p>
+    <w:p>
+      <w:pPr>
+        <w:rPr>
+          <w:rFonts w:hint="cs"/>
+          <w:sz w:val="24"/>
+          <w:szCs w:val="24"/>
+          <w:rtl/>
+        </w:rPr>
+      </w:pPr>
+      <w:r>
+        <w:rPr>
+          <w:rFonts w:cs="Arial"/>
+          <w:noProof/>
+          <w:sz w:val="24"/>
+          <w:szCs w:val="24"/>
+          <w:rtl/>
+        </w:rPr>
+        <mc:AlternateContent>
+          <mc:Choice Requires="wps">
+            <w:drawing>
+              <wp:anchor distT="0" distB="0" distL="114300" distR="114300" simplePos="0" relativeHeight="251686912" behindDoc="0" locked="0" layoutInCell="1" allowOverlap="1">
+                <wp:simplePos x="0" y="0"/>
+                <wp:positionH relativeFrom="column">
+                  <wp:posOffset>473149</wp:posOffset>
+                </wp:positionH>
+                <wp:positionV relativeFrom="paragraph">
+                  <wp:posOffset>1352550</wp:posOffset>
+                </wp:positionV>
+                <wp:extent cx="4710223" cy="138223"/>
+                <wp:effectExtent l="0" t="0" r="14605" b="14605"/>
+                <wp:wrapNone/>
+                <wp:docPr id="7" name="מלבן 7"/>
+                <wp:cNvGraphicFramePr/>
+                <a:graphic xmlns:a="http://schemas.openxmlformats.org/drawingml/2006/main">
+                  <a:graphicData uri="http://schemas.microsoft.com/office/word/2010/wordprocessingShape">
+                    <wps:wsp>
+                      <wps:cNvSpPr/>
+                      <wps:spPr>
+                        <a:xfrm>
+                          <a:off x="0" y="0"/>
+                          <a:ext cx="4710223" cy="138223"/>
+                        </a:xfrm>
+                        <a:prstGeom prst="rect">
+                          <a:avLst/>
+                        </a:prstGeom>
+                        <a:noFill/>
+                        <a:ln w="9525" cap="flat" cmpd="sng" algn="ctr">
+                          <a:solidFill>
+                            <a:schemeClr val="accent2"/>
+                          </a:solidFill>
+                          <a:prstDash val="solid"/>
+                          <a:round/>
+                          <a:headEnd type="none" w="med" len="med"/>
+                          <a:tailEnd type="none" w="med" len="med"/>
+                        </a:ln>
+                      </wps:spPr>
+                      <wps:style>
+                        <a:lnRef idx="0">
+                          <a:scrgbClr r="0" g="0" b="0"/>
+                        </a:lnRef>
+                        <a:fillRef idx="0">
+                          <a:scrgbClr r="0" g="0" b="0"/>
+                        </a:fillRef>
+                        <a:effectRef idx="0">
+                          <a:scrgbClr r="0" g="0" b="0"/>
+                        </a:effectRef>
+                        <a:fontRef idx="minor">
+                          <a:schemeClr val="accent2"/>
+                        </a:fontRef>
+                      </wps:style>
+                      <wps:bodyPr rot="0" spcFirstLastPara="0" vertOverflow="overflow" horzOverflow="overflow" vert="horz" wrap="square" lIns="91440" tIns="45720" rIns="91440" bIns="45720" numCol="1" spcCol="0" rtlCol="1" fromWordArt="0" anchor="ctr" anchorCtr="0" forceAA="0" compatLnSpc="1">
+                        <a:prstTxWarp prst="textNoShape">
+                          <a:avLst/>
+                        </a:prstTxWarp>
+                        <a:noAutofit/>
+                      </wps:bodyPr>
+                    </wps:wsp>
+                  </a:graphicData>
+                </a:graphic>
+              </wp:anchor>
+            </w:drawing>
+          </mc:Choice>
+          <mc:Fallback>
+            <w:pict>
+              <v:rect w14:anchorId="6A133C55" id="מלבן 7" o:spid="_x0000_s1026" style="position:absolute;left:0;text-align:left;margin-left:37.25pt;margin-top:106.5pt;width:370.9pt;height:10.9pt;z-index:251686912;visibility:visible;mso-wrap-style:square;mso-wrap-distance-left:9pt;mso-wrap-distance-top:0;mso-wrap-distance-right:9pt;mso-wrap-distance-bottom:0;mso-position-horizontal:absolute;mso-position-horizontal-relative:text;mso-position-vertical:absolute;mso-position-vertical-relative:text;v-text-anchor:middle" o:gfxdata="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" filled="f" strokecolor="#ed7d31 [3205]">
+                <v:stroke joinstyle="round"/>
+              </v:rect>
+            </w:pict>
+          </mc:Fallback>
+        </mc:AlternateContent>
+      </w:r>
+      <w:r>
+        <w:rPr>
+          <w:rFonts w:cs="Arial"/>
+          <w:sz w:val="24"/>
+          <w:szCs w:val="24"/>
+          <w:rtl/>
+        </w:rPr>
+        <w:drawing>
+          <wp:inline distT="0" distB="0" distL="0" distR="0" wp14:anchorId="31933B77" wp14:editId="7F6051B1">
+            <wp:extent cx="5274310" cy="2223770"/>
+            <wp:effectExtent l="0" t="0" r="2540" b="5080"/>
+            <wp:docPr id="2" name="תמונה 2"/>
+            <wp:cNvGraphicFramePr>
+              <a:graphicFrameLocks xmlns:a="http://schemas.openxmlformats.org/drawingml/2006/main" noChangeAspect="1"/>
+            </wp:cNvGraphicFramePr>
+            <a:graphic xmlns:a="http://schemas.openxmlformats.org/drawingml/2006/main">
+              <a:graphicData uri="http://schemas.openxmlformats.org/drawingml/2006/picture">
+                <pic:pic xmlns:pic="http://schemas.openxmlformats.org/drawingml/2006/picture">
+                  <pic:nvPicPr>
+                    <pic:cNvPr id="1" name=""/>
+                    <pic:cNvPicPr/>
+                  </pic:nvPicPr>
+                  <pic:blipFill>
+                    <a:blip r:embed="rId20"/>
+                    <a:stretch>
+                      <a:fillRect/>
+                    </a:stretch>
+                  </pic:blipFill>
+                  <pic:spPr>
+                    <a:xfrm>
+                      <a:off x="0" y="0"/>
+                      <a:ext cx="5274310" cy="2223770"/>
+                    </a:xfrm>
+                    <a:prstGeom prst="rect">
+                      <a:avLst/>
+                    </a:prstGeom>
+                  </pic:spPr>
+                </pic:pic>
+              </a:graphicData>
+            </a:graphic>
+          </wp:inline>
+        </w:drawing>
+      </w:r>
+    </w:p>
+    <w:p>
+      <w:pPr>
+        <w:rPr>
+          <w:b/>
+          <w:bCs/>
+          <w:sz w:val="24"/>
+          <w:szCs w:val="24"/>
+          <w:rtl/>
+        </w:rPr>
+      </w:pPr>
+      <w:r>
+        <w:rPr>
+          <w:b/>
+          <w:bCs/>
+          <w:sz w:val="24"/>
+          <w:szCs w:val="24"/>
+        </w:rPr>
+        <w:t>Config.js</w:t>
+      </w:r>
+      <w:r>
+        <w:rPr>
+          <w:b/>
+          <w:bCs/>
+          <w:sz w:val="24"/>
+          <w:szCs w:val="24"/>
+        </w:rPr>
+        <w:t xml:space="preserve"> </w:t>
+      </w:r>
+      <w:r>
+        <w:rPr>
+          <w:rFonts w:hint="cs"/>
+          <w:b/>
+          <w:bCs/>
+          <w:sz w:val="24"/>
+          <w:szCs w:val="24"/>
+          <w:rtl/>
+        </w:rPr>
+        <w:t xml:space="preserve"> </w:t>
+      </w:r>
+    </w:p>
+    <w:p>
+      <w:pPr>
+        <w:rPr>
+          <w:rFonts w:hint="cs"/>
+          <w:b/>
+          <w:bCs/>
+          <w:sz w:val="24"/>
+          <w:szCs w:val="24"/>
+          <w:rtl/>
+        </w:rPr>
+      </w:pPr>
+      <w:r>
+        <w:rPr>
+          <w:rFonts w:hint="cs"/>
+          <w:b/>
+          <w:bCs/>
+          <w:sz w:val="24"/>
+          <w:szCs w:val="24"/>
+          <w:rtl/>
+        </w:rPr>
+        <w:t>הוא קובץ ה</w:t>
+      </w:r>
+      <w:proofErr w:type="spellStart"/>
+      <w:r>
+        <w:rPr>
+          <w:b/>
+          <w:bCs/>
+          <w:sz w:val="24"/>
+          <w:szCs w:val="24"/>
+        </w:rPr>
+        <w:t>config</w:t>
+      </w:r>
+      <w:proofErr w:type="spellEnd"/>
+      <w:r>
+        <w:rPr>
+          <w:rFonts w:hint="cs"/>
+          <w:b/>
+          <w:bCs/>
+          <w:sz w:val="24"/>
+          <w:szCs w:val="24"/>
+          <w:rtl/>
+        </w:rPr>
+        <w:t xml:space="preserve"> והוא בין היתר מאתחל את </w:t>
+      </w:r>
+      <w:proofErr w:type="spellStart"/>
+      <w:r>
+        <w:rPr>
+          <w:rFonts w:hint="cs"/>
+          <w:b/>
+          <w:bCs/>
+          <w:sz w:val="24"/>
+          <w:szCs w:val="24"/>
+          <w:rtl/>
+        </w:rPr>
+        <w:t>הבות</w:t>
+      </w:r>
+      <w:proofErr w:type="spellEnd"/>
+      <w:r>
+        <w:rPr>
+          <w:rFonts w:hint="cs"/>
+          <w:b/>
+          <w:bCs/>
+          <w:sz w:val="24"/>
+          <w:szCs w:val="24"/>
+          <w:rtl/>
+        </w:rPr>
+        <w:t xml:space="preserve"> בהודעת פתיחה.</w:t>
+      </w:r>
+    </w:p>
+    <w:p>
+      <w:pPr>
+        <w:rPr>
+          <w:rFonts w:hint="cs"/>
+          <w:b/>
+          <w:bCs/>
+          <w:sz w:val="24"/>
+          <w:szCs w:val="24"/>
+          <w:rtl/>
+        </w:rPr>
+      </w:pPr>
+      <w:r>
+        <w:rPr>
+          <w:rFonts w:cs="Arial"/>
+          <w:b/>
+          <w:bCs/>
+          <w:sz w:val="24"/>
+          <w:szCs w:val="24"/>
+          <w:rtl/>
+        </w:rPr>
+        <w:drawing>
+          <wp:inline distT="0" distB="0" distL="0" distR="0" wp14:anchorId="39C32F30" wp14:editId="4BFE0CBD">
+            <wp:extent cx="5274310" cy="1013460"/>
+            <wp:effectExtent l="0" t="0" r="2540" b="0"/>
+            <wp:docPr id="8" name="תמונה 8"/>
+            <wp:cNvGraphicFramePr>
+              <a:graphicFrameLocks xmlns:a="http://schemas.openxmlformats.org/drawingml/2006/main" noChangeAspect="1"/>
+            </wp:cNvGraphicFramePr>
+            <a:graphic xmlns:a="http://schemas.openxmlformats.org/drawingml/2006/main">
+              <a:graphicData uri="http://schemas.openxmlformats.org/drawingml/2006/picture">
+                <pic:pic xmlns:pic="http://schemas.openxmlformats.org/drawingml/2006/picture">
+                  <pic:nvPicPr>
+                    <pic:cNvPr id="1" name=""/>
+                    <pic:cNvPicPr/>
+                  </pic:nvPicPr>
+                  <pic:blipFill>
+                    <a:blip r:embed="rId21"/>
+                    <a:stretch>
+                      <a:fillRect/>
+                    </a:stretch>
+                  </pic:blipFill>
+                  <pic:spPr>
+                    <a:xfrm>
+                      <a:off x="0" y="0"/>
+                      <a:ext cx="5274310" cy="1013460"/>
+                    </a:xfrm>
+                    <a:prstGeom prst="rect">
+                      <a:avLst/>
+                    </a:prstGeom>
+                  </pic:spPr>
+                </pic:pic>
+              </a:graphicData>
+            </a:graphic>
+          </wp:inline>
+        </w:drawing>
+      </w:r>
+    </w:p>
+    <w:p>
+      <w:pPr>
+        <w:rPr>
+          <w:b/>
+          <w:bCs/>
+          <w:sz w:val="24"/>
+          <w:szCs w:val="24"/>
+        </w:rPr>
+      </w:pPr>
+    </w:p>
+    <w:p>
+      <w:pPr>
+        <w:rPr>
+          <w:b/>
+          <w:bCs/>
+          <w:sz w:val="24"/>
+          <w:szCs w:val="24"/>
+        </w:rPr>
+      </w:pPr>
+    </w:p>
+    <w:p>
+      <w:pPr>
+        <w:rPr>
+          <w:b/>
+          <w:bCs/>
+          <w:sz w:val="24"/>
+          <w:szCs w:val="24"/>
+        </w:rPr>
+      </w:pPr>
+    </w:p>
+    <w:p>
+      <w:pPr>
+        <w:rPr>
+          <w:b/>
+          <w:bCs/>
+          <w:sz w:val="24"/>
+          <w:szCs w:val="24"/>
+        </w:rPr>
+      </w:pPr>
+    </w:p>
+    <w:p>
+      <w:pPr>
+        <w:rPr>
+          <w:b/>
+          <w:bCs/>
+          <w:sz w:val="24"/>
+          <w:szCs w:val="24"/>
+        </w:rPr>
+      </w:pPr>
+    </w:p>
+    <w:p>
+      <w:pPr>
+        <w:rPr>
+          <w:rFonts w:hint="cs"/>
+          <w:b/>
+          <w:bCs/>
+          <w:sz w:val="24"/>
+          <w:szCs w:val="24"/>
+          <w:rtl/>
+        </w:rPr>
+      </w:pPr>
+      <w:r>
+        <w:rPr>
+          <w:b/>
+          <w:bCs/>
+          <w:sz w:val="24"/>
+          <w:szCs w:val="24"/>
+        </w:rPr>
+        <w:lastRenderedPageBreak/>
+        <w:t>MessageParser.js</w:t>
+      </w:r>
+    </w:p>
+    <w:p>
+      <w:pPr>
+        <w:rPr>
+          <w:sz w:val="24"/>
+          <w:szCs w:val="24"/>
+        </w:rPr>
+      </w:pPr>
+      <w:r>
+        <w:rPr>
+          <w:rFonts w:hint="cs"/>
+          <w:sz w:val="24"/>
+          <w:szCs w:val="24"/>
+          <w:rtl/>
+        </w:rPr>
+        <w:t xml:space="preserve">מבין מה הפעולה שאותה רוצה המשתמש לעשות </w:t>
+      </w:r>
+      <w:r>
+        <w:rPr>
+          <w:rFonts w:hint="cs"/>
+          <w:sz w:val="24"/>
+          <w:szCs w:val="24"/>
+          <w:rtl/>
+        </w:rPr>
+        <w:t>לפי התחילית (</w:t>
+      </w:r>
+      <w:r>
+        <w:rPr>
+          <w:sz w:val="24"/>
+          <w:szCs w:val="24"/>
+        </w:rPr>
+        <w:t>"something: "</w:t>
+      </w:r>
+      <w:r>
+        <w:rPr>
+          <w:rFonts w:hint="cs"/>
+          <w:sz w:val="24"/>
+          <w:szCs w:val="24"/>
+          <w:rtl/>
+        </w:rPr>
+        <w:t xml:space="preserve">) </w:t>
+      </w:r>
+      <w:r>
+        <w:rPr>
+          <w:rFonts w:hint="cs"/>
+          <w:sz w:val="24"/>
+          <w:szCs w:val="24"/>
+          <w:rtl/>
+        </w:rPr>
+        <w:t>וקורא לפונקציה המתאימה</w:t>
+      </w:r>
+      <w:r>
+        <w:rPr>
+          <w:rFonts w:hint="cs"/>
+          <w:sz w:val="24"/>
+          <w:szCs w:val="24"/>
+          <w:rtl/>
+        </w:rPr>
+        <w:t xml:space="preserve"> מ</w:t>
+      </w:r>
+      <w:proofErr w:type="spellStart"/>
+      <w:r>
+        <w:rPr>
+          <w:sz w:val="24"/>
+          <w:szCs w:val="24"/>
+        </w:rPr>
+        <w:t>actionprovider</w:t>
+      </w:r>
+      <w:proofErr w:type="spellEnd"/>
+    </w:p>
+    <w:p>
+      <w:pPr>
+        <w:rPr>
+          <w:rFonts w:hint="cs"/>
+          <w:sz w:val="24"/>
+          <w:szCs w:val="24"/>
+          <w:rtl/>
+        </w:rPr>
+      </w:pPr>
+      <w:r>
+        <w:rPr>
+          <w:rFonts w:cs="Arial"/>
+          <w:sz w:val="24"/>
+          <w:szCs w:val="24"/>
+          <w:rtl/>
+        </w:rPr>
+        <w:drawing>
+          <wp:inline distT="0" distB="0" distL="0" distR="0" wp14:anchorId="66C12813" wp14:editId="3B6FF43E">
+            <wp:extent cx="5274310" cy="2732405"/>
+            <wp:effectExtent l="0" t="0" r="2540" b="0"/>
+            <wp:docPr id="14" name="תמונה 14"/>
+            <wp:cNvGraphicFramePr>
+              <a:graphicFrameLocks xmlns:a="http://schemas.openxmlformats.org/drawingml/2006/main" noChangeAspect="1"/>
+            </wp:cNvGraphicFramePr>
+            <a:graphic xmlns:a="http://schemas.openxmlformats.org/drawingml/2006/main">
+              <a:graphicData uri="http://schemas.openxmlformats.org/drawingml/2006/picture">
+                <pic:pic xmlns:pic="http://schemas.openxmlformats.org/drawingml/2006/picture">
+                  <pic:nvPicPr>
+                    <pic:cNvPr id="1" name=""/>
+                    <pic:cNvPicPr/>
+                  </pic:nvPicPr>
+                  <pic:blipFill>
+                    <a:blip r:embed="rId22"/>
+                    <a:stretch>
+                      <a:fillRect/>
+                    </a:stretch>
+                  </pic:blipFill>
+                  <pic:spPr>
+                    <a:xfrm>
+                      <a:off x="0" y="0"/>
+                      <a:ext cx="5274310" cy="2732405"/>
+                    </a:xfrm>
+                    <a:prstGeom prst="rect">
+                      <a:avLst/>
+                    </a:prstGeom>
+                  </pic:spPr>
+                </pic:pic>
+              </a:graphicData>
+            </a:graphic>
+          </wp:inline>
+        </w:drawing>
+      </w:r>
+    </w:p>
+    <w:p>
+      <w:pPr>
+        <w:rPr>
+          <w:b/>
+          <w:bCs/>
+          <w:sz w:val="24"/>
+          <w:szCs w:val="24"/>
+        </w:rPr>
+      </w:pPr>
+    </w:p>
+    <w:p>
+      <w:pPr>
+        <w:rPr>
+          <w:b/>
+          <w:bCs/>
+          <w:sz w:val="24"/>
+          <w:szCs w:val="24"/>
+        </w:rPr>
+      </w:pPr>
+    </w:p>
+    <w:p>
+      <w:pPr>
+        <w:rPr>
+          <w:b/>
+          <w:bCs/>
+          <w:sz w:val="24"/>
+          <w:szCs w:val="24"/>
+        </w:rPr>
+      </w:pPr>
+    </w:p>
+    <w:p>
+      <w:pPr>
+        <w:rPr>
+          <w:b/>
+          <w:bCs/>
+          <w:sz w:val="24"/>
+          <w:szCs w:val="24"/>
+        </w:rPr>
+      </w:pPr>
+    </w:p>
+    <w:p>
+      <w:pPr>
+        <w:rPr>
+          <w:b/>
+          <w:bCs/>
+          <w:sz w:val="24"/>
+          <w:szCs w:val="24"/>
+        </w:rPr>
+      </w:pPr>
+    </w:p>
+    <w:p>
+      <w:pPr>
+        <w:rPr>
+          <w:b/>
+          <w:bCs/>
+          <w:sz w:val="24"/>
+          <w:szCs w:val="24"/>
+        </w:rPr>
+      </w:pPr>
+    </w:p>
+    <w:p>
+      <w:pPr>
+        <w:rPr>
+          <w:b/>
+          <w:bCs/>
+          <w:sz w:val="24"/>
+          <w:szCs w:val="24"/>
+        </w:rPr>
+      </w:pPr>
+    </w:p>
+    <w:p>
+      <w:pPr>
+        <w:rPr>
+          <w:b/>
+          <w:bCs/>
+          <w:sz w:val="24"/>
+          <w:szCs w:val="24"/>
+        </w:rPr>
+      </w:pPr>
+    </w:p>
+    <w:p>
+      <w:pPr>
+        <w:rPr>
+          <w:b/>
+          <w:bCs/>
+          <w:sz w:val="24"/>
+          <w:szCs w:val="24"/>
+        </w:rPr>
+      </w:pPr>
+    </w:p>
+    <w:p>
+      <w:pPr>
+        <w:rPr>
+          <w:b/>
+          <w:bCs/>
+          <w:sz w:val="24"/>
+          <w:szCs w:val="24"/>
+        </w:rPr>
+      </w:pPr>
+    </w:p>
+    <w:p>
+      <w:pPr>
+        <w:rPr>
+          <w:b/>
+          <w:bCs/>
+          <w:sz w:val="24"/>
+          <w:szCs w:val="24"/>
+        </w:rPr>
+      </w:pPr>
+    </w:p>
+    <w:p>
+      <w:pPr>
+        <w:rPr>
+          <w:b/>
+          <w:bCs/>
+          <w:sz w:val="24"/>
+          <w:szCs w:val="24"/>
+        </w:rPr>
+      </w:pPr>
+    </w:p>
+    <w:p>
+      <w:pPr>
+        <w:rPr>
+          <w:b/>
+          <w:bCs/>
+          <w:sz w:val="24"/>
+          <w:szCs w:val="24"/>
+        </w:rPr>
+      </w:pPr>
+    </w:p>
+    <w:p>
+      <w:pPr>
+        <w:rPr>
+          <w:b/>
+          <w:bCs/>
+          <w:sz w:val="24"/>
+          <w:szCs w:val="24"/>
+        </w:rPr>
+      </w:pPr>
+    </w:p>
+    <w:p>
+      <w:pPr>
+        <w:rPr>
+          <w:b/>
+          <w:bCs/>
+          <w:sz w:val="24"/>
+          <w:szCs w:val="24"/>
+        </w:rPr>
+      </w:pPr>
+    </w:p>
+    <w:p>
+      <w:pPr>
+        <w:rPr>
+          <w:b/>
+          <w:bCs/>
+          <w:sz w:val="24"/>
+          <w:szCs w:val="24"/>
+        </w:rPr>
+      </w:pPr>
+    </w:p>
+    <w:p>
+      <w:pPr>
+        <w:rPr>
+          <w:b/>
+          <w:bCs/>
+          <w:sz w:val="24"/>
+          <w:szCs w:val="24"/>
+        </w:rPr>
+      </w:pPr>
+    </w:p>
+    <w:p>
+      <w:pPr>
+        <w:rPr>
+          <w:b/>
+          <w:bCs/>
+          <w:sz w:val="24"/>
+          <w:szCs w:val="24"/>
+          <w:rtl/>
+        </w:rPr>
+      </w:pPr>
+      <w:r>
+        <w:rPr>
+          <w:b/>
+          <w:bCs/>
+          <w:sz w:val="24"/>
+          <w:szCs w:val="24"/>
+        </w:rPr>
+        <w:lastRenderedPageBreak/>
+        <w:t>ActionProvider.js</w:t>
+      </w:r>
+    </w:p>
+    <w:p>
+      <w:pPr>
+        <w:rPr>
+          <w:sz w:val="24"/>
+          <w:szCs w:val="24"/>
+          <w:rtl/>
+        </w:rPr>
+      </w:pPr>
+      <w:r>
+        <w:rPr>
+          <w:rFonts w:hint="cs"/>
+          <w:sz w:val="24"/>
+          <w:szCs w:val="24"/>
+          <w:rtl/>
+        </w:rPr>
+        <w:t>היא בעצם המימוש של הפעול</w:t>
+      </w:r>
+      <w:r>
+        <w:rPr>
+          <w:rFonts w:hint="cs"/>
+          <w:sz w:val="24"/>
+          <w:szCs w:val="24"/>
+          <w:rtl/>
+        </w:rPr>
+        <w:t>ות</w:t>
+      </w:r>
+      <w:r>
+        <w:rPr>
+          <w:rFonts w:hint="cs"/>
+          <w:sz w:val="24"/>
+          <w:szCs w:val="24"/>
+          <w:rtl/>
+        </w:rPr>
+        <w:t>:</w:t>
+      </w:r>
+    </w:p>
+    <w:p>
+      <w:pPr>
+        <w:rPr>
+          <w:sz w:val="24"/>
+          <w:szCs w:val="24"/>
+          <w:rtl/>
+        </w:rPr>
+      </w:pPr>
+      <w:r>
+        <w:rPr>
+          <w:rFonts w:hint="cs"/>
+          <w:sz w:val="24"/>
+          <w:szCs w:val="24"/>
+          <w:rtl/>
+        </w:rPr>
+        <w:t>היא משתמשת ב</w:t>
+      </w:r>
+      <w:proofErr w:type="spellStart"/>
+      <w:r>
+        <w:rPr>
+          <w:sz w:val="24"/>
+          <w:szCs w:val="24"/>
+        </w:rPr>
+        <w:t>axios</w:t>
+      </w:r>
+      <w:proofErr w:type="spellEnd"/>
+      <w:r>
+        <w:rPr>
+          <w:rFonts w:hint="cs"/>
+          <w:sz w:val="24"/>
+          <w:szCs w:val="24"/>
+          <w:rtl/>
+        </w:rPr>
+        <w:t xml:space="preserve"> כדי לשלוח בקשות מתאימות ל</w:t>
+      </w:r>
+      <w:r>
+        <w:rPr>
+          <w:sz w:val="24"/>
+          <w:szCs w:val="24"/>
+        </w:rPr>
+        <w:t>backend</w:t>
+      </w:r>
+      <w:r>
+        <w:rPr>
+          <w:rFonts w:hint="cs"/>
+          <w:sz w:val="24"/>
+          <w:szCs w:val="24"/>
+          <w:rtl/>
+        </w:rPr>
+        <w:t xml:space="preserve"> (</w:t>
+      </w:r>
+      <w:r>
+        <w:rPr>
+          <w:rFonts w:hint="cs"/>
+          <w:sz w:val="24"/>
+          <w:szCs w:val="24"/>
+          <w:rtl/>
+        </w:rPr>
+        <w:t>כמו ב</w:t>
+      </w:r>
+      <w:r>
+        <w:rPr>
+          <w:sz w:val="24"/>
+          <w:szCs w:val="24"/>
+        </w:rPr>
+        <w:t>frontend</w:t>
+      </w:r>
+      <w:r>
+        <w:rPr>
+          <w:rFonts w:hint="cs"/>
+          <w:sz w:val="24"/>
+          <w:szCs w:val="24"/>
+          <w:rtl/>
+        </w:rPr>
+        <w:t xml:space="preserve"> של שלב 1</w:t>
+      </w:r>
+      <w:r>
+        <w:rPr>
+          <w:rFonts w:hint="cs"/>
+          <w:sz w:val="24"/>
+          <w:szCs w:val="24"/>
+          <w:rtl/>
+        </w:rPr>
+        <w:t>)</w:t>
+      </w:r>
+      <w:r>
+        <w:rPr>
+          <w:rFonts w:hint="cs"/>
+          <w:sz w:val="24"/>
+          <w:szCs w:val="24"/>
+          <w:rtl/>
+        </w:rPr>
+        <w:t xml:space="preserve"> </w:t>
+      </w:r>
+      <w:r>
+        <w:rPr>
+          <w:rFonts w:hint="cs"/>
+          <w:sz w:val="24"/>
+          <w:szCs w:val="24"/>
+          <w:rtl/>
+        </w:rPr>
+        <w:t xml:space="preserve">(הפונקציות </w:t>
+      </w:r>
+      <w:r>
+        <w:rPr>
+          <w:sz w:val="24"/>
+          <w:szCs w:val="24"/>
+        </w:rPr>
+        <w:t xml:space="preserve">search </w:t>
+      </w:r>
+      <w:r>
+        <w:rPr>
+          <w:rFonts w:hint="cs"/>
+          <w:sz w:val="24"/>
+          <w:szCs w:val="24"/>
+          <w:rtl/>
+        </w:rPr>
+        <w:t xml:space="preserve"> ו</w:t>
+      </w:r>
+      <w:proofErr w:type="spellStart"/>
+      <w:r>
+        <w:rPr>
+          <w:sz w:val="24"/>
+          <w:szCs w:val="24"/>
+        </w:rPr>
+        <w:t>infoon</w:t>
+      </w:r>
+      <w:proofErr w:type="spellEnd"/>
+      <w:r>
+        <w:rPr>
+          <w:rFonts w:hint="cs"/>
+          <w:sz w:val="24"/>
+          <w:szCs w:val="24"/>
+          <w:rtl/>
+        </w:rPr>
+        <w:t xml:space="preserve">) </w:t>
+      </w:r>
+      <w:proofErr w:type="spellStart"/>
+      <w:r>
+        <w:rPr>
+          <w:rFonts w:hint="cs"/>
+          <w:sz w:val="24"/>
+          <w:szCs w:val="24"/>
+          <w:rtl/>
+        </w:rPr>
+        <w:t>ול</w:t>
+      </w:r>
+      <w:r>
+        <w:rPr>
+          <w:sz w:val="24"/>
+          <w:szCs w:val="24"/>
+        </w:rPr>
+        <w:t>api</w:t>
+      </w:r>
+      <w:proofErr w:type="spellEnd"/>
+      <w:r>
+        <w:rPr>
+          <w:rFonts w:hint="cs"/>
+          <w:sz w:val="24"/>
+          <w:szCs w:val="24"/>
+          <w:rtl/>
+        </w:rPr>
+        <w:t xml:space="preserve"> של </w:t>
+      </w:r>
+      <w:proofErr w:type="spellStart"/>
+      <w:r>
+        <w:rPr>
+          <w:sz w:val="24"/>
+          <w:szCs w:val="24"/>
+        </w:rPr>
+        <w:t>totalvirus</w:t>
+      </w:r>
+      <w:proofErr w:type="spellEnd"/>
+    </w:p>
+    <w:p>
+      <w:pPr>
+        <w:rPr>
+          <w:rFonts w:hint="cs"/>
+          <w:sz w:val="24"/>
+          <w:szCs w:val="24"/>
+          <w:rtl/>
+        </w:rPr>
+      </w:pPr>
+      <w:r>
+        <w:rPr>
+          <w:rFonts w:hint="cs"/>
+          <w:sz w:val="24"/>
+          <w:szCs w:val="24"/>
+          <w:rtl/>
+        </w:rPr>
+        <w:t xml:space="preserve">לאחר שהיא את התשובה היא יוצרת הודעה מתאימה </w:t>
+      </w:r>
+      <w:proofErr w:type="spellStart"/>
+      <w:r>
+        <w:rPr>
+          <w:rFonts w:hint="cs"/>
+          <w:sz w:val="24"/>
+          <w:szCs w:val="24"/>
+          <w:rtl/>
+        </w:rPr>
+        <w:t>בבוט</w:t>
+      </w:r>
+      <w:proofErr w:type="spellEnd"/>
+      <w:r>
+        <w:rPr>
+          <w:rFonts w:hint="cs"/>
+          <w:sz w:val="24"/>
+          <w:szCs w:val="24"/>
+          <w:rtl/>
+        </w:rPr>
+        <w:t xml:space="preserve"> ומעדכנת את ה</w:t>
+      </w:r>
+      <w:r>
+        <w:rPr>
+          <w:sz w:val="24"/>
+          <w:szCs w:val="24"/>
+        </w:rPr>
+        <w:t xml:space="preserve">state </w:t>
+      </w:r>
+      <w:r>
+        <w:rPr>
+          <w:rFonts w:hint="cs"/>
+          <w:sz w:val="24"/>
+          <w:szCs w:val="24"/>
+          <w:rtl/>
+        </w:rPr>
+        <w:t xml:space="preserve"> שלה.</w:t>
+      </w:r>
+    </w:p>
+    <w:p>
+      <w:pPr>
+        <w:rPr>
+          <w:rFonts w:hint="cs"/>
+          <w:sz w:val="24"/>
+          <w:szCs w:val="24"/>
+          <w:rtl/>
+        </w:rPr>
+      </w:pPr>
+      <w:r>
+        <w:rPr>
+          <w:rFonts w:cs="Arial"/>
+          <w:sz w:val="24"/>
+          <w:szCs w:val="24"/>
+          <w:rtl/>
+        </w:rPr>
+        <w:drawing>
+          <wp:inline distT="0" distB="0" distL="0" distR="0" wp14:anchorId="1A29CAC8" wp14:editId="7BD87858">
+            <wp:extent cx="5274310" cy="4222115"/>
+            <wp:effectExtent l="0" t="0" r="2540" b="6985"/>
+            <wp:docPr id="22" name="תמונה 22"/>
+            <wp:cNvGraphicFramePr>
+              <a:graphicFrameLocks xmlns:a="http://schemas.openxmlformats.org/drawingml/2006/main" noChangeAspect="1"/>
+            </wp:cNvGraphicFramePr>
+            <a:graphic xmlns:a="http://schemas.openxmlformats.org/drawingml/2006/main">
+              <a:graphicData uri="http://schemas.openxmlformats.org/drawingml/2006/picture">
+                <pic:pic xmlns:pic="http://schemas.openxmlformats.org/drawingml/2006/picture">
+                  <pic:nvPicPr>
+                    <pic:cNvPr id="1" name=""/>
+                    <pic:cNvPicPr/>
+                  </pic:nvPicPr>
+                  <pic:blipFill>
+                    <a:blip r:embed="rId23"/>
+                    <a:stretch>
+                      <a:fillRect/>
+                    </a:stretch>
+                  </pic:blipFill>
+                  <pic:spPr>
+                    <a:xfrm>
+                      <a:off x="0" y="0"/>
+                      <a:ext cx="5274310" cy="4222115"/>
+                    </a:xfrm>
+                    <a:prstGeom prst="rect">
+                      <a:avLst/>
+                    </a:prstGeom>
+                  </pic:spPr>
+                </pic:pic>
+              </a:graphicData>
+            </a:graphic>
+          </wp:inline>
+        </w:drawing>
+      </w:r>
+    </w:p>
+    <w:p>
+      <w:pPr>
+        <w:rPr>
+          <w:sz w:val="24"/>
+          <w:szCs w:val="24"/>
+          <w:rtl/>
+        </w:rPr>
+      </w:pPr>
+      <w:r>
+        <w:rPr>
+          <w:rFonts w:hint="cs"/>
+          <w:sz w:val="24"/>
+          <w:szCs w:val="24"/>
+          <w:rtl/>
+        </w:rPr>
+        <w:t xml:space="preserve">בפונקציה </w:t>
+      </w:r>
+      <w:proofErr w:type="spellStart"/>
+      <w:r>
+        <w:rPr>
+          <w:sz w:val="24"/>
+          <w:szCs w:val="24"/>
+        </w:rPr>
+        <w:t>checkWithVirusTosal</w:t>
+      </w:r>
+      <w:proofErr w:type="spellEnd"/>
+      <w:r>
+        <w:rPr>
+          <w:rFonts w:hint="cs"/>
+          <w:sz w:val="24"/>
+          <w:szCs w:val="24"/>
+          <w:rtl/>
+        </w:rPr>
+        <w:t xml:space="preserve"> </w:t>
+      </w:r>
+      <w:proofErr w:type="spellStart"/>
+      <w:r>
+        <w:rPr>
+          <w:rFonts w:hint="cs"/>
+          <w:sz w:val="24"/>
+          <w:szCs w:val="24"/>
+          <w:rtl/>
+        </w:rPr>
+        <w:t>הופנקציה</w:t>
+      </w:r>
+      <w:proofErr w:type="spellEnd"/>
+      <w:r>
+        <w:rPr>
+          <w:rFonts w:hint="cs"/>
+          <w:sz w:val="24"/>
+          <w:szCs w:val="24"/>
+          <w:rtl/>
+        </w:rPr>
+        <w:t xml:space="preserve"> ומחלצת את השדה שנקראה </w:t>
+      </w:r>
+      <w:r>
+        <w:rPr>
+          <w:sz w:val="24"/>
+          <w:szCs w:val="24"/>
+        </w:rPr>
+        <w:t>verdict</w:t>
+      </w:r>
+      <w:r>
+        <w:rPr>
+          <w:rFonts w:hint="cs"/>
+          <w:sz w:val="24"/>
+          <w:szCs w:val="24"/>
+          <w:rtl/>
+        </w:rPr>
+        <w:t xml:space="preserve"> </w:t>
+      </w:r>
+    </w:p>
+    <w:p>
+      <w:pPr>
+        <w:rPr>
+          <w:rFonts w:hint="cs"/>
+          <w:sz w:val="24"/>
+          <w:szCs w:val="24"/>
+          <w:rtl/>
+        </w:rPr>
+      </w:pPr>
+      <w:r>
+        <w:rPr>
+          <w:rFonts w:hint="cs"/>
+          <w:sz w:val="24"/>
+          <w:szCs w:val="24"/>
+          <w:rtl/>
+        </w:rPr>
+        <w:t>אם ה</w:t>
+      </w:r>
+      <w:proofErr w:type="spellStart"/>
+      <w:r>
+        <w:rPr>
+          <w:sz w:val="24"/>
+          <w:szCs w:val="24"/>
+        </w:rPr>
+        <w:t>api</w:t>
+      </w:r>
+      <w:proofErr w:type="spellEnd"/>
+      <w:r>
+        <w:rPr>
+          <w:rFonts w:hint="cs"/>
+          <w:sz w:val="24"/>
+          <w:szCs w:val="24"/>
+          <w:rtl/>
+        </w:rPr>
+        <w:t xml:space="preserve"> החזיר שגיאה עם הודעת שגיאה אז היא תראה את השגיאה</w:t>
+      </w:r>
+    </w:p>
+    <w:p>
+      <w:pPr>
+        <w:rPr>
+          <w:sz w:val="24"/>
+          <w:szCs w:val="24"/>
+          <w:rtl/>
+        </w:rPr>
+      </w:pPr>
+      <w:r>
+        <w:rPr>
+          <w:rFonts w:hint="cs"/>
+          <w:sz w:val="24"/>
+          <w:szCs w:val="24"/>
+          <w:rtl/>
+        </w:rPr>
+        <w:t>ואם יש שגיאה אחרת ללא הודעת שגיאה היא תחזיר ללקוח שהחתימה לא נמצאה.(כי זה השגיאות שה</w:t>
+      </w:r>
+      <w:proofErr w:type="spellStart"/>
+      <w:r>
+        <w:rPr>
+          <w:sz w:val="24"/>
+          <w:szCs w:val="24"/>
+        </w:rPr>
+        <w:t>api</w:t>
+      </w:r>
+      <w:proofErr w:type="spellEnd"/>
+      <w:r>
+        <w:rPr>
+          <w:sz w:val="24"/>
+          <w:szCs w:val="24"/>
+        </w:rPr>
+        <w:t xml:space="preserve"> </w:t>
+      </w:r>
+      <w:r>
+        <w:rPr>
+          <w:rFonts w:hint="cs"/>
+          <w:sz w:val="24"/>
+          <w:szCs w:val="24"/>
+          <w:rtl/>
+        </w:rPr>
+        <w:t xml:space="preserve"> מחזיר)</w:t>
+      </w:r>
+    </w:p>
+    <w:p>
+      <w:pPr>
+        <w:rPr>
+          <w:sz w:val="24"/>
+          <w:szCs w:val="24"/>
+          <w:rtl/>
+        </w:rPr>
+      </w:pPr>
+      <w:r>
+        <w:rPr>
+          <w:rFonts w:hint="cs"/>
+          <w:sz w:val="24"/>
+          <w:szCs w:val="24"/>
+          <w:rtl/>
+        </w:rPr>
+        <w:t>בנוסף בשליחת ההודעה ל</w:t>
+      </w:r>
+      <w:proofErr w:type="spellStart"/>
+      <w:r>
+        <w:rPr>
+          <w:sz w:val="24"/>
+          <w:szCs w:val="24"/>
+        </w:rPr>
+        <w:t>api</w:t>
+      </w:r>
+      <w:proofErr w:type="spellEnd"/>
+      <w:r>
+        <w:rPr>
+          <w:sz w:val="24"/>
+          <w:szCs w:val="24"/>
+        </w:rPr>
+        <w:t xml:space="preserve"> </w:t>
+      </w:r>
+      <w:r>
+        <w:rPr>
+          <w:rFonts w:hint="cs"/>
+          <w:sz w:val="24"/>
+          <w:szCs w:val="24"/>
+          <w:rtl/>
+        </w:rPr>
+        <w:t xml:space="preserve"> הוספתי את השדה </w:t>
+      </w:r>
+    </w:p>
+    <w:p>
+      <w:pPr>
+        <w:autoSpaceDE w:val="0"/>
+        <w:autoSpaceDN w:val="0"/>
+        <w:bidi w:val="0"/>
+        <w:adjustRightInd w:val="0"/>
+        <w:spacing w:after="0" w:line="240" w:lineRule="auto"/>
+        <w:rPr>
+          <w:rFonts w:ascii="Consolas" w:hAnsi="Consolas" w:cs="Consolas"/>
+          <w:color w:val="000000"/>
+          <w:sz w:val="19"/>
+          <w:szCs w:val="19"/>
+        </w:rPr>
+      </w:pPr>
+      <w:r>
+        <w:rPr>
+          <w:rFonts w:ascii="Consolas" w:hAnsi="Consolas" w:cs="Consolas"/>
+          <w:color w:val="000000"/>
+          <w:sz w:val="19"/>
+          <w:szCs w:val="19"/>
+        </w:rPr>
+        <w:t>,</w:t>
+      </w:r>
+    </w:p>
+    <w:p>
+      <w:pPr>
+        <w:rPr>
+          <w:sz w:val="24"/>
+          <w:szCs w:val="24"/>
+        </w:rPr>
+      </w:pPr>
+      <w:r>
+        <w:rPr>
+          <w:rFonts w:ascii="Consolas" w:hAnsi="Consolas" w:cs="Consolas"/>
+          <w:color w:val="000000"/>
+          <w:sz w:val="19"/>
+          <w:szCs w:val="19"/>
+        </w:rPr>
+        <w:t xml:space="preserve">    </w:t>
+      </w:r>
+      <w:r>
+        <w:rPr>
+          <w:rFonts w:ascii="Consolas" w:hAnsi="Consolas" w:cs="Consolas"/>
+          <w:color w:val="A31515"/>
+          <w:sz w:val="19"/>
+          <w:szCs w:val="19"/>
+        </w:rPr>
+        <w:t>"Access-Control-Allow-Origin</w:t>
+      </w:r>
+      <w:proofErr w:type="gramStart"/>
+      <w:r>
+        <w:rPr>
+          <w:rFonts w:ascii="Consolas" w:hAnsi="Consolas" w:cs="Consolas"/>
+          <w:color w:val="A31515"/>
+          <w:sz w:val="19"/>
+          <w:szCs w:val="19"/>
+        </w:rPr>
+        <w:t>"</w:t>
+      </w:r>
+      <w:r>
+        <w:rPr>
+          <w:rFonts w:ascii="Consolas" w:hAnsi="Consolas" w:cs="Consolas"/>
+          <w:color w:val="000000"/>
+          <w:sz w:val="19"/>
+          <w:szCs w:val="19"/>
+        </w:rPr>
+        <w:t xml:space="preserve"> :</w:t>
+      </w:r>
+      <w:proofErr w:type="gramEnd"/>
+      <w:r>
+        <w:rPr>
+          <w:rFonts w:ascii="Consolas" w:hAnsi="Consolas" w:cs="Consolas"/>
+          <w:color w:val="000000"/>
+          <w:sz w:val="19"/>
+          <w:szCs w:val="19"/>
+        </w:rPr>
+        <w:t xml:space="preserve"> </w:t>
+      </w:r>
+      <w:r>
+        <w:rPr>
+          <w:rFonts w:ascii="Consolas" w:hAnsi="Consolas" w:cs="Consolas"/>
+          <w:color w:val="A31515"/>
+          <w:sz w:val="19"/>
+          <w:szCs w:val="19"/>
+        </w:rPr>
+        <w:t>"</w:t>
+      </w:r>
+      <w:r>
+        <w:rPr>
+          <w:rFonts w:ascii="Consolas" w:hAnsi="Consolas" w:cs="Consolas"/>
+          <w:color w:val="A31515"/>
+          <w:sz w:val="19"/>
+          <w:szCs w:val="19"/>
+        </w:rPr>
+        <w:t>https://www.virustotal.com/api/v3/files/</w:t>
+      </w:r>
+      <w:r>
+        <w:rPr>
+          <w:rFonts w:ascii="Consolas" w:hAnsi="Consolas" w:cs="Consolas"/>
+          <w:color w:val="A31515"/>
+          <w:sz w:val="19"/>
+          <w:szCs w:val="19"/>
+        </w:rPr>
+        <w:t>"</w:t>
+      </w:r>
+    </w:p>
+    <w:p>
+      <w:pPr>
+        <w:rPr>
+          <w:sz w:val="24"/>
+          <w:szCs w:val="24"/>
+          <w:rtl/>
+        </w:rPr>
+      </w:pPr>
+      <w:r>
+        <w:rPr>
+          <w:rFonts w:hint="cs"/>
+          <w:sz w:val="24"/>
+          <w:szCs w:val="24"/>
+          <w:rtl/>
+        </w:rPr>
+        <w:t>כדי</w:t>
+      </w:r>
+      <w:r>
+        <w:rPr>
+          <w:rFonts w:hint="cs"/>
+          <w:sz w:val="24"/>
+          <w:szCs w:val="24"/>
+          <w:rtl/>
+        </w:rPr>
+        <w:t xml:space="preserve"> לאשר קבלת מידע </w:t>
+      </w:r>
+      <w:proofErr w:type="spellStart"/>
+      <w:r>
+        <w:rPr>
+          <w:rFonts w:hint="cs"/>
+          <w:sz w:val="24"/>
+          <w:szCs w:val="24"/>
+          <w:rtl/>
+        </w:rPr>
+        <w:t>בדומיין</w:t>
+      </w:r>
+      <w:proofErr w:type="spellEnd"/>
+      <w:r>
+        <w:rPr>
+          <w:rFonts w:hint="cs"/>
+          <w:sz w:val="24"/>
+          <w:szCs w:val="24"/>
+          <w:rtl/>
+        </w:rPr>
+        <w:t xml:space="preserve"> אחר</w:t>
+      </w:r>
+      <w:r>
+        <w:rPr>
+          <w:rFonts w:hint="cs"/>
+          <w:sz w:val="24"/>
+          <w:szCs w:val="24"/>
+          <w:rtl/>
+        </w:rPr>
+        <w:t xml:space="preserve"> </w:t>
+      </w:r>
+      <w:r>
+        <w:rPr>
+          <w:rFonts w:hint="cs"/>
+          <w:sz w:val="24"/>
+          <w:szCs w:val="24"/>
+          <w:rtl/>
+        </w:rPr>
+        <w:t xml:space="preserve">(לא </w:t>
+      </w:r>
+      <w:r>
+        <w:rPr>
+          <w:sz w:val="24"/>
+          <w:szCs w:val="24"/>
+        </w:rPr>
+        <w:t>Localhost</w:t>
+      </w:r>
+      <w:r>
+        <w:rPr>
+          <w:rFonts w:hint="cs"/>
+          <w:sz w:val="24"/>
+          <w:szCs w:val="24"/>
+          <w:rtl/>
+        </w:rPr>
+        <w:t xml:space="preserve">) </w:t>
+      </w:r>
+    </w:p>
+    <w:p>
+      <w:pPr>
+        <w:rPr>
+          <w:sz w:val="24"/>
+          <w:szCs w:val="24"/>
+          <w:rtl/>
+        </w:rPr>
+      </w:pPr>
+      <w:r>
+        <w:rPr>
+          <w:rFonts w:hint="cs"/>
+          <w:sz w:val="24"/>
+          <w:szCs w:val="24"/>
+          <w:rtl/>
+        </w:rPr>
+        <w:t xml:space="preserve">הדפדפן חוסם באופן </w:t>
+      </w:r>
+      <w:proofErr w:type="spellStart"/>
+      <w:r>
+        <w:rPr>
+          <w:rFonts w:hint="cs"/>
+          <w:sz w:val="24"/>
+          <w:szCs w:val="24"/>
+          <w:rtl/>
+        </w:rPr>
+        <w:t>דיפולטי</w:t>
+      </w:r>
+      <w:proofErr w:type="spellEnd"/>
+      <w:r>
+        <w:rPr>
+          <w:rFonts w:hint="cs"/>
+          <w:sz w:val="24"/>
+          <w:szCs w:val="24"/>
+          <w:rtl/>
+        </w:rPr>
+        <w:t xml:space="preserve"> את האופציה הזאת.</w:t>
+      </w:r>
+    </w:p>
+    <w:p>
+      <w:pPr>
+        <w:rPr>
+          <w:sz w:val="24"/>
+          <w:szCs w:val="24"/>
+          <w:rtl/>
+        </w:rPr>
+      </w:pPr>
+      <w:r>
+        <w:rPr>
+          <w:rFonts w:hint="cs"/>
+          <w:sz w:val="24"/>
+          <w:szCs w:val="24"/>
+          <w:rtl/>
+        </w:rPr>
+        <w:t>*</w:t>
+      </w:r>
+      <w:r>
+        <w:rPr>
+          <w:rFonts w:hint="cs"/>
+          <w:sz w:val="24"/>
+          <w:szCs w:val="24"/>
+          <w:rtl/>
+        </w:rPr>
+        <w:t>*</w:t>
+      </w:r>
+      <w:r>
+        <w:rPr>
+          <w:rFonts w:hint="cs"/>
+          <w:sz w:val="24"/>
+          <w:szCs w:val="24"/>
+          <w:rtl/>
+        </w:rPr>
+        <w:t xml:space="preserve"> </w:t>
+      </w:r>
+      <w:r>
+        <w:rPr>
+          <w:rFonts w:hint="cs"/>
+          <w:sz w:val="24"/>
+          <w:szCs w:val="24"/>
+          <w:rtl/>
+        </w:rPr>
+        <w:t xml:space="preserve">עשיתי דומיין </w:t>
+      </w:r>
+      <w:proofErr w:type="spellStart"/>
+      <w:r>
+        <w:rPr>
+          <w:rFonts w:hint="cs"/>
+          <w:sz w:val="24"/>
+          <w:szCs w:val="24"/>
+          <w:rtl/>
+        </w:rPr>
+        <w:t>מסויים</w:t>
+      </w:r>
+      <w:proofErr w:type="spellEnd"/>
+      <w:r>
+        <w:rPr>
+          <w:rFonts w:hint="cs"/>
+          <w:sz w:val="24"/>
+          <w:szCs w:val="24"/>
+          <w:rtl/>
+        </w:rPr>
+        <w:t xml:space="preserve"> ("</w:t>
+      </w:r>
+      <w:r>
+        <w:rPr>
+          <w:rFonts w:ascii="Consolas" w:hAnsi="Consolas" w:cs="Consolas"/>
+          <w:color w:val="A31515"/>
+          <w:sz w:val="19"/>
+          <w:szCs w:val="19"/>
+        </w:rPr>
+        <w:t>"https://www.virustotal.com/api/v3/files/"</w:t>
+      </w:r>
+      <w:r>
+        <w:rPr>
+          <w:rFonts w:hint="cs"/>
+          <w:sz w:val="24"/>
+          <w:szCs w:val="24"/>
+          <w:rtl/>
+        </w:rPr>
+        <w:t>")</w:t>
+      </w:r>
+      <w:r>
+        <w:rPr>
+          <w:rFonts w:hint="cs"/>
+          <w:sz w:val="24"/>
+          <w:szCs w:val="24"/>
+          <w:rtl/>
+        </w:rPr>
+        <w:t xml:space="preserve"> ולא </w:t>
+      </w:r>
+      <w:r>
+        <w:rPr>
+          <w:rFonts w:hint="cs"/>
+          <w:sz w:val="24"/>
+          <w:szCs w:val="24"/>
+          <w:rtl/>
+        </w:rPr>
+        <w:t>"</w:t>
+      </w:r>
+      <w:r>
+        <w:rPr>
+          <w:rFonts w:hint="cs"/>
+          <w:sz w:val="24"/>
+          <w:szCs w:val="24"/>
+          <w:rtl/>
+        </w:rPr>
+        <w:t>*</w:t>
+      </w:r>
+      <w:r>
+        <w:rPr>
+          <w:rFonts w:hint="cs"/>
+          <w:sz w:val="24"/>
+          <w:szCs w:val="24"/>
+          <w:rtl/>
+        </w:rPr>
+        <w:t>"</w:t>
+      </w:r>
+      <w:r>
+        <w:rPr>
+          <w:rFonts w:hint="cs"/>
+          <w:sz w:val="24"/>
+          <w:szCs w:val="24"/>
+          <w:rtl/>
+        </w:rPr>
+        <w:t xml:space="preserve"> כדי שהדפדפן עדיין יגן עלי מדומיינים אחרים שהם לא ה</w:t>
+      </w:r>
+      <w:proofErr w:type="spellStart"/>
+      <w:r>
+        <w:rPr>
+          <w:sz w:val="24"/>
+          <w:szCs w:val="24"/>
+        </w:rPr>
+        <w:t>api</w:t>
+      </w:r>
+      <w:proofErr w:type="spellEnd"/>
+      <w:r>
+        <w:rPr>
+          <w:rFonts w:hint="cs"/>
+          <w:sz w:val="24"/>
+          <w:szCs w:val="24"/>
+          <w:rtl/>
+        </w:rPr>
+        <w:t xml:space="preserve"> שאני משתמש בו</w:t>
+      </w:r>
+      <w:r>
+        <w:rPr>
+          <w:sz w:val="24"/>
+          <w:szCs w:val="24"/>
+        </w:rPr>
+        <w:t xml:space="preserve"> </w:t>
+      </w:r>
+      <w:r>
+        <w:rPr>
+          <w:rFonts w:hint="cs"/>
+          <w:sz w:val="24"/>
+          <w:szCs w:val="24"/>
+          <w:rtl/>
+        </w:rPr>
+        <w:t xml:space="preserve"> </w:t>
+      </w:r>
+    </w:p>
+    <w:p>
+      <w:pPr>
+        <w:rPr>
+          <w:sz w:val="24"/>
+          <w:szCs w:val="24"/>
+          <w:rtl/>
+        </w:rPr>
+      </w:pPr>
+    </w:p>
+    <w:p>
+      <w:pPr>
+        <w:rPr>
+          <w:sz w:val="24"/>
+          <w:szCs w:val="24"/>
+          <w:rtl/>
+        </w:rPr>
+      </w:pPr>
+      <w:r>
+        <w:rPr>
+          <w:rFonts w:hint="cs"/>
+          <w:sz w:val="24"/>
+          <w:szCs w:val="24"/>
+          <w:rtl/>
+        </w:rPr>
+        <w:lastRenderedPageBreak/>
+        <w:t>דוגמאות:</w:t>
+      </w:r>
+    </w:p>
+    <w:p>
+      <w:pPr>
+        <w:rPr>
+          <w:sz w:val="24"/>
+          <w:szCs w:val="24"/>
+          <w:rtl/>
+        </w:rPr>
+      </w:pPr>
+      <w:r>
+        <w:rPr>
+          <w:rFonts w:hint="cs"/>
+          <w:sz w:val="24"/>
+          <w:szCs w:val="24"/>
+          <w:rtl/>
+        </w:rPr>
+        <w:t xml:space="preserve">פתיחת </w:t>
+      </w:r>
+      <w:proofErr w:type="spellStart"/>
+      <w:r>
+        <w:rPr>
+          <w:rFonts w:hint="cs"/>
+          <w:sz w:val="24"/>
+          <w:szCs w:val="24"/>
+          <w:rtl/>
+        </w:rPr>
+        <w:t>הבוט</w:t>
+      </w:r>
+      <w:proofErr w:type="spellEnd"/>
+      <w:r>
+        <w:rPr>
+          <w:rFonts w:hint="cs"/>
+          <w:sz w:val="24"/>
+          <w:szCs w:val="24"/>
+          <w:rtl/>
+        </w:rPr>
+        <w:t>:</w:t>
+      </w:r>
+    </w:p>
+    <w:p>
+      <w:pPr>
+        <w:rPr>
+          <w:sz w:val="24"/>
+          <w:szCs w:val="24"/>
+        </w:rPr>
+      </w:pPr>
+      <w:r>
+        <w:rPr>
+          <w:rFonts w:cs="Arial"/>
+          <w:sz w:val="24"/>
+          <w:szCs w:val="24"/>
+          <w:rtl/>
+        </w:rPr>
+        <w:drawing>
+          <wp:inline distT="0" distB="0" distL="0" distR="0" wp14:anchorId="737D256C" wp14:editId="0A8A2075">
+            <wp:extent cx="5274310" cy="3389630"/>
+            <wp:effectExtent l="0" t="0" r="2540" b="1270"/>
+            <wp:docPr id="35" name="תמונה 35"/>
+            <wp:cNvGraphicFramePr>
+              <a:graphicFrameLocks xmlns:a="http://schemas.openxmlformats.org/drawingml/2006/main" noChangeAspect="1"/>
+            </wp:cNvGraphicFramePr>
+            <a:graphic xmlns:a="http://schemas.openxmlformats.org/drawingml/2006/main">
+              <a:graphicData uri="http://schemas.openxmlformats.org/drawingml/2006/picture">
+                <pic:pic xmlns:pic="http://schemas.openxmlformats.org/drawingml/2006/picture">
+                  <pic:nvPicPr>
+                    <pic:cNvPr id="1" name=""/>
+                    <pic:cNvPicPr/>
+                  </pic:nvPicPr>
+                  <pic:blipFill>
+                    <a:blip r:embed="rId24"/>
+                    <a:stretch>
+                      <a:fillRect/>
+                    </a:stretch>
+                  </pic:blipFill>
+                  <pic:spPr>
+                    <a:xfrm>
+                      <a:off x="0" y="0"/>
+                      <a:ext cx="5274310" cy="3389630"/>
+                    </a:xfrm>
+                    <a:prstGeom prst="rect">
+                      <a:avLst/>
+                    </a:prstGeom>
+                  </pic:spPr>
+                </pic:pic>
+              </a:graphicData>
+            </a:graphic>
+          </wp:inline>
+        </w:drawing>
+      </w:r>
+    </w:p>
+    <w:p>
+      <w:pPr>
+        <w:rPr>
+          <w:sz w:val="24"/>
+          <w:szCs w:val="24"/>
+          <w:rtl/>
+        </w:rPr>
+      </w:pPr>
+      <w:r>
+        <w:rPr>
+          <w:rFonts w:hint="cs"/>
+          <w:sz w:val="24"/>
+          <w:szCs w:val="24"/>
+          <w:rtl/>
+        </w:rPr>
+        <w:t>גם פה ניתן לחפש &lt;כלום&gt; ולקבל את שמות כל המתקפות:</w:t>
+      </w:r>
+    </w:p>
+    <w:p>
+      <w:pPr>
+        <w:rPr>
+          <w:rFonts w:hint="cs"/>
+          <w:sz w:val="24"/>
+          <w:szCs w:val="24"/>
+          <w:rtl/>
+        </w:rPr>
+      </w:pPr>
+      <w:r>
+        <w:rPr>
+          <w:rFonts w:cs="Arial"/>
+          <w:sz w:val="24"/>
+          <w:szCs w:val="24"/>
+          <w:rtl/>
+        </w:rPr>
+        <w:drawing>
+          <wp:inline distT="0" distB="0" distL="0" distR="0" wp14:anchorId="39187C71" wp14:editId="2DE978BD">
+            <wp:extent cx="5274310" cy="3942080"/>
+            <wp:effectExtent l="0" t="0" r="2540" b="1270"/>
+            <wp:docPr id="40" name="תמונה 40"/>
+            <wp:cNvGraphicFramePr>
+              <a:graphicFrameLocks xmlns:a="http://schemas.openxmlformats.org/drawingml/2006/main" noChangeAspect="1"/>
+            </wp:cNvGraphicFramePr>
+            <a:graphic xmlns:a="http://schemas.openxmlformats.org/drawingml/2006/main">
+              <a:graphicData uri="http://schemas.openxmlformats.org/drawingml/2006/picture">
+                <pic:pic xmlns:pic="http://schemas.openxmlformats.org/drawingml/2006/picture">
+                  <pic:nvPicPr>
+                    <pic:cNvPr id="1" name=""/>
+                    <pic:cNvPicPr/>
+                  </pic:nvPicPr>
+                  <pic:blipFill>
+                    <a:blip r:embed="rId25"/>
+                    <a:stretch>
+                      <a:fillRect/>
+                    </a:stretch>
+                  </pic:blipFill>
+                  <pic:spPr>
+                    <a:xfrm>
+                      <a:off x="0" y="0"/>
+                      <a:ext cx="5274310" cy="3942080"/>
+                    </a:xfrm>
+                    <a:prstGeom prst="rect">
+                      <a:avLst/>
+                    </a:prstGeom>
+                  </pic:spPr>
+                </pic:pic>
+              </a:graphicData>
+            </a:graphic>
+          </wp:inline>
+        </w:drawing>
+      </w:r>
+    </w:p>
+    <w:p>
+      <w:pPr>
+        <w:rPr>
+          <w:sz w:val="24"/>
+          <w:szCs w:val="24"/>
+          <w:rtl/>
+        </w:rPr>
+      </w:pPr>
+    </w:p>
+    <w:p>
+      <w:pPr>
+        <w:rPr>
+          <w:sz w:val="24"/>
+          <w:szCs w:val="24"/>
+          <w:rtl/>
+        </w:rPr>
+      </w:pPr>
+      <w:r>
+        <w:rPr>
+          <w:rFonts w:hint="cs"/>
+          <w:sz w:val="24"/>
+          <w:szCs w:val="24"/>
+          <w:rtl/>
+        </w:rPr>
+        <w:lastRenderedPageBreak/>
+        <w:t xml:space="preserve">חיפוש </w:t>
+      </w:r>
+      <w:r>
+        <w:rPr>
+          <w:rFonts w:hint="cs"/>
+          <w:sz w:val="24"/>
+          <w:szCs w:val="24"/>
+          <w:rtl/>
+        </w:rPr>
+        <w:t>מתקפות</w:t>
+      </w:r>
+      <w:r>
+        <w:rPr>
+          <w:rFonts w:hint="cs"/>
+          <w:sz w:val="24"/>
+          <w:szCs w:val="24"/>
+          <w:rtl/>
+        </w:rPr>
+        <w:t xml:space="preserve"> לפי תיאור:</w:t>
+      </w:r>
+    </w:p>
+    <w:p>
+      <w:pPr>
+        <w:rPr>
+          <w:sz w:val="24"/>
+          <w:szCs w:val="24"/>
+          <w:rtl/>
+        </w:rPr>
+      </w:pPr>
+      <w:r>
+        <w:rPr>
+          <w:rFonts w:cs="Arial"/>
+          <w:sz w:val="24"/>
+          <w:szCs w:val="24"/>
+          <w:rtl/>
+        </w:rPr>
+        <w:drawing>
+          <wp:inline distT="0" distB="0" distL="0" distR="0" wp14:anchorId="4FA4E644" wp14:editId="69BE58EA">
+            <wp:extent cx="5274310" cy="3905250"/>
+            <wp:effectExtent l="0" t="0" r="2540" b="0"/>
+            <wp:docPr id="41" name="תמונה 41"/>
+            <wp:cNvGraphicFramePr>
+              <a:graphicFrameLocks xmlns:a="http://schemas.openxmlformats.org/drawingml/2006/main" noChangeAspect="1"/>
+            </wp:cNvGraphicFramePr>
+            <a:graphic xmlns:a="http://schemas.openxmlformats.org/drawingml/2006/main">
+              <a:graphicData uri="http://schemas.openxmlformats.org/drawingml/2006/picture">
+                <pic:pic xmlns:pic="http://schemas.openxmlformats.org/drawingml/2006/picture">
+                  <pic:nvPicPr>
+                    <pic:cNvPr id="1" name=""/>
+                    <pic:cNvPicPr/>
+                  </pic:nvPicPr>
+                  <pic:blipFill>
+                    <a:blip r:embed="rId26"/>
+                    <a:stretch>
+                      <a:fillRect/>
+                    </a:stretch>
+                  </pic:blipFill>
+                  <pic:spPr>
+                    <a:xfrm>
+                      <a:off x="0" y="0"/>
+                      <a:ext cx="5274310" cy="3905250"/>
+                    </a:xfrm>
+                    <a:prstGeom prst="rect">
+                      <a:avLst/>
+                    </a:prstGeom>
+                  </pic:spPr>
+                </pic:pic>
+              </a:graphicData>
+            </a:graphic>
+          </wp:inline>
+        </w:drawing>
+      </w:r>
+    </w:p>
+    <w:p>
+      <w:pPr>
+        <w:rPr>
+          <w:sz w:val="24"/>
+          <w:szCs w:val="24"/>
+          <w:rtl/>
+        </w:rPr>
+      </w:pPr>
+    </w:p>
+    <w:p>
+      <w:pPr>
+        <w:rPr>
+          <w:sz w:val="24"/>
+          <w:szCs w:val="24"/>
+          <w:rtl/>
+        </w:rPr>
+      </w:pPr>
+    </w:p>
+    <w:p>
+      <w:pPr>
+        <w:rPr>
+          <w:sz w:val="24"/>
+          <w:szCs w:val="24"/>
+          <w:rtl/>
+        </w:rPr>
+      </w:pPr>
+    </w:p>
+    <w:p>
+      <w:pPr>
+        <w:rPr>
+          <w:sz w:val="24"/>
+          <w:szCs w:val="24"/>
+          <w:rtl/>
+        </w:rPr>
+      </w:pPr>
+    </w:p>
+    <w:p>
+      <w:pPr>
+        <w:rPr>
+          <w:sz w:val="24"/>
+          <w:szCs w:val="24"/>
+          <w:rtl/>
+        </w:rPr>
+      </w:pPr>
+    </w:p>
+    <w:p>
+      <w:pPr>
+        <w:rPr>
+          <w:sz w:val="24"/>
+          <w:szCs w:val="24"/>
+          <w:rtl/>
+        </w:rPr>
+      </w:pPr>
+    </w:p>
+    <w:p>
+      <w:pPr>
+        <w:rPr>
+          <w:sz w:val="24"/>
+          <w:szCs w:val="24"/>
+          <w:rtl/>
+        </w:rPr>
+      </w:pPr>
+    </w:p>
+    <w:p>
+      <w:pPr>
+        <w:rPr>
+          <w:sz w:val="24"/>
+          <w:szCs w:val="24"/>
+          <w:rtl/>
+        </w:rPr>
+      </w:pPr>
+    </w:p>
+    <w:p>
+      <w:pPr>
+        <w:rPr>
+          <w:sz w:val="24"/>
+          <w:szCs w:val="24"/>
+          <w:rtl/>
+        </w:rPr>
+      </w:pPr>
+    </w:p>
+    <w:p>
+      <w:pPr>
+        <w:rPr>
+          <w:sz w:val="24"/>
+          <w:szCs w:val="24"/>
+          <w:rtl/>
+        </w:rPr>
+      </w:pPr>
+    </w:p>
+    <w:p>
+      <w:pPr>
+        <w:rPr>
+          <w:sz w:val="24"/>
+          <w:szCs w:val="24"/>
+          <w:rtl/>
+        </w:rPr>
+      </w:pPr>
+    </w:p>
+    <w:p>
+      <w:pPr>
+        <w:rPr>
+          <w:sz w:val="24"/>
+          <w:szCs w:val="24"/>
+          <w:rtl/>
+        </w:rPr>
+      </w:pPr>
+    </w:p>
+    <w:p>
+      <w:pPr>
+        <w:rPr>
+          <w:sz w:val="24"/>
+          <w:szCs w:val="24"/>
+          <w:rtl/>
+        </w:rPr>
+      </w:pPr>
+    </w:p>
+    <w:p>
+      <w:pPr>
+        <w:rPr>
+          <w:sz w:val="24"/>
+          <w:szCs w:val="24"/>
+          <w:rtl/>
+        </w:rPr>
+      </w:pPr>
+    </w:p>
+    <w:p>
+      <w:pPr>
+        <w:rPr>
+          <w:sz w:val="24"/>
+          <w:szCs w:val="24"/>
+          <w:rtl/>
+        </w:rPr>
+      </w:pPr>
+    </w:p>
+    <w:p>
+      <w:pPr>
+        <w:rPr>
+          <w:sz w:val="24"/>
+          <w:szCs w:val="24"/>
+          <w:rtl/>
+        </w:rPr>
+      </w:pPr>
+    </w:p>
+    <w:p>
+      <w:pPr>
+        <w:rPr>
+          <w:sz w:val="24"/>
+          <w:szCs w:val="24"/>
+          <w:rtl/>
+        </w:rPr>
+      </w:pPr>
+      <w:r>
+        <w:rPr>
+          <w:rFonts w:hint="cs"/>
+          <w:sz w:val="24"/>
+          <w:szCs w:val="24"/>
+          <w:rtl/>
+        </w:rPr>
+        <w:lastRenderedPageBreak/>
+        <w:t xml:space="preserve">קבלת מידע על מתקפה </w:t>
+      </w:r>
+      <w:proofErr w:type="spellStart"/>
+      <w:r>
+        <w:rPr>
+          <w:rFonts w:hint="cs"/>
+          <w:sz w:val="24"/>
+          <w:szCs w:val="24"/>
+          <w:rtl/>
+        </w:rPr>
+        <w:t>מסויימת</w:t>
+      </w:r>
+      <w:proofErr w:type="spellEnd"/>
+      <w:r>
+        <w:rPr>
+          <w:rFonts w:hint="cs"/>
+          <w:sz w:val="24"/>
+          <w:szCs w:val="24"/>
+          <w:rtl/>
+        </w:rPr>
+        <w:t>:</w:t>
+      </w:r>
+    </w:p>
+    <w:p>
+      <w:pPr>
+        <w:rPr>
+          <w:sz w:val="24"/>
+          <w:szCs w:val="24"/>
+          <w:rtl/>
+        </w:rPr>
+      </w:pPr>
+      <w:r>
+        <w:rPr>
+          <w:rFonts w:cs="Arial"/>
+          <w:sz w:val="24"/>
+          <w:szCs w:val="24"/>
+          <w:rtl/>
+        </w:rPr>
+        <w:drawing>
+          <wp:inline distT="0" distB="0" distL="0" distR="0" wp14:anchorId="2C2345D5" wp14:editId="3C26999B">
+            <wp:extent cx="5274310" cy="3554730"/>
+            <wp:effectExtent l="0" t="0" r="2540" b="7620"/>
+            <wp:docPr id="42" name="תמונה 42"/>
+            <wp:cNvGraphicFramePr>
+              <a:graphicFrameLocks xmlns:a="http://schemas.openxmlformats.org/drawingml/2006/main" noChangeAspect="1"/>
+            </wp:cNvGraphicFramePr>
+            <a:graphic xmlns:a="http://schemas.openxmlformats.org/drawingml/2006/main">
+              <a:graphicData uri="http://schemas.openxmlformats.org/drawingml/2006/picture">
+                <pic:pic xmlns:pic="http://schemas.openxmlformats.org/drawingml/2006/picture">
+                  <pic:nvPicPr>
+                    <pic:cNvPr id="1" name=""/>
+                    <pic:cNvPicPr/>
+                  </pic:nvPicPr>
+                  <pic:blipFill>
+                    <a:blip r:embed="rId27"/>
+                    <a:stretch>
+                      <a:fillRect/>
+                    </a:stretch>
+                  </pic:blipFill>
+                  <pic:spPr>
+                    <a:xfrm>
+                      <a:off x="0" y="0"/>
+                      <a:ext cx="5274310" cy="3554730"/>
+                    </a:xfrm>
+                    <a:prstGeom prst="rect">
+                      <a:avLst/>
+                    </a:prstGeom>
+                  </pic:spPr>
+                </pic:pic>
+              </a:graphicData>
+            </a:graphic>
+          </wp:inline>
+        </w:drawing>
+      </w:r>
+    </w:p>
+    <w:p>
+      <w:pPr>
+        <w:rPr>
+          <w:sz w:val="24"/>
+          <w:szCs w:val="24"/>
+          <w:rtl/>
+        </w:rPr>
+      </w:pPr>
+      <w:r>
+        <w:rPr>
+          <w:rFonts w:hint="cs"/>
+          <w:sz w:val="24"/>
+          <w:szCs w:val="24"/>
+          <w:rtl/>
+        </w:rPr>
+        <w:t>בדיקת חתימה:</w:t>
+      </w:r>
+      <w:r>
+        <w:rPr>
+          <w:rFonts w:hint="cs"/>
+          <w:sz w:val="24"/>
+          <w:szCs w:val="24"/>
+          <w:rtl/>
+        </w:rPr>
+        <w:t xml:space="preserve"> </w:t>
+      </w:r>
+    </w:p>
+    <w:p>
+      <w:pPr>
+        <w:rPr>
+          <w:rFonts w:hint="cs"/>
+          <w:sz w:val="24"/>
+          <w:szCs w:val="24"/>
+          <w:rtl/>
+        </w:rPr>
+      </w:pPr>
+      <w:r>
+        <w:rPr>
+          <w:rFonts w:ascii="Segoe UI" w:hAnsi="Segoe UI" w:cs="Segoe UI"/>
+          <w:color w:val="585858"/>
+          <w:shd w:val="clear" w:color="auto" w:fill="F1F1F1"/>
+        </w:rPr>
+        <w:t>check the: 8739c76e681f900923b900c9df0ef75cf421d39cabb54650c4b9ad19b6a76d85</w:t>
+      </w:r>
+    </w:p>
+    <w:p>
+      <w:pPr>
+        <w:rPr>
+          <w:rFonts w:hint="cs"/>
+          <w:sz w:val="24"/>
+          <w:szCs w:val="24"/>
+          <w:rtl/>
+        </w:rPr>
+      </w:pPr>
+      <w:r>
+        <w:rPr>
+          <w:rFonts w:cs="Arial"/>
+          <w:sz w:val="24"/>
+          <w:szCs w:val="24"/>
+          <w:rtl/>
+        </w:rPr>
+        <w:drawing>
+          <wp:inline distT="0" distB="0" distL="0" distR="0" wp14:anchorId="7103DDE9" wp14:editId="6A52004A">
+            <wp:extent cx="3658111" cy="2486372"/>
+            <wp:effectExtent l="0" t="0" r="0" b="9525"/>
+            <wp:docPr id="45" name="תמונה 45"/>
+            <wp:cNvGraphicFramePr>
+              <a:graphicFrameLocks xmlns:a="http://schemas.openxmlformats.org/drawingml/2006/main" noChangeAspect="1"/>
+            </wp:cNvGraphicFramePr>
+            <a:graphic xmlns:a="http://schemas.openxmlformats.org/drawingml/2006/main">
+              <a:graphicData uri="http://schemas.openxmlformats.org/drawingml/2006/picture">
+                <pic:pic xmlns:pic="http://schemas.openxmlformats.org/drawingml/2006/picture">
+                  <pic:nvPicPr>
+                    <pic:cNvPr id="1" name=""/>
+                    <pic:cNvPicPr/>
+                  </pic:nvPicPr>
+                  <pic:blipFill>
+                    <a:blip r:embed="rId28"/>
+                    <a:stretch>
+                      <a:fillRect/>
+                    </a:stretch>
+                  </pic:blipFill>
+                  <pic:spPr>
+                    <a:xfrm>
+                      <a:off x="0" y="0"/>
+                      <a:ext cx="3658111" cy="2486372"/>
+                    </a:xfrm>
+                    <a:prstGeom prst="rect">
+                      <a:avLst/>
+                    </a:prstGeom>
+                  </pic:spPr>
+                </pic:pic>
+              </a:graphicData>
+            </a:graphic>
+          </wp:inline>
+        </w:drawing>
+      </w:r>
+    </w:p>
+    <w:p>
+      <w:pPr>
+        <w:rPr>
+          <w:sz w:val="24"/>
+          <w:szCs w:val="24"/>
+          <w:rtl/>
+        </w:rPr>
+      </w:pPr>
+    </w:p>
+    <w:p>
+      <w:pPr>
+        <w:rPr>
+          <w:sz w:val="24"/>
+          <w:szCs w:val="24"/>
+          <w:rtl/>
+        </w:rPr>
+      </w:pPr>
+    </w:p>
+    <w:p>
+      <w:pPr>
+        <w:rPr>
+          <w:sz w:val="24"/>
+          <w:szCs w:val="24"/>
+          <w:rtl/>
+        </w:rPr>
+      </w:pPr>
+    </w:p>
+    <w:p>
+      <w:pPr>
+        <w:rPr>
+          <w:sz w:val="24"/>
+          <w:szCs w:val="24"/>
+          <w:rtl/>
+        </w:rPr>
+      </w:pPr>
+    </w:p>
+    <w:p>
+      <w:pPr>
+        <w:rPr>
+          <w:sz w:val="24"/>
+          <w:szCs w:val="24"/>
+          <w:rtl/>
+        </w:rPr>
+      </w:pPr>
+    </w:p>
+    <w:p>
+      <w:pPr>
+        <w:rPr>
+          <w:sz w:val="24"/>
+          <w:szCs w:val="24"/>
+          <w:rtl/>
+        </w:rPr>
+      </w:pPr>
+    </w:p>
+    <w:p>
+      <w:pPr>
+        <w:rPr>
+          <w:rFonts w:hint="cs"/>
+          <w:sz w:val="24"/>
+          <w:szCs w:val="24"/>
+          <w:rtl/>
+        </w:rPr>
+      </w:pPr>
+      <w:r>
+        <w:rPr>
+          <w:rFonts w:hint="cs"/>
+          <w:sz w:val="24"/>
+          <w:szCs w:val="24"/>
+          <w:rtl/>
+        </w:rPr>
+        <w:t>סתם חתימה ב</w:t>
+      </w:r>
+      <w:r>
+        <w:rPr>
+          <w:sz w:val="24"/>
+          <w:szCs w:val="24"/>
+        </w:rPr>
+        <w:t>hash</w:t>
+      </w:r>
+      <w:r>
+        <w:rPr>
+          <w:rFonts w:hint="cs"/>
+          <w:sz w:val="24"/>
+          <w:szCs w:val="24"/>
+          <w:rtl/>
+        </w:rPr>
+        <w:t>(</w:t>
+      </w:r>
+      <w:r>
+        <w:rPr>
+          <w:sz w:val="24"/>
+          <w:szCs w:val="24"/>
+        </w:rPr>
+        <w:t>banana</w:t>
+      </w:r>
+      <w:r>
+        <w:rPr>
+          <w:rFonts w:hint="cs"/>
+          <w:sz w:val="24"/>
+          <w:szCs w:val="24"/>
+          <w:rtl/>
+        </w:rPr>
+        <w:t>)</w:t>
+      </w:r>
+    </w:p>
+    <w:p>
+      <w:pPr>
+        <w:rPr>
+          <w:rFonts w:ascii="Segoe UI" w:hAnsi="Segoe UI" w:cs="Segoe UI"/>
+          <w:color w:val="585858"/>
+          <w:shd w:val="clear" w:color="auto" w:fill="F1F1F1"/>
+          <w:rtl/>
+        </w:rPr>
+      </w:pPr>
+      <w:r>
+        <w:rPr>
+          <w:sz w:val="24"/>
+          <w:szCs w:val="24"/>
+        </w:rPr>
+        <w:t xml:space="preserve">Check the: </w:t>
+      </w:r>
+      <w:r>
+        <w:rPr>
+          <w:rStyle w:val="a4"/>
+          <w:rFonts w:ascii="Arial" w:hAnsi="Arial" w:cs="Arial"/>
+          <w:color w:val="333333"/>
+          <w:sz w:val="21"/>
+          <w:szCs w:val="21"/>
+          <w:shd w:val="clear" w:color="auto" w:fill="FCFCFC"/>
+        </w:rPr>
+        <w:t>46995e90c43683a2fe66f3202b81b753</w:t>
+      </w:r>
+    </w:p>
+    <w:p>
+      <w:pPr>
+        <w:rPr>
+          <w:rFonts w:ascii="Segoe UI" w:hAnsi="Segoe UI" w:cs="Segoe UI" w:hint="cs"/>
+          <w:color w:val="585858"/>
+          <w:shd w:val="clear" w:color="auto" w:fill="F1F1F1"/>
+          <w:rtl/>
+        </w:rPr>
+      </w:pPr>
+      <w:r>
+        <w:rPr>
+          <w:rFonts w:ascii="Segoe UI" w:hAnsi="Segoe UI" w:cs="Segoe UI"/>
+          <w:color w:val="585858"/>
+          <w:shd w:val="clear" w:color="auto" w:fill="F1F1F1"/>
+          <w:rtl/>
+        </w:rPr>
+        <w:drawing>
+          <wp:inline distT="0" distB="0" distL="0" distR="0" wp14:anchorId="6A17D80E" wp14:editId="3A91EB8A">
+            <wp:extent cx="4591691" cy="2248214"/>
+            <wp:effectExtent l="0" t="0" r="0" b="0"/>
+            <wp:docPr id="46" name="תמונה 46"/>
+            <wp:cNvGraphicFramePr>
+              <a:graphicFrameLocks xmlns:a="http://schemas.openxmlformats.org/drawingml/2006/main" noChangeAspect="1"/>
+            </wp:cNvGraphicFramePr>
+            <a:graphic xmlns:a="http://schemas.openxmlformats.org/drawingml/2006/main">
+              <a:graphicData uri="http://schemas.openxmlformats.org/drawingml/2006/picture">
+                <pic:pic xmlns:pic="http://schemas.openxmlformats.org/drawingml/2006/picture">
+                  <pic:nvPicPr>
+                    <pic:cNvPr id="1" name=""/>
+                    <pic:cNvPicPr/>
+                  </pic:nvPicPr>
+                  <pic:blipFill>
+                    <a:blip r:embed="rId29"/>
+                    <a:stretch>
+                      <a:fillRect/>
+                    </a:stretch>
+                  </pic:blipFill>
+                  <pic:spPr>
+                    <a:xfrm>
+                      <a:off x="0" y="0"/>
+                      <a:ext cx="4591691" cy="2248214"/>
+                    </a:xfrm>
+                    <a:prstGeom prst="rect">
+                      <a:avLst/>
+                    </a:prstGeom>
+                  </pic:spPr>
+                </pic:pic>
+              </a:graphicData>
+            </a:graphic>
+          </wp:inline>
+        </w:drawing>
+      </w:r>
+    </w:p>
+    <w:p>
+      <w:pPr>
+        <w:rPr>
+          <w:sz w:val="24"/>
+          <w:szCs w:val="24"/>
+          <w:rtl/>
+        </w:rPr>
+      </w:pPr>
+      <w:proofErr w:type="gramStart"/>
+      <w:r>
+        <w:rPr>
+          <w:sz w:val="24"/>
+          <w:szCs w:val="24"/>
+        </w:rPr>
+        <w:t xml:space="preserve">Hash </w:t>
+      </w:r>
+      <w:r>
+        <w:rPr>
+          <w:rFonts w:hint="cs"/>
+          <w:sz w:val="24"/>
+          <w:szCs w:val="24"/>
+          <w:rtl/>
+        </w:rPr>
+        <w:t xml:space="preserve"> לא</w:t>
+      </w:r>
+      <w:proofErr w:type="gramEnd"/>
+      <w:r>
+        <w:rPr>
+          <w:rFonts w:hint="cs"/>
+          <w:sz w:val="24"/>
+          <w:szCs w:val="24"/>
+          <w:rtl/>
+        </w:rPr>
+        <w:t xml:space="preserve"> חוקי</w:t>
+      </w:r>
+    </w:p>
+    <w:p>
+      <w:pPr>
+        <w:rPr>
+          <w:sz w:val="24"/>
+          <w:szCs w:val="24"/>
+          <w:rtl/>
+        </w:rPr>
+      </w:pPr>
+      <w:r>
+        <w:rPr>
+          <w:rFonts w:ascii="Segoe UI" w:hAnsi="Segoe UI" w:cs="Segoe UI"/>
+          <w:color w:val="585858"/>
+          <w:shd w:val="clear" w:color="auto" w:fill="F1F1F1"/>
+        </w:rPr>
+        <w:t>check the: 8739c76e681f900923b900c9df0ef75cf421d39cabb4650c4b9ad19b6a76d85</w:t>
+      </w:r>
+    </w:p>
+    <w:p>
+      <w:pPr>
+        <w:rPr>
+          <w:sz w:val="24"/>
+          <w:szCs w:val="24"/>
+          <w:rtl/>
+        </w:rPr>
+      </w:pPr>
+      <w:r>
+        <w:rPr>
+          <w:rFonts w:cs="Arial"/>
+          <w:sz w:val="24"/>
+          <w:szCs w:val="24"/>
+          <w:rtl/>
+        </w:rPr>
+        <w:drawing>
+          <wp:inline distT="0" distB="0" distL="0" distR="0" wp14:anchorId="03E18FAE" wp14:editId="7BA9B97D">
+            <wp:extent cx="4901609" cy="2544347"/>
+            <wp:effectExtent l="0" t="0" r="0" b="8890"/>
+            <wp:docPr id="47" name="תמונה 47"/>
+            <wp:cNvGraphicFramePr>
+              <a:graphicFrameLocks xmlns:a="http://schemas.openxmlformats.org/drawingml/2006/main" noChangeAspect="1"/>
+            </wp:cNvGraphicFramePr>
+            <a:graphic xmlns:a="http://schemas.openxmlformats.org/drawingml/2006/main">
+              <a:graphicData uri="http://schemas.openxmlformats.org/drawingml/2006/picture">
+                <pic:pic xmlns:pic="http://schemas.openxmlformats.org/drawingml/2006/picture">
+                  <pic:nvPicPr>
+                    <pic:cNvPr id="1" name=""/>
+                    <pic:cNvPicPr/>
+                  </pic:nvPicPr>
+                  <pic:blipFill>
+                    <a:blip r:embed="rId30"/>
+                    <a:stretch>
+                      <a:fillRect/>
+                    </a:stretch>
+                  </pic:blipFill>
+                  <pic:spPr>
+                    <a:xfrm>
+                      <a:off x="0" y="0"/>
+                      <a:ext cx="4910895" cy="2549167"/>
+                    </a:xfrm>
+                    <a:prstGeom prst="rect">
+                      <a:avLst/>
+                    </a:prstGeom>
+                  </pic:spPr>
+                </pic:pic>
+              </a:graphicData>
+            </a:graphic>
+          </wp:inline>
+        </w:drawing>
+      </w:r>
+    </w:p>
+    <w:p>
+      <w:pPr>
+        <w:rPr>
+          <w:sz w:val="24"/>
+          <w:szCs w:val="24"/>
+          <w:rtl/>
+        </w:rPr>
+      </w:pPr>
+      <w:r>
+        <w:rPr>
+          <w:rFonts w:hint="cs"/>
+          <w:sz w:val="24"/>
+          <w:szCs w:val="24"/>
+          <w:rtl/>
+        </w:rPr>
+        <w:t>סתם מילה:</w:t>
+      </w:r>
+    </w:p>
+    <w:p>
+      <w:pPr>
+        <w:rPr>
+          <w:sz w:val="24"/>
+          <w:szCs w:val="24"/>
+          <w:rtl/>
+        </w:rPr>
+      </w:pPr>
+      <w:r>
+        <w:rPr>
+          <w:rFonts w:cs="Arial"/>
+          <w:sz w:val="24"/>
+          <w:szCs w:val="24"/>
+          <w:rtl/>
+        </w:rPr>
+        <w:drawing>
+          <wp:inline distT="0" distB="0" distL="0" distR="0" wp14:anchorId="43A1F170" wp14:editId="28B16E0D">
+            <wp:extent cx="3774558" cy="2019161"/>
+            <wp:effectExtent l="0" t="0" r="0" b="635"/>
+            <wp:docPr id="48" name="תמונה 48"/>
+            <wp:cNvGraphicFramePr>
+              <a:graphicFrameLocks xmlns:a="http://schemas.openxmlformats.org/drawingml/2006/main" noChangeAspect="1"/>
+            </wp:cNvGraphicFramePr>
+            <a:graphic xmlns:a="http://schemas.openxmlformats.org/drawingml/2006/main">
+              <a:graphicData uri="http://schemas.openxmlformats.org/drawingml/2006/picture">
+                <pic:pic xmlns:pic="http://schemas.openxmlformats.org/drawingml/2006/picture">
+                  <pic:nvPicPr>
+                    <pic:cNvPr id="1" name=""/>
+                    <pic:cNvPicPr/>
+                  </pic:nvPicPr>
+                  <pic:blipFill>
+                    <a:blip r:embed="rId31"/>
+                    <a:stretch>
+                      <a:fillRect/>
+                    </a:stretch>
+                  </pic:blipFill>
+                  <pic:spPr>
+                    <a:xfrm>
+                      <a:off x="0" y="0"/>
+                      <a:ext cx="3778709" cy="2021382"/>
+                    </a:xfrm>
+                    <a:prstGeom prst="rect">
+                      <a:avLst/>
+                    </a:prstGeom>
+                  </pic:spPr>
+                </pic:pic>
+              </a:graphicData>
+            </a:graphic>
+          </wp:inline>
+        </w:drawing>
+      </w:r>
+    </w:p>
+    <w:p>
+      <w:pPr>
+        <w:rPr>
+          <w:sz w:val="24"/>
+          <w:szCs w:val="24"/>
+          <w:rtl/>
+        </w:rPr>
+      </w:pPr>
+      <w:r>
+        <w:rPr>
+          <w:sz w:val="24"/>
+          <w:szCs w:val="24"/>
+        </w:rPr>
+        <w:lastRenderedPageBreak/>
+        <w:t>*</w:t>
+      </w:r>
+      <w:r>
+        <w:rPr>
+          <w:rFonts w:hint="cs"/>
+          <w:sz w:val="24"/>
+          <w:szCs w:val="24"/>
+          <w:rtl/>
+        </w:rPr>
+        <w:t>לצערי לא הספקתי לעשות את שלב 3</w:t>
+      </w:r>
+      <w:r>
+        <w:rPr>
+          <w:sz w:val="24"/>
+          <w:szCs w:val="24"/>
+        </w:rPr>
+        <w:t>*</w:t>
+      </w:r>
+    </w:p>
+    <w:p>
+      <w:pPr>
+        <w:rPr>
+          <w:rFonts w:hint="cs"/>
+          <w:sz w:val="24"/>
+          <w:szCs w:val="24"/>
+        </w:rPr>
+      </w:pPr>
+      <w:bookmarkStart w:id="1" w:name="_GoBack"/>
+      <w:bookmarkEnd w:id="1"/>
     </w:p>
     <w:sectPr>
       <w:pgSz w:w="11906" w:h="16838"/>
@@ -8609,6 +11670,66 @@
       <w:iCs/>
     </w:rPr>
   </w:style>
+  <w:style w:type="paragraph" w:styleId="HTML">
+    <w:name w:val="HTML Preformatted"/>
+    <w:basedOn w:val="a"/>
+    <w:link w:val="HTML0"/>
+    <w:uiPriority w:val="99"/>
+    <w:semiHidden/>
+    <w:unhideWhenUsed/>
+    <w:rsid w:val="00441566"/>
+    <w:pPr>
+      <w:tabs>
+        <w:tab w:val="left" w:pos="916"/>
+        <w:tab w:val="left" w:pos="1832"/>
+        <w:tab w:val="left" w:pos="2748"/>
+        <w:tab w:val="left" w:pos="3664"/>
+        <w:tab w:val="left" w:pos="4580"/>
+        <w:tab w:val="left" w:pos="5496"/>
+        <w:tab w:val="left" w:pos="6412"/>
+        <w:tab w:val="left" w:pos="7328"/>
+        <w:tab w:val="left" w:pos="8244"/>
+        <w:tab w:val="left" w:pos="9160"/>
+        <w:tab w:val="left" w:pos="10076"/>
+        <w:tab w:val="left" w:pos="10992"/>
+        <w:tab w:val="left" w:pos="11908"/>
+        <w:tab w:val="left" w:pos="12824"/>
+        <w:tab w:val="left" w:pos="13740"/>
+        <w:tab w:val="left" w:pos="14656"/>
+      </w:tabs>
+      <w:bidi w:val="0"/>
+      <w:spacing w:after="0" w:line="240" w:lineRule="auto"/>
+    </w:pPr>
+    <w:rPr>
+      <w:rFonts w:ascii="Courier New" w:eastAsia="Times New Roman" w:hAnsi="Courier New" w:cs="Courier New"/>
+      <w:sz w:val="20"/>
+      <w:szCs w:val="20"/>
+    </w:rPr>
+  </w:style>
+  <w:style w:type="character" w:customStyle="1" w:styleId="HTML0">
+    <w:name w:val="HTML מעוצב מראש תו"/>
+    <w:basedOn w:val="a0"/>
+    <w:link w:val="HTML"/>
+    <w:uiPriority w:val="99"/>
+    <w:semiHidden/>
+    <w:rsid w:val="00441566"/>
+    <w:rPr>
+      <w:rFonts w:ascii="Courier New" w:eastAsia="Times New Roman" w:hAnsi="Courier New" w:cs="Courier New"/>
+      <w:sz w:val="20"/>
+      <w:szCs w:val="20"/>
+    </w:rPr>
+  </w:style>
+  <w:style w:type="character" w:styleId="a4">
+    <w:name w:val="Strong"/>
+    <w:basedOn w:val="a0"/>
+    <w:uiPriority w:val="22"/>
+    <w:qFormat/>
+    <w:rsid w:val="00C11AEF"/>
+    <w:rPr>
+      <w:b/>
+      <w:bCs/>
+    </w:rPr>
+  </w:style>
 </w:styles>
 </file>
 

</xml_diff>

<commit_message>
explanation hoe to run added
</commit_message>
<xml_diff>
--- a/documentation.docx
+++ b/documentation.docx
@@ -31,7 +31,6 @@
           <w:szCs w:val="24"/>
         </w:rPr>
       </w:pPr>
-      <w:proofErr w:type="gramStart"/>
       <w:r>
         <w:rPr>
           <w:b/>
@@ -50,7 +49,68 @@
         </w:rPr>
         <w:t>backend</w:t>
       </w:r>
-      <w:proofErr w:type="gramEnd"/>
+      <w:r>
+        <w:rPr>
+          <w:rFonts w:hint="cs"/>
+          <w:b/>
+          <w:bCs/>
+          <w:sz w:val="24"/>
+          <w:szCs w:val="24"/>
+          <w:rtl/>
+        </w:rPr>
+        <w:t xml:space="preserve"> מריצים עם הפקודה </w:t>
+      </w:r>
+      <w:r>
+        <w:rPr>
+          <w:b/>
+          <w:bCs/>
+          <w:sz w:val="24"/>
+          <w:szCs w:val="24"/>
+        </w:rPr>
+        <w:t>node app.js</w:t>
+      </w:r>
+      <w:r>
+        <w:rPr>
+          <w:rFonts w:hint="cs"/>
+          <w:b/>
+          <w:bCs/>
+          <w:sz w:val="24"/>
+          <w:szCs w:val="24"/>
+          <w:rtl/>
+        </w:rPr>
+        <w:t xml:space="preserve"> </w:t>
+      </w:r>
+      <w:r>
+        <w:rPr>
+          <w:rFonts w:hint="cs"/>
+          <w:b/>
+          <w:bCs/>
+          <w:sz w:val="24"/>
+          <w:szCs w:val="24"/>
+          <w:rtl/>
+        </w:rPr>
+        <w:t xml:space="preserve">(צריך להיות בתקייה </w:t>
+      </w:r>
+      <w:r>
+        <w:rPr>
+          <w:b/>
+          <w:bCs/>
+          <w:sz w:val="24"/>
+          <w:szCs w:val="24"/>
+        </w:rPr>
+        <w:t>backend</w:t>
+      </w:r>
+      <w:r>
+        <w:rPr>
+          <w:rFonts w:hint="cs"/>
+          <w:b/>
+          <w:bCs/>
+          <w:sz w:val="24"/>
+          <w:szCs w:val="24"/>
+          <w:rtl/>
+        </w:rPr>
+        <w:t>)</w:t>
+      </w:r>
     </w:p>
     <w:p>
       <w:pPr>
@@ -133,7 +193,6 @@
         </w:rPr>
         <w:t xml:space="preserve"> ו-</w:t>
       </w:r>
-      <w:proofErr w:type="spellStart"/>
       <w:r>
         <w:rPr>
           <w:sz w:val="24"/>
@@ -141,7 +200,6 @@
         </w:rPr>
         <w:t>DATA_BASE.db</w:t>
       </w:r>
-      <w:proofErr w:type="spellEnd"/>
       <w:r>
         <w:rPr>
           <w:rFonts w:hint="cs"/>
@@ -1223,7 +1281,6 @@
         </w:rPr>
         <w:t xml:space="preserve"> שנשלחו אליו לאחר שהוא התחיל להקשיב לבקשות(</w:t>
       </w:r>
-      <w:proofErr w:type="spellStart"/>
       <w:r>
         <w:rPr>
           <w:sz w:val="24"/>
@@ -1231,7 +1288,6 @@
         </w:rPr>
         <w:t>app.listen</w:t>
       </w:r>
-      <w:proofErr w:type="spellEnd"/>
       <w:r>
         <w:rPr>
           <w:rFonts w:hint="cs"/>
@@ -1266,7 +1322,6 @@
         </w:rPr>
         <w:t xml:space="preserve">) וקורא לפונקציה המתאימה מהקובץ  </w:t>
       </w:r>
-      <w:proofErr w:type="spellStart"/>
       <w:r>
         <w:rPr>
           <w:sz w:val="24"/>
@@ -1274,7 +1329,6 @@
         </w:rPr>
         <w:t>handleDataBase</w:t>
       </w:r>
-      <w:proofErr w:type="spellEnd"/>
       <w:r>
         <w:rPr>
           <w:rFonts w:hint="cs"/>
@@ -1512,7 +1566,6 @@
         </w:rPr>
         <w:t>בצהוב: מסומנים הפעולות שהוא עושה על ה</w:t>
       </w:r>
-      <w:proofErr w:type="spellStart"/>
       <w:r>
         <w:rPr>
           <w:sz w:val="24"/>
@@ -1520,7 +1573,6 @@
         </w:rPr>
         <w:t>bd</w:t>
       </w:r>
-      <w:proofErr w:type="spellEnd"/>
       <w:r>
         <w:rPr>
           <w:rFonts w:hint="cs"/>
@@ -1615,7 +1667,6 @@
         </w:rPr>
         <w:t xml:space="preserve"> פותח בסיס נתונים חדש(אם קיים אז הוא פותח את מה שקיים) של </w:t>
       </w:r>
-      <w:proofErr w:type="spellStart"/>
       <w:r>
         <w:rPr>
           <w:sz w:val="24"/>
@@ -1623,7 +1674,6 @@
         </w:rPr>
         <w:t>nedb</w:t>
       </w:r>
-      <w:proofErr w:type="spellEnd"/>
       <w:r>
         <w:rPr>
           <w:rFonts w:hint="cs"/>
@@ -1660,7 +1710,6 @@
         </w:rPr>
         <w:t>(</w:t>
       </w:r>
-      <w:proofErr w:type="spellStart"/>
       <w:r>
         <w:rPr>
           <w:sz w:val="24"/>
@@ -1668,7 +1717,6 @@
         </w:rPr>
         <w:t>loadData</w:t>
       </w:r>
-      <w:proofErr w:type="spellEnd"/>
       <w:r>
         <w:rPr>
           <w:rFonts w:hint="cs"/>
@@ -1687,7 +1735,6 @@
         </w:rPr>
         <w:t xml:space="preserve"> מהקובץ  </w:t>
       </w:r>
-      <w:proofErr w:type="spellStart"/>
       <w:r>
         <w:rPr>
           <w:sz w:val="24"/>
@@ -1695,7 +1742,6 @@
         </w:rPr>
         <w:t>handleDataBase</w:t>
       </w:r>
-      <w:proofErr w:type="spellEnd"/>
       <w:r>
         <w:rPr>
           <w:rFonts w:hint="cs"/>
@@ -1943,27 +1989,7 @@
           <w:szCs w:val="24"/>
           <w:rtl/>
         </w:rPr>
-        <w:t xml:space="preserve"> לבסיס הנתונים ומתעסקות </w:t>
-      </w:r>
-      <w:proofErr w:type="spellStart"/>
-      <w:r>
-        <w:rPr>
-          <w:rFonts w:hint="cs"/>
-          <w:sz w:val="24"/>
-          <w:szCs w:val="24"/>
-          <w:rtl/>
-        </w:rPr>
-        <w:t>איתו</w:t>
-      </w:r>
-      <w:proofErr w:type="spellEnd"/>
-      <w:r>
-        <w:rPr>
-          <w:rFonts w:hint="cs"/>
-          <w:sz w:val="24"/>
-          <w:szCs w:val="24"/>
-          <w:rtl/>
-        </w:rPr>
-        <w:t>.</w:t>
+        <w:t xml:space="preserve"> לבסיס הנתונים ומתעסקות איתו.</w:t>
       </w:r>
     </w:p>
     <w:p>
@@ -2039,7 +2065,6 @@
           </wp:anchor>
         </w:drawing>
       </w:r>
-      <w:proofErr w:type="spellStart"/>
       <w:r>
         <w:rPr>
           <w:rFonts w:ascii="Consolas" w:hAnsi="Consolas" w:cs="Consolas"/>
@@ -2049,7 +2074,6 @@
         </w:rPr>
         <w:t>loadData</w:t>
       </w:r>
-      <w:proofErr w:type="spellEnd"/>
       <w:r>
         <w:rPr>
           <w:rFonts w:hint="cs"/>
@@ -2074,27 +2098,7 @@
           <w:szCs w:val="24"/>
           <w:rtl/>
         </w:rPr>
-        <w:t xml:space="preserve"> מקבלת בסיס נתונים ושם של </w:t>
-      </w:r>
-      <w:proofErr w:type="spellStart"/>
-      <w:r>
-        <w:rPr>
-          <w:rFonts w:hint="cs"/>
-          <w:sz w:val="24"/>
-          <w:szCs w:val="24"/>
-          <w:rtl/>
-        </w:rPr>
-        <w:t>התקייה</w:t>
-      </w:r>
-      <w:proofErr w:type="spellEnd"/>
-      <w:r>
-        <w:rPr>
-          <w:rFonts w:hint="cs"/>
-          <w:sz w:val="24"/>
-          <w:szCs w:val="24"/>
-          <w:rtl/>
-        </w:rPr>
-        <w:t xml:space="preserve"> עם הקבצים עם המידע וטוענת אותם לבסיס הנתונים.</w:t>
+        <w:t xml:space="preserve"> מקבלת בסיס נתונים ושם של התקייה עם הקבצים עם המידע וטוענת אותם לבסיס הנתונים.</w:t>
       </w:r>
       <w:r>
         <w:rPr>
@@ -2123,7 +2127,6 @@
         </w:rPr>
         <w:t xml:space="preserve">הפונקציה עוברת על הקבצים בתיקייה וקוראת לפונקציה </w:t>
       </w:r>
-      <w:proofErr w:type="spellStart"/>
       <w:r>
         <w:rPr>
           <w:sz w:val="24"/>
@@ -2131,7 +2134,6 @@
         </w:rPr>
         <w:t>getData</w:t>
       </w:r>
-      <w:proofErr w:type="spellEnd"/>
       <w:r>
         <w:rPr>
           <w:rFonts w:hint="cs"/>
@@ -2165,7 +2167,6 @@
         </w:rPr>
         <w:t xml:space="preserve"> של </w:t>
       </w:r>
-      <w:proofErr w:type="spellStart"/>
       <w:r>
         <w:rPr>
           <w:sz w:val="24"/>
@@ -2173,7 +2174,6 @@
         </w:rPr>
         <w:t>nedb</w:t>
       </w:r>
-      <w:proofErr w:type="spellEnd"/>
       <w:r>
         <w:rPr>
           <w:rFonts w:hint="cs"/>
@@ -2208,7 +2208,6 @@
           <w:rtl/>
         </w:rPr>
       </w:pPr>
-      <w:proofErr w:type="spellStart"/>
       <w:r>
         <w:rPr>
           <w:rFonts w:ascii="Consolas" w:hAnsi="Consolas" w:cs="Consolas"/>
@@ -2218,7 +2217,6 @@
         </w:rPr>
         <w:t>getData</w:t>
       </w:r>
-      <w:proofErr w:type="spellEnd"/>
       <w:r>
         <w:rPr>
           <w:rFonts w:hint="cs"/>
@@ -2261,7 +2259,6 @@
         </w:rPr>
         <w:t xml:space="preserve"> ומחזירה את המידע בפורמט מתאים ל</w:t>
       </w:r>
-      <w:proofErr w:type="spellStart"/>
       <w:r>
         <w:rPr>
           <w:sz w:val="24"/>
@@ -2269,7 +2266,6 @@
         </w:rPr>
         <w:t>nedb</w:t>
       </w:r>
-      <w:proofErr w:type="spellEnd"/>
       <w:r>
         <w:rPr>
           <w:rFonts w:hint="cs"/>
@@ -2393,7 +2389,6 @@
           <w:rtl/>
         </w:rPr>
       </w:pPr>
-      <w:proofErr w:type="spellStart"/>
       <w:r>
         <w:rPr>
           <w:rFonts w:ascii="Consolas" w:hAnsi="Consolas" w:cs="Consolas"/>
@@ -2403,7 +2398,6 @@
         </w:rPr>
         <w:t>searchByDesc</w:t>
       </w:r>
-      <w:proofErr w:type="spellEnd"/>
       <w:r>
         <w:rPr>
           <w:rFonts w:hint="cs"/>
@@ -2449,21 +2443,12 @@
         </w:rPr>
         <w:t xml:space="preserve"> חיפוש בסיס נתונים ו</w:t>
       </w:r>
-      <w:proofErr w:type="spellStart"/>
-      <w:r>
-        <w:rPr>
-          <w:sz w:val="24"/>
-          <w:szCs w:val="24"/>
-        </w:rPr>
-        <w:t>callbackfunction</w:t>
-      </w:r>
-      <w:proofErr w:type="spellEnd"/>
-      <w:r>
-        <w:rPr>
-          <w:sz w:val="24"/>
-          <w:szCs w:val="24"/>
-        </w:rPr>
-        <w:t xml:space="preserve"> - </w:t>
+      <w:r>
+        <w:rPr>
+          <w:sz w:val="24"/>
+          <w:szCs w:val="24"/>
+        </w:rPr>
+        <w:t xml:space="preserve">callbackfunction - </w:t>
       </w:r>
       <w:r>
         <w:rPr>
@@ -2586,7 +2571,6 @@
         </w:rPr>
         <w:t xml:space="preserve"> של בסיס נתונים </w:t>
       </w:r>
-      <w:proofErr w:type="spellStart"/>
       <w:r>
         <w:rPr>
           <w:sz w:val="24"/>
@@ -2594,7 +2578,6 @@
         </w:rPr>
         <w:t>nebd</w:t>
       </w:r>
-      <w:proofErr w:type="spellEnd"/>
       <w:r>
         <w:rPr>
           <w:rFonts w:hint="cs"/>
@@ -2654,7 +2637,6 @@
           <w:rtl/>
         </w:rPr>
       </w:pPr>
-      <w:proofErr w:type="spellStart"/>
       <w:r>
         <w:rPr>
           <w:rFonts w:ascii="Consolas" w:hAnsi="Consolas" w:cs="Consolas"/>
@@ -2664,7 +2646,6 @@
         </w:rPr>
         <w:t>infoOnAttack</w:t>
       </w:r>
-      <w:proofErr w:type="spellEnd"/>
       <w:r>
         <w:rPr>
           <w:rFonts w:hint="cs"/>
@@ -2776,7 +2757,6 @@
         </w:rPr>
         <w:t xml:space="preserve"> </w:t>
       </w:r>
-      <w:proofErr w:type="spellStart"/>
       <w:r>
         <w:rPr>
           <w:rFonts w:ascii="Consolas" w:hAnsi="Consolas" w:cs="Consolas"/>
@@ -2786,7 +2766,6 @@
         </w:rPr>
         <w:t>searchByDesc</w:t>
       </w:r>
-      <w:proofErr w:type="spellEnd"/>
       <w:r>
         <w:rPr>
           <w:rFonts w:hint="cs"/>
@@ -2862,27 +2841,7 @@
           <w:szCs w:val="24"/>
           <w:rtl/>
         </w:rPr>
-        <w:t xml:space="preserve"> שמתאימים לחיפוש והופכת אותם למחרוזת עם המידע על מתקפה </w:t>
-      </w:r>
-      <w:proofErr w:type="spellStart"/>
-      <w:r>
-        <w:rPr>
-          <w:rFonts w:hint="cs"/>
-          <w:sz w:val="24"/>
-          <w:szCs w:val="24"/>
-          <w:rtl/>
-        </w:rPr>
-        <w:t>מסויימת</w:t>
-      </w:r>
-      <w:proofErr w:type="spellEnd"/>
-      <w:r>
-        <w:rPr>
-          <w:rFonts w:hint="cs"/>
-          <w:sz w:val="24"/>
-          <w:szCs w:val="24"/>
-          <w:rtl/>
-        </w:rPr>
-        <w:t>.</w:t>
+        <w:t xml:space="preserve"> שמתאימים לחיפוש והופכת אותם למחרוזת עם המידע על מתקפה מסויימת.</w:t>
       </w:r>
     </w:p>
     <w:p>
@@ -2912,7 +2871,6 @@
         <w:lastRenderedPageBreak/>
         <w:t>*שתי פונקציות החיפוש קוראות בסוף ל</w:t>
       </w:r>
-      <w:proofErr w:type="spellStart"/>
       <w:r>
         <w:rPr>
           <w:sz w:val="24"/>
@@ -2935,7 +2893,6 @@
         </w:rPr>
         <w:t>unction</w:t>
       </w:r>
-      <w:proofErr w:type="spellEnd"/>
       <w:r>
         <w:rPr>
           <w:rFonts w:hint="cs"/>
@@ -2966,7 +2923,6 @@
         </w:rPr>
         <w:t>הסיבה שהשתמשתי ב</w:t>
       </w:r>
-      <w:proofErr w:type="spellStart"/>
       <w:r>
         <w:rPr>
           <w:sz w:val="24"/>
@@ -2974,7 +2930,6 @@
         </w:rPr>
         <w:t>callbackfunc</w:t>
       </w:r>
-      <w:proofErr w:type="spellEnd"/>
       <w:r>
         <w:rPr>
           <w:rFonts w:hint="cs"/>
@@ -3026,7 +2981,6 @@
         </w:rPr>
         <w:t>. לכן כאשר אני קורא ל</w:t>
       </w:r>
-      <w:proofErr w:type="spellStart"/>
       <w:r>
         <w:rPr>
           <w:rFonts w:cs="Arial"/>
@@ -3035,7 +2989,6 @@
         </w:rPr>
         <w:t>infoOnAttack</w:t>
       </w:r>
-      <w:proofErr w:type="spellEnd"/>
       <w:r>
         <w:rPr>
           <w:rFonts w:cs="Arial" w:hint="cs"/>
@@ -3081,7 +3034,6 @@
         </w:rPr>
         <w:t>אם לא הייתי משתמש ב</w:t>
       </w:r>
-      <w:proofErr w:type="spellStart"/>
       <w:r>
         <w:rPr>
           <w:sz w:val="24"/>
@@ -3089,7 +3041,6 @@
         </w:rPr>
         <w:t>callbackfunc</w:t>
       </w:r>
-      <w:proofErr w:type="spellEnd"/>
       <w:r>
         <w:rPr>
           <w:rFonts w:hint="cs"/>
@@ -3169,7 +3120,6 @@
         </w:rPr>
         <w:t>כשזה המשיך לשליחה (</w:t>
       </w:r>
-      <w:proofErr w:type="spellStart"/>
       <w:r>
         <w:rPr>
           <w:sz w:val="24"/>
@@ -3177,7 +3127,6 @@
         </w:rPr>
         <w:t>res.send</w:t>
       </w:r>
-      <w:proofErr w:type="spellEnd"/>
       <w:r>
         <w:rPr>
           <w:rFonts w:hint="cs"/>
@@ -3326,7 +3275,6 @@
         </w:rPr>
         <w:t xml:space="preserve"> </w:t>
       </w:r>
-      <w:proofErr w:type="spellStart"/>
       <w:r>
         <w:rPr>
           <w:rFonts w:ascii="Consolas" w:hAnsi="Consolas" w:cs="Consolas"/>
@@ -3336,7 +3284,6 @@
         </w:rPr>
         <w:t>infoOnAttack</w:t>
       </w:r>
-      <w:proofErr w:type="spellEnd"/>
     </w:p>
     <w:p>
       <w:pPr>
@@ -3482,9 +3429,35 @@
           <w:sz w:val="19"/>
           <w:szCs w:val="19"/>
         </w:rPr>
-        <w:t>"</w:t>
-      </w:r>
-      <w:proofErr w:type="spellStart"/>
+        <w:t>"name"</w:t>
+      </w:r>
+      <w:r>
+        <w:rPr>
+          <w:rFonts w:ascii="Consolas" w:hAnsi="Consolas" w:cs="Consolas"/>
+          <w:color w:val="000000"/>
+          <w:sz w:val="19"/>
+          <w:szCs w:val="19"/>
+        </w:rPr>
+        <w:t>:</w:t>
+      </w:r>
+      <w:r>
+        <w:rPr>
+          <w:rFonts w:ascii="Consolas" w:hAnsi="Consolas" w:cs="Consolas"/>
+          <w:color w:val="A31515"/>
+          <w:sz w:val="19"/>
+          <w:szCs w:val="19"/>
+        </w:rPr>
+        <w:t>"Extra Window Memory Injection"</w:t>
+      </w:r>
+      <w:r>
+        <w:rPr>
+          <w:rFonts w:ascii="Consolas" w:hAnsi="Consolas" w:cs="Consolas"/>
+          <w:color w:val="000000"/>
+          <w:sz w:val="19"/>
+          <w:szCs w:val="19"/>
+        </w:rPr>
+        <w:t>,</w:t>
+      </w:r>
       <w:r>
         <w:rPr>
           <w:rFonts w:ascii="Consolas" w:hAnsi="Consolas" w:cs="Consolas"/>
@@ -3492,7 +3465,7 @@
           <w:sz w:val="19"/>
           <w:szCs w:val="19"/>
         </w:rPr>
-        <w:t>name"</w:t>
+        <w:t>"id"</w:t>
       </w:r>
       <w:r>
         <w:rPr>
@@ -3510,9 +3483,35 @@
           <w:sz w:val="19"/>
           <w:szCs w:val="19"/>
         </w:rPr>
-        <w:t>"Extra</w:t>
-      </w:r>
-      <w:proofErr w:type="spellEnd"/>
+        <w:t>"attack-pattern--0042a9f5-f053-4769-b3ef-9ad018dfa298"</w:t>
+      </w:r>
+      <w:r>
+        <w:rPr>
+          <w:rFonts w:ascii="Consolas" w:hAnsi="Consolas" w:cs="Consolas"/>
+          <w:color w:val="000000"/>
+          <w:sz w:val="19"/>
+          <w:szCs w:val="19"/>
+        </w:rPr>
+        <w:t>,</w:t>
+      </w:r>
+      <w:r>
+        <w:rPr>
+          <w:rFonts w:ascii="Consolas" w:hAnsi="Consolas" w:cs="Consolas"/>
+          <w:color w:val="2E75B6"/>
+          <w:sz w:val="19"/>
+          <w:szCs w:val="19"/>
+        </w:rPr>
+        <w:t>"x_mitre_platforms"</w:t>
+      </w:r>
+      <w:r>
+        <w:rPr>
+          <w:rFonts w:ascii="Consolas" w:hAnsi="Consolas" w:cs="Consolas"/>
+          <w:color w:val="000000"/>
+          <w:sz w:val="19"/>
+          <w:szCs w:val="19"/>
+        </w:rPr>
+        <w:t>:[</w:t>
+      </w:r>
       <w:r>
         <w:rPr>
           <w:rFonts w:ascii="Consolas" w:hAnsi="Consolas" w:cs="Consolas"/>
@@ -3520,9 +3519,35 @@
           <w:sz w:val="19"/>
           <w:szCs w:val="19"/>
         </w:rPr>
-        <w:t xml:space="preserve"> Window Memory </w:t>
-      </w:r>
-      <w:proofErr w:type="spellStart"/>
+        <w:t>"Windows"</w:t>
+      </w:r>
+      <w:r>
+        <w:rPr>
+          <w:rFonts w:ascii="Consolas" w:hAnsi="Consolas" w:cs="Consolas"/>
+          <w:color w:val="000000"/>
+          <w:sz w:val="19"/>
+          <w:szCs w:val="19"/>
+        </w:rPr>
+        <w:t>],</w:t>
+      </w:r>
+      <w:r>
+        <w:rPr>
+          <w:rFonts w:ascii="Consolas" w:hAnsi="Consolas" w:cs="Consolas"/>
+          <w:color w:val="2E75B6"/>
+          <w:sz w:val="19"/>
+          <w:szCs w:val="19"/>
+        </w:rPr>
+        <w:t>"x_mitre_detection"</w:t>
+      </w:r>
+      <w:r>
+        <w:rPr>
+          <w:rFonts w:ascii="Consolas" w:hAnsi="Consolas" w:cs="Consolas"/>
+          <w:color w:val="000000"/>
+          <w:sz w:val="19"/>
+          <w:szCs w:val="19"/>
+        </w:rPr>
+        <w:t>:</w:t>
+      </w:r>
       <w:r>
         <w:rPr>
           <w:rFonts w:ascii="Consolas" w:hAnsi="Consolas" w:cs="Consolas"/>
@@ -3530,7 +3555,7 @@
           <w:sz w:val="19"/>
           <w:szCs w:val="19"/>
         </w:rPr>
-        <w:t>Injection"</w:t>
+        <w:t>"Monitor for API calls related to enumerating and manipulating EWM such as GetWindowLong (Citation: Microsoft GetWindowLong function) and SetWindowLong (Citation: Microsoft SetWindowLong function). Malware associated with this technique have also used SendNotifyMessage (Citation: Microsoft SendNotifyMessage function) to trigger the associated window procedure and eventual malicious injection. (Citation: Endgame Process Injection July 2017)"</w:t>
       </w:r>
       <w:r>
         <w:rPr>
@@ -3548,7 +3573,7 @@
           <w:sz w:val="19"/>
           <w:szCs w:val="19"/>
         </w:rPr>
-        <w:t>"id"</w:t>
+        <w:t>"phase_name"</w:t>
       </w:r>
       <w:r>
         <w:rPr>
@@ -3566,9 +3591,35 @@
           <w:sz w:val="19"/>
           <w:szCs w:val="19"/>
         </w:rPr>
-        <w:t>"attack-pattern</w:t>
-      </w:r>
-      <w:proofErr w:type="spellEnd"/>
+        <w:t>"NA"</w:t>
+      </w:r>
+      <w:r>
+        <w:rPr>
+          <w:rFonts w:ascii="Consolas" w:hAnsi="Consolas" w:cs="Consolas"/>
+          <w:color w:val="000000"/>
+          <w:sz w:val="19"/>
+          <w:szCs w:val="19"/>
+        </w:rPr>
+        <w:t>,</w:t>
+      </w:r>
+      <w:r>
+        <w:rPr>
+          <w:rFonts w:ascii="Consolas" w:hAnsi="Consolas" w:cs="Consolas"/>
+          <w:color w:val="2E75B6"/>
+          <w:sz w:val="19"/>
+          <w:szCs w:val="19"/>
+        </w:rPr>
+        <w:t>"description"</w:t>
+      </w:r>
+      <w:r>
+        <w:rPr>
+          <w:rFonts w:ascii="Consolas" w:hAnsi="Consolas" w:cs="Consolas"/>
+          <w:color w:val="000000"/>
+          <w:sz w:val="19"/>
+          <w:szCs w:val="19"/>
+        </w:rPr>
+        <w:t>:</w:t>
+      </w:r>
       <w:r>
         <w:rPr>
           <w:rFonts w:ascii="Consolas" w:hAnsi="Consolas" w:cs="Consolas"/>
@@ -3576,302 +3627,7 @@
           <w:sz w:val="19"/>
           <w:szCs w:val="19"/>
         </w:rPr>
-        <w:t>--0042a9f5-f053-4769-b3ef-9ad018dfa298"</w:t>
-      </w:r>
-      <w:r>
-        <w:rPr>
-          <w:rFonts w:ascii="Consolas" w:hAnsi="Consolas" w:cs="Consolas"/>
-          <w:color w:val="000000"/>
-          <w:sz w:val="19"/>
-          <w:szCs w:val="19"/>
-        </w:rPr>
-        <w:t>,</w:t>
-      </w:r>
-      <w:r>
-        <w:rPr>
-          <w:rFonts w:ascii="Consolas" w:hAnsi="Consolas" w:cs="Consolas"/>
-          <w:color w:val="2E75B6"/>
-          <w:sz w:val="19"/>
-          <w:szCs w:val="19"/>
-        </w:rPr>
-        <w:t>"x_mitre_platforms</w:t>
-      </w:r>
-      <w:proofErr w:type="gramStart"/>
-      <w:r>
-        <w:rPr>
-          <w:rFonts w:ascii="Consolas" w:hAnsi="Consolas" w:cs="Consolas"/>
-          <w:color w:val="2E75B6"/>
-          <w:sz w:val="19"/>
-          <w:szCs w:val="19"/>
-        </w:rPr>
-        <w:t>"</w:t>
-      </w:r>
-      <w:r>
-        <w:rPr>
-          <w:rFonts w:ascii="Consolas" w:hAnsi="Consolas" w:cs="Consolas"/>
-          <w:color w:val="000000"/>
-          <w:sz w:val="19"/>
-          <w:szCs w:val="19"/>
-        </w:rPr>
-        <w:t>:[</w:t>
-      </w:r>
-      <w:proofErr w:type="gramEnd"/>
-      <w:r>
-        <w:rPr>
-          <w:rFonts w:ascii="Consolas" w:hAnsi="Consolas" w:cs="Consolas"/>
-          <w:color w:val="A31515"/>
-          <w:sz w:val="19"/>
-          <w:szCs w:val="19"/>
-        </w:rPr>
-        <w:t>"Windows"</w:t>
-      </w:r>
-      <w:r>
-        <w:rPr>
-          <w:rFonts w:ascii="Consolas" w:hAnsi="Consolas" w:cs="Consolas"/>
-          <w:color w:val="000000"/>
-          <w:sz w:val="19"/>
-          <w:szCs w:val="19"/>
-        </w:rPr>
-        <w:t>],</w:t>
-      </w:r>
-      <w:r>
-        <w:rPr>
-          <w:rFonts w:ascii="Consolas" w:hAnsi="Consolas" w:cs="Consolas"/>
-          <w:color w:val="2E75B6"/>
-          <w:sz w:val="19"/>
-          <w:szCs w:val="19"/>
-        </w:rPr>
-        <w:t>"x_mitre_detection"</w:t>
-      </w:r>
-      <w:r>
-        <w:rPr>
-          <w:rFonts w:ascii="Consolas" w:hAnsi="Consolas" w:cs="Consolas"/>
-          <w:color w:val="000000"/>
-          <w:sz w:val="19"/>
-          <w:szCs w:val="19"/>
-        </w:rPr>
-        <w:t>:</w:t>
-      </w:r>
-      <w:r>
-        <w:rPr>
-          <w:rFonts w:ascii="Consolas" w:hAnsi="Consolas" w:cs="Consolas"/>
-          <w:color w:val="A31515"/>
-          <w:sz w:val="19"/>
-          <w:szCs w:val="19"/>
-        </w:rPr>
-        <w:t xml:space="preserve">"Monitor for API calls related to enumerating and manipulating EWM such as </w:t>
-      </w:r>
-      <w:proofErr w:type="spellStart"/>
-      <w:r>
-        <w:rPr>
-          <w:rFonts w:ascii="Consolas" w:hAnsi="Consolas" w:cs="Consolas"/>
-          <w:color w:val="A31515"/>
-          <w:sz w:val="19"/>
-          <w:szCs w:val="19"/>
-        </w:rPr>
-        <w:t>GetWindowLong</w:t>
-      </w:r>
-      <w:proofErr w:type="spellEnd"/>
-      <w:r>
-        <w:rPr>
-          <w:rFonts w:ascii="Consolas" w:hAnsi="Consolas" w:cs="Consolas"/>
-          <w:color w:val="A31515"/>
-          <w:sz w:val="19"/>
-          <w:szCs w:val="19"/>
-        </w:rPr>
-        <w:t xml:space="preserve"> (Citation: Microsoft </w:t>
-      </w:r>
-      <w:proofErr w:type="spellStart"/>
-      <w:r>
-        <w:rPr>
-          <w:rFonts w:ascii="Consolas" w:hAnsi="Consolas" w:cs="Consolas"/>
-          <w:color w:val="A31515"/>
-          <w:sz w:val="19"/>
-          <w:szCs w:val="19"/>
-        </w:rPr>
-        <w:t>GetWindowLong</w:t>
-      </w:r>
-      <w:proofErr w:type="spellEnd"/>
-      <w:r>
-        <w:rPr>
-          <w:rFonts w:ascii="Consolas" w:hAnsi="Consolas" w:cs="Consolas"/>
-          <w:color w:val="A31515"/>
-          <w:sz w:val="19"/>
-          <w:szCs w:val="19"/>
-        </w:rPr>
-        <w:t xml:space="preserve"> function) and </w:t>
-      </w:r>
-      <w:proofErr w:type="spellStart"/>
-      <w:r>
-        <w:rPr>
-          <w:rFonts w:ascii="Consolas" w:hAnsi="Consolas" w:cs="Consolas"/>
-          <w:color w:val="A31515"/>
-          <w:sz w:val="19"/>
-          <w:szCs w:val="19"/>
-        </w:rPr>
-        <w:t>SetWindowLong</w:t>
-      </w:r>
-      <w:proofErr w:type="spellEnd"/>
-      <w:r>
-        <w:rPr>
-          <w:rFonts w:ascii="Consolas" w:hAnsi="Consolas" w:cs="Consolas"/>
-          <w:color w:val="A31515"/>
-          <w:sz w:val="19"/>
-          <w:szCs w:val="19"/>
-        </w:rPr>
-        <w:t xml:space="preserve"> (Citation: Microsoft </w:t>
-      </w:r>
-      <w:proofErr w:type="spellStart"/>
-      <w:r>
-        <w:rPr>
-          <w:rFonts w:ascii="Consolas" w:hAnsi="Consolas" w:cs="Consolas"/>
-          <w:color w:val="A31515"/>
-          <w:sz w:val="19"/>
-          <w:szCs w:val="19"/>
-        </w:rPr>
-        <w:t>SetWindowLong</w:t>
-      </w:r>
-      <w:proofErr w:type="spellEnd"/>
-      <w:r>
-        <w:rPr>
-          <w:rFonts w:ascii="Consolas" w:hAnsi="Consolas" w:cs="Consolas"/>
-          <w:color w:val="A31515"/>
-          <w:sz w:val="19"/>
-          <w:szCs w:val="19"/>
-        </w:rPr>
-        <w:t xml:space="preserve"> function). Malware associated with this technique have also used </w:t>
-      </w:r>
-      <w:proofErr w:type="spellStart"/>
-      <w:r>
-        <w:rPr>
-          <w:rFonts w:ascii="Consolas" w:hAnsi="Consolas" w:cs="Consolas"/>
-          <w:color w:val="A31515"/>
-          <w:sz w:val="19"/>
-          <w:szCs w:val="19"/>
-        </w:rPr>
-        <w:t>SendNotifyMessage</w:t>
-      </w:r>
-      <w:proofErr w:type="spellEnd"/>
-      <w:r>
-        <w:rPr>
-          <w:rFonts w:ascii="Consolas" w:hAnsi="Consolas" w:cs="Consolas"/>
-          <w:color w:val="A31515"/>
-          <w:sz w:val="19"/>
-          <w:szCs w:val="19"/>
-        </w:rPr>
-        <w:t xml:space="preserve"> (Citation: Microsoft </w:t>
-      </w:r>
-      <w:proofErr w:type="spellStart"/>
-      <w:r>
-        <w:rPr>
-          <w:rFonts w:ascii="Consolas" w:hAnsi="Consolas" w:cs="Consolas"/>
-          <w:color w:val="A31515"/>
-          <w:sz w:val="19"/>
-          <w:szCs w:val="19"/>
-        </w:rPr>
-        <w:t>SendNotifyMessage</w:t>
-      </w:r>
-      <w:proofErr w:type="spellEnd"/>
-      <w:r>
-        <w:rPr>
-          <w:rFonts w:ascii="Consolas" w:hAnsi="Consolas" w:cs="Consolas"/>
-          <w:color w:val="A31515"/>
-          <w:sz w:val="19"/>
-          <w:szCs w:val="19"/>
-        </w:rPr>
-        <w:t xml:space="preserve"> function) to trigger the associated window procedure and eventual malicious injection. (Citation: Endgame Process Injection July 2017)"</w:t>
-      </w:r>
-      <w:r>
-        <w:rPr>
-          <w:rFonts w:ascii="Consolas" w:hAnsi="Consolas" w:cs="Consolas"/>
-          <w:color w:val="000000"/>
-          <w:sz w:val="19"/>
-          <w:szCs w:val="19"/>
-        </w:rPr>
-        <w:t>,</w:t>
-      </w:r>
-      <w:r>
-        <w:rPr>
-          <w:rFonts w:ascii="Consolas" w:hAnsi="Consolas" w:cs="Consolas"/>
-          <w:color w:val="2E75B6"/>
-          <w:sz w:val="19"/>
-          <w:szCs w:val="19"/>
-        </w:rPr>
-        <w:t>"</w:t>
-      </w:r>
-      <w:proofErr w:type="spellStart"/>
-      <w:r>
-        <w:rPr>
-          <w:rFonts w:ascii="Consolas" w:hAnsi="Consolas" w:cs="Consolas"/>
-          <w:color w:val="2E75B6"/>
-          <w:sz w:val="19"/>
-          <w:szCs w:val="19"/>
-        </w:rPr>
-        <w:t>phase_name"</w:t>
-      </w:r>
-      <w:r>
-        <w:rPr>
-          <w:rFonts w:ascii="Consolas" w:hAnsi="Consolas" w:cs="Consolas"/>
-          <w:color w:val="000000"/>
-          <w:sz w:val="19"/>
-          <w:szCs w:val="19"/>
-        </w:rPr>
-        <w:t>:</w:t>
-      </w:r>
-      <w:r>
-        <w:rPr>
-          <w:rFonts w:ascii="Consolas" w:hAnsi="Consolas" w:cs="Consolas"/>
-          <w:color w:val="A31515"/>
-          <w:sz w:val="19"/>
-          <w:szCs w:val="19"/>
-        </w:rPr>
-        <w:t>"NA"</w:t>
-      </w:r>
-      <w:r>
-        <w:rPr>
-          <w:rFonts w:ascii="Consolas" w:hAnsi="Consolas" w:cs="Consolas"/>
-          <w:color w:val="000000"/>
-          <w:sz w:val="19"/>
-          <w:szCs w:val="19"/>
-        </w:rPr>
-        <w:t>,</w:t>
-      </w:r>
-      <w:r>
-        <w:rPr>
-          <w:rFonts w:ascii="Consolas" w:hAnsi="Consolas" w:cs="Consolas"/>
-          <w:color w:val="2E75B6"/>
-          <w:sz w:val="19"/>
-          <w:szCs w:val="19"/>
-        </w:rPr>
-        <w:t>"description"</w:t>
-      </w:r>
-      <w:r>
-        <w:rPr>
-          <w:rFonts w:ascii="Consolas" w:hAnsi="Consolas" w:cs="Consolas"/>
-          <w:color w:val="000000"/>
-          <w:sz w:val="19"/>
-          <w:szCs w:val="19"/>
-        </w:rPr>
-        <w:t>:</w:t>
-      </w:r>
-      <w:r>
-        <w:rPr>
-          <w:rFonts w:ascii="Consolas" w:hAnsi="Consolas" w:cs="Consolas"/>
-          <w:color w:val="A31515"/>
-          <w:sz w:val="19"/>
-          <w:szCs w:val="19"/>
-        </w:rPr>
-        <w:t>"something</w:t>
-      </w:r>
-      <w:proofErr w:type="spellEnd"/>
-      <w:r>
-        <w:rPr>
-          <w:rFonts w:ascii="Consolas" w:hAnsi="Consolas" w:cs="Consolas"/>
-          <w:color w:val="A31515"/>
-          <w:sz w:val="19"/>
-          <w:szCs w:val="19"/>
-        </w:rPr>
-        <w:t xml:space="preserve"> something</w:t>
+        <w:t>"something something</w:t>
       </w:r>
       <w:r>
         <w:rPr>
@@ -4003,23 +3759,13 @@
           <w:szCs w:val="19"/>
         </w:rPr>
       </w:pPr>
-      <w:proofErr w:type="spellStart"/>
-      <w:r>
-        <w:rPr>
-          <w:sz w:val="24"/>
-          <w:szCs w:val="24"/>
-        </w:rPr>
-        <w:t>newData</w:t>
-      </w:r>
-      <w:proofErr w:type="spellEnd"/>
-      <w:r>
-        <w:rPr>
-          <w:sz w:val="24"/>
-          <w:szCs w:val="24"/>
-        </w:rPr>
-        <w:t xml:space="preserve"> = </w:t>
-      </w:r>
-      <w:proofErr w:type="gramStart"/>
+      <w:r>
+        <w:rPr>
+          <w:sz w:val="24"/>
+          <w:szCs w:val="24"/>
+        </w:rPr>
+        <w:t xml:space="preserve">newData = </w:t>
+      </w:r>
       <w:r>
         <w:rPr>
           <w:rFonts w:ascii="Consolas" w:hAnsi="Consolas" w:cs="Consolas"/>
@@ -4027,37 +3773,7 @@
           <w:sz w:val="19"/>
           <w:szCs w:val="19"/>
         </w:rPr>
-        <w:t>{ name</w:t>
-      </w:r>
-      <w:proofErr w:type="gramEnd"/>
-      <w:r>
-        <w:rPr>
-          <w:rFonts w:ascii="Consolas" w:hAnsi="Consolas" w:cs="Consolas"/>
-          <w:color w:val="000000"/>
-          <w:sz w:val="19"/>
-          <w:szCs w:val="19"/>
-        </w:rPr>
-        <w:t>: "</w:t>
-      </w:r>
-      <w:proofErr w:type="spellStart"/>
-      <w:r>
-        <w:rPr>
-          <w:rFonts w:ascii="Consolas" w:hAnsi="Consolas" w:cs="Consolas"/>
-          <w:color w:val="000000"/>
-          <w:sz w:val="19"/>
-          <w:szCs w:val="19"/>
-        </w:rPr>
-        <w:t>name_d</w:t>
-      </w:r>
-      <w:proofErr w:type="spellEnd"/>
-      <w:r>
-        <w:rPr>
-          <w:rFonts w:ascii="Consolas" w:hAnsi="Consolas" w:cs="Consolas"/>
-          <w:color w:val="000000"/>
-          <w:sz w:val="19"/>
-          <w:szCs w:val="19"/>
-        </w:rPr>
-        <w:t>" ,</w:t>
+        <w:t>{ name: "name_d" ,</w:t>
       </w:r>
     </w:p>
     <w:p>
@@ -4082,27 +3798,7 @@
           <w:sz w:val="19"/>
           <w:szCs w:val="19"/>
         </w:rPr>
-        <w:t>id: "</w:t>
-      </w:r>
-      <w:proofErr w:type="spellStart"/>
-      <w:r>
-        <w:rPr>
-          <w:rFonts w:ascii="Consolas" w:hAnsi="Consolas" w:cs="Consolas"/>
-          <w:color w:val="000000"/>
-          <w:sz w:val="19"/>
-          <w:szCs w:val="19"/>
-        </w:rPr>
-        <w:t>id_d</w:t>
-      </w:r>
-      <w:proofErr w:type="spellEnd"/>
-      <w:r>
-        <w:rPr>
-          <w:rFonts w:ascii="Consolas" w:hAnsi="Consolas" w:cs="Consolas"/>
-          <w:color w:val="000000"/>
-          <w:sz w:val="19"/>
-          <w:szCs w:val="19"/>
-        </w:rPr>
-        <w:t>",</w:t>
+        <w:t>id: "id_d",</w:t>
       </w:r>
     </w:p>
     <w:p>
@@ -4120,7 +3816,6 @@
           <w:szCs w:val="19"/>
         </w:rPr>
       </w:pPr>
-      <w:proofErr w:type="spellStart"/>
       <w:r>
         <w:rPr>
           <w:rFonts w:ascii="Consolas" w:hAnsi="Consolas" w:cs="Consolas"/>
@@ -4128,19 +3823,20 @@
           <w:sz w:val="19"/>
           <w:szCs w:val="19"/>
         </w:rPr>
-        <w:t>x_mitre_platforms</w:t>
-      </w:r>
-      <w:proofErr w:type="spellEnd"/>
-      <w:r>
+        <w:t>x_mitre_platforms: "x_mitre_platforms_d",</w:t>
+      </w:r>
+    </w:p>
+    <w:p>
+      <w:pPr>
+        <w:bidi w:val="0"/>
+        <w:ind w:firstLine="720"/>
         <w:rPr>
           <w:rFonts w:ascii="Consolas" w:hAnsi="Consolas" w:cs="Consolas"/>
           <w:color w:val="000000"/>
           <w:sz w:val="19"/>
           <w:szCs w:val="19"/>
         </w:rPr>
-        <w:t>: "</w:t>
-      </w:r>
-      <w:proofErr w:type="spellStart"/>
+      </w:pPr>
       <w:r>
         <w:rPr>
           <w:rFonts w:ascii="Consolas" w:hAnsi="Consolas" w:cs="Consolas"/>
@@ -4148,31 +3844,29 @@
           <w:sz w:val="19"/>
           <w:szCs w:val="19"/>
         </w:rPr>
-        <w:t>x_mitre_platforms_d</w:t>
-      </w:r>
-      <w:proofErr w:type="spellEnd"/>
-      <w:r>
+        <w:t>x_mitre_detection: "x_mitre_detection_d",</w:t>
+      </w:r>
+    </w:p>
+    <w:p>
+      <w:pPr>
+        <w:bidi w:val="0"/>
+        <w:ind w:firstLine="720"/>
         <w:rPr>
           <w:rFonts w:ascii="Consolas" w:hAnsi="Consolas" w:cs="Consolas"/>
           <w:color w:val="000000"/>
           <w:sz w:val="19"/>
           <w:szCs w:val="19"/>
         </w:rPr>
-        <w:t>",</w:t>
-      </w:r>
-    </w:p>
-    <w:p>
-      <w:pPr>
-        <w:bidi w:val="0"/>
-        <w:ind w:firstLine="720"/>
+      </w:pPr>
+      <w:r>
         <w:rPr>
           <w:rFonts w:ascii="Consolas" w:hAnsi="Consolas" w:cs="Consolas"/>
           <w:color w:val="000000"/>
           <w:sz w:val="19"/>
           <w:szCs w:val="19"/>
         </w:rPr>
-      </w:pPr>
-      <w:proofErr w:type="spellStart"/>
+        <w:t>phase_name: "phase_name_d</w:t>
+      </w:r>
       <w:r>
         <w:rPr>
           <w:rFonts w:ascii="Consolas" w:hAnsi="Consolas" w:cs="Consolas"/>
@@ -4180,9 +3874,8 @@
           <w:sz w:val="19"/>
           <w:szCs w:val="19"/>
         </w:rPr>
-        <w:t>x_mitre_detection</w:t>
-      </w:r>
-      <w:proofErr w:type="spellEnd"/>
+        <w:t>"</w:t>
+      </w:r>
       <w:r>
         <w:rPr>
           <w:rFonts w:ascii="Consolas" w:hAnsi="Consolas" w:cs="Consolas"/>
@@ -4190,9 +3883,18 @@
           <w:sz w:val="19"/>
           <w:szCs w:val="19"/>
         </w:rPr>
-        <w:t>: "</w:t>
-      </w:r>
-      <w:proofErr w:type="spellStart"/>
+        <w:t>,</w:t>
+      </w:r>
+    </w:p>
+    <w:p>
+      <w:pPr>
+        <w:bidi w:val="0"/>
+        <w:ind w:firstLine="720"/>
+        <w:rPr>
+          <w:sz w:val="24"/>
+          <w:szCs w:val="24"/>
+        </w:rPr>
+      </w:pPr>
       <w:r>
         <w:rPr>
           <w:rFonts w:ascii="Consolas" w:hAnsi="Consolas" w:cs="Consolas"/>
@@ -4200,117 +3902,7 @@
           <w:sz w:val="19"/>
           <w:szCs w:val="19"/>
         </w:rPr>
-        <w:t>x_mitre_detection_d</w:t>
-      </w:r>
-      <w:proofErr w:type="spellEnd"/>
-      <w:r>
-        <w:rPr>
-          <w:rFonts w:ascii="Consolas" w:hAnsi="Consolas" w:cs="Consolas"/>
-          <w:color w:val="000000"/>
-          <w:sz w:val="19"/>
-          <w:szCs w:val="19"/>
-        </w:rPr>
-        <w:t>",</w:t>
-      </w:r>
-    </w:p>
-    <w:p>
-      <w:pPr>
-        <w:bidi w:val="0"/>
-        <w:ind w:firstLine="720"/>
-        <w:rPr>
-          <w:rFonts w:ascii="Consolas" w:hAnsi="Consolas" w:cs="Consolas"/>
-          <w:color w:val="000000"/>
-          <w:sz w:val="19"/>
-          <w:szCs w:val="19"/>
-        </w:rPr>
-      </w:pPr>
-      <w:proofErr w:type="spellStart"/>
-      <w:r>
-        <w:rPr>
-          <w:rFonts w:ascii="Consolas" w:hAnsi="Consolas" w:cs="Consolas"/>
-          <w:color w:val="000000"/>
-          <w:sz w:val="19"/>
-          <w:szCs w:val="19"/>
-        </w:rPr>
-        <w:t>phase_name</w:t>
-      </w:r>
-      <w:proofErr w:type="spellEnd"/>
-      <w:r>
-        <w:rPr>
-          <w:rFonts w:ascii="Consolas" w:hAnsi="Consolas" w:cs="Consolas"/>
-          <w:color w:val="000000"/>
-          <w:sz w:val="19"/>
-          <w:szCs w:val="19"/>
-        </w:rPr>
-        <w:t>: "</w:t>
-      </w:r>
-      <w:proofErr w:type="spellStart"/>
-      <w:r>
-        <w:rPr>
-          <w:rFonts w:ascii="Consolas" w:hAnsi="Consolas" w:cs="Consolas"/>
-          <w:color w:val="000000"/>
-          <w:sz w:val="19"/>
-          <w:szCs w:val="19"/>
-        </w:rPr>
-        <w:t>phase_name_d</w:t>
-      </w:r>
-      <w:proofErr w:type="spellEnd"/>
-      <w:r>
-        <w:rPr>
-          <w:rFonts w:ascii="Consolas" w:hAnsi="Consolas" w:cs="Consolas"/>
-          <w:color w:val="000000"/>
-          <w:sz w:val="19"/>
-          <w:szCs w:val="19"/>
-        </w:rPr>
-        <w:t>"</w:t>
-      </w:r>
-      <w:r>
-        <w:rPr>
-          <w:rFonts w:ascii="Consolas" w:hAnsi="Consolas" w:cs="Consolas"/>
-          <w:color w:val="000000"/>
-          <w:sz w:val="19"/>
-          <w:szCs w:val="19"/>
-        </w:rPr>
-        <w:t>,</w:t>
-      </w:r>
-    </w:p>
-    <w:p>
-      <w:pPr>
-        <w:bidi w:val="0"/>
-        <w:ind w:firstLine="720"/>
-        <w:rPr>
-          <w:sz w:val="24"/>
-          <w:szCs w:val="24"/>
-        </w:rPr>
-      </w:pPr>
-      <w:r>
-        <w:rPr>
-          <w:rFonts w:ascii="Consolas" w:hAnsi="Consolas" w:cs="Consolas"/>
-          <w:color w:val="000000"/>
-          <w:sz w:val="19"/>
-          <w:szCs w:val="19"/>
-        </w:rPr>
-        <w:t>description: "</w:t>
-      </w:r>
-      <w:proofErr w:type="spellStart"/>
-      <w:r>
-        <w:rPr>
-          <w:rFonts w:ascii="Consolas" w:hAnsi="Consolas" w:cs="Consolas"/>
-          <w:color w:val="000000"/>
-          <w:sz w:val="19"/>
-          <w:szCs w:val="19"/>
-        </w:rPr>
-        <w:t>description_d</w:t>
-      </w:r>
-      <w:proofErr w:type="spellEnd"/>
-      <w:r>
-        <w:rPr>
-          <w:rFonts w:ascii="Consolas" w:hAnsi="Consolas" w:cs="Consolas"/>
-          <w:color w:val="000000"/>
-          <w:sz w:val="19"/>
-          <w:szCs w:val="19"/>
-        </w:rPr>
-        <w:t>"}</w:t>
+        <w:t>description: "description_d"}</w:t>
       </w:r>
     </w:p>
     <w:p>
@@ -4327,7 +3919,6 @@
           <w:szCs w:val="19"/>
         </w:rPr>
       </w:pPr>
-      <w:proofErr w:type="spellStart"/>
       <w:r>
         <w:rPr>
           <w:rFonts w:ascii="Consolas" w:hAnsi="Consolas" w:cs="Consolas"/>
@@ -4335,9 +3926,17 @@
           <w:sz w:val="19"/>
           <w:szCs w:val="19"/>
         </w:rPr>
-        <w:t>dataBase.insert</w:t>
-      </w:r>
-      <w:proofErr w:type="spellEnd"/>
+        <w:t xml:space="preserve">dataBase.insert(newData, </w:t>
+      </w:r>
+      <w:r>
+        <w:rPr>
+          <w:rFonts w:ascii="Consolas" w:hAnsi="Consolas" w:cs="Consolas"/>
+          <w:color w:val="0000FF"/>
+          <w:sz w:val="19"/>
+          <w:szCs w:val="19"/>
+        </w:rPr>
+        <w:t>function</w:t>
+      </w:r>
       <w:r>
         <w:rPr>
           <w:rFonts w:ascii="Consolas" w:hAnsi="Consolas" w:cs="Consolas"/>
@@ -4345,65 +3944,7 @@
           <w:sz w:val="19"/>
           <w:szCs w:val="19"/>
         </w:rPr>
-        <w:t>(</w:t>
-      </w:r>
-      <w:proofErr w:type="spellStart"/>
-      <w:r>
-        <w:rPr>
-          <w:rFonts w:ascii="Consolas" w:hAnsi="Consolas" w:cs="Consolas"/>
-          <w:color w:val="000000"/>
-          <w:sz w:val="19"/>
-          <w:szCs w:val="19"/>
-        </w:rPr>
-        <w:t>newData</w:t>
-      </w:r>
-      <w:proofErr w:type="spellEnd"/>
-      <w:r>
-        <w:rPr>
-          <w:rFonts w:ascii="Consolas" w:hAnsi="Consolas" w:cs="Consolas"/>
-          <w:color w:val="000000"/>
-          <w:sz w:val="19"/>
-          <w:szCs w:val="19"/>
-        </w:rPr>
-        <w:t xml:space="preserve">, </w:t>
-      </w:r>
-      <w:r>
-        <w:rPr>
-          <w:rFonts w:ascii="Consolas" w:hAnsi="Consolas" w:cs="Consolas"/>
-          <w:color w:val="0000FF"/>
-          <w:sz w:val="19"/>
-          <w:szCs w:val="19"/>
-        </w:rPr>
-        <w:t>function</w:t>
-      </w:r>
-      <w:r>
-        <w:rPr>
-          <w:rFonts w:ascii="Consolas" w:hAnsi="Consolas" w:cs="Consolas"/>
-          <w:color w:val="000000"/>
-          <w:sz w:val="19"/>
-          <w:szCs w:val="19"/>
-        </w:rPr>
-        <w:t xml:space="preserve"> (err, </w:t>
-      </w:r>
-      <w:proofErr w:type="spellStart"/>
-      <w:r>
-        <w:rPr>
-          <w:rFonts w:ascii="Consolas" w:hAnsi="Consolas" w:cs="Consolas"/>
-          <w:color w:val="000000"/>
-          <w:sz w:val="19"/>
-          <w:szCs w:val="19"/>
-        </w:rPr>
-        <w:t>newDocs</w:t>
-      </w:r>
-      <w:proofErr w:type="spellEnd"/>
-      <w:r>
-        <w:rPr>
-          <w:rFonts w:ascii="Consolas" w:hAnsi="Consolas" w:cs="Consolas"/>
-          <w:color w:val="000000"/>
-          <w:sz w:val="19"/>
-          <w:szCs w:val="19"/>
-        </w:rPr>
-        <w:t>) {});</w:t>
+        <w:t xml:space="preserve"> (err, newDocs) {});</w:t>
       </w:r>
     </w:p>
     <w:p>
@@ -4431,7 +3972,6 @@
           <w:rtl/>
         </w:rPr>
       </w:pPr>
-      <w:proofErr w:type="spellStart"/>
       <w:r>
         <w:rPr>
           <w:rFonts w:ascii="Consolas" w:hAnsi="Consolas"/>
@@ -4439,9 +3979,18 @@
           <w:sz w:val="24"/>
           <w:szCs w:val="24"/>
         </w:rPr>
-        <w:t>nedb</w:t>
-      </w:r>
-      <w:proofErr w:type="spellEnd"/>
+        <w:t>nedb database</w:t>
+      </w:r>
+      <w:r>
+        <w:rPr>
+          <w:rFonts w:ascii="Consolas" w:hAnsi="Consolas" w:hint="cs"/>
+          <w:color w:val="000000"/>
+          <w:sz w:val="24"/>
+          <w:szCs w:val="24"/>
+          <w:rtl/>
+        </w:rPr>
+        <w:t xml:space="preserve"> מוסיף אוטומטית שדה _</w:t>
+      </w:r>
       <w:r>
         <w:rPr>
           <w:rFonts w:ascii="Consolas" w:hAnsi="Consolas"/>
@@ -4449,7 +3998,7 @@
           <w:sz w:val="24"/>
           <w:szCs w:val="24"/>
         </w:rPr>
-        <w:t xml:space="preserve"> database</w:t>
+        <w:t>id</w:t>
       </w:r>
       <w:r>
         <w:rPr>
@@ -4459,7 +4008,7 @@
           <w:szCs w:val="24"/>
           <w:rtl/>
         </w:rPr>
-        <w:t xml:space="preserve"> מוסיף אוטומטית שדה _</w:t>
+        <w:t xml:space="preserve"> לכל </w:t>
       </w:r>
       <w:r>
         <w:rPr>
@@ -4468,7 +4017,7 @@
           <w:sz w:val="24"/>
           <w:szCs w:val="24"/>
         </w:rPr>
-        <w:t>id</w:t>
+        <w:t>document</w:t>
       </w:r>
       <w:r>
         <w:rPr>
@@ -4478,17 +4027,52 @@
           <w:szCs w:val="24"/>
           <w:rtl/>
         </w:rPr>
-        <w:t xml:space="preserve"> לכל </w:t>
-      </w:r>
-      <w:r>
+        <w:t xml:space="preserve"> חדש שמוסיפים.</w:t>
+      </w:r>
+    </w:p>
+    <w:p>
+      <w:pPr>
         <w:rPr>
           <w:rFonts w:ascii="Consolas" w:hAnsi="Consolas"/>
           <w:color w:val="000000"/>
           <w:sz w:val="24"/>
           <w:szCs w:val="24"/>
-        </w:rPr>
-        <w:t>document</w:t>
-      </w:r>
+          <w:rtl/>
+        </w:rPr>
+      </w:pPr>
+    </w:p>
+    <w:p>
+      <w:pPr>
+        <w:rPr>
+          <w:rFonts w:ascii="Consolas" w:hAnsi="Consolas"/>
+          <w:color w:val="000000"/>
+          <w:sz w:val="24"/>
+          <w:szCs w:val="24"/>
+          <w:rtl/>
+        </w:rPr>
+      </w:pPr>
+    </w:p>
+    <w:p>
+      <w:pPr>
+        <w:rPr>
+          <w:rFonts w:ascii="Consolas" w:hAnsi="Consolas"/>
+          <w:color w:val="000000"/>
+          <w:sz w:val="24"/>
+          <w:szCs w:val="24"/>
+          <w:rtl/>
+        </w:rPr>
+      </w:pPr>
+    </w:p>
+    <w:p>
+      <w:pPr>
+        <w:rPr>
+          <w:rFonts w:ascii="Consolas" w:hAnsi="Consolas"/>
+          <w:color w:val="000000"/>
+          <w:sz w:val="24"/>
+          <w:szCs w:val="24"/>
+          <w:rtl/>
+        </w:rPr>
+      </w:pPr>
       <w:r>
         <w:rPr>
           <w:rFonts w:ascii="Consolas" w:hAnsi="Consolas" w:hint="cs"/>
@@ -4497,7 +4081,8 @@
           <w:szCs w:val="24"/>
           <w:rtl/>
         </w:rPr>
-        <w:t xml:space="preserve"> חדש שמוסיפים.</w:t>
+        <w:lastRenderedPageBreak/>
+        <w:t>שליפת מידע:</w:t>
       </w:r>
     </w:p>
     <w:p>
@@ -4510,39 +4095,53 @@
           <w:rtl/>
         </w:rPr>
       </w:pPr>
-    </w:p>
-    <w:p>
-      <w:pPr>
+      <w:r>
+        <w:rPr>
+          <w:rFonts w:ascii="Consolas" w:hAnsi="Consolas" w:hint="cs"/>
+          <w:color w:val="000000"/>
+          <w:sz w:val="24"/>
+          <w:szCs w:val="24"/>
+          <w:rtl/>
+        </w:rPr>
+        <w:t xml:space="preserve">בשביל שליפת מדע השתמשתי בפונקציה </w:t>
+      </w:r>
+      <w:r>
         <w:rPr>
           <w:rFonts w:ascii="Consolas" w:hAnsi="Consolas"/>
           <w:color w:val="000000"/>
           <w:sz w:val="24"/>
           <w:szCs w:val="24"/>
-          <w:rtl/>
-        </w:rPr>
-      </w:pPr>
-    </w:p>
-    <w:p>
-      <w:pPr>
+        </w:rPr>
+        <w:t>.</w:t>
+      </w:r>
+      <w:r>
         <w:rPr>
           <w:rFonts w:ascii="Consolas" w:hAnsi="Consolas"/>
           <w:color w:val="000000"/>
           <w:sz w:val="24"/>
           <w:szCs w:val="24"/>
-          <w:rtl/>
-        </w:rPr>
-      </w:pPr>
-    </w:p>
-    <w:p>
-      <w:pPr>
+        </w:rPr>
+        <w:t>find</w:t>
+      </w:r>
+      <w:r>
+        <w:rPr>
+          <w:rFonts w:ascii="Consolas" w:hAnsi="Consolas" w:hint="cs"/>
+          <w:color w:val="000000"/>
+          <w:sz w:val="24"/>
+          <w:szCs w:val="24"/>
+          <w:rtl/>
+        </w:rPr>
+        <w:t xml:space="preserve"> של המסד נתונים(של </w:t>
+      </w:r>
+      <w:r>
         <w:rPr>
           <w:rFonts w:ascii="Consolas" w:hAnsi="Consolas"/>
           <w:color w:val="000000"/>
           <w:sz w:val="24"/>
           <w:szCs w:val="24"/>
-          <w:rtl/>
-        </w:rPr>
-      </w:pPr>
+        </w:rPr>
+        <w:t>nebd</w:t>
+      </w:r>
       <w:r>
         <w:rPr>
           <w:rFonts w:ascii="Consolas" w:hAnsi="Consolas" w:hint="cs"/>
@@ -4551,103 +4150,32 @@
           <w:szCs w:val="24"/>
           <w:rtl/>
         </w:rPr>
-        <w:lastRenderedPageBreak/>
-        <w:t>שליפת מידע:</w:t>
-      </w:r>
-    </w:p>
-    <w:p>
-      <w:pPr>
+        <w:t>)</w:t>
+      </w:r>
+    </w:p>
+    <w:p>
+      <w:pPr>
+        <w:rPr>
+          <w:sz w:val="24"/>
+          <w:szCs w:val="24"/>
+          <w:rtl/>
+        </w:rPr>
+      </w:pPr>
+      <w:r>
+        <w:rPr>
+          <w:rFonts w:hint="cs"/>
+          <w:sz w:val="24"/>
+          <w:szCs w:val="24"/>
+          <w:rtl/>
+        </w:rPr>
+        <w:t xml:space="preserve">הפונקציה מחזירה מערך של </w:t>
+      </w:r>
+      <w:r>
         <w:rPr>
           <w:rFonts w:ascii="Consolas" w:hAnsi="Consolas"/>
           <w:color w:val="000000"/>
           <w:sz w:val="24"/>
           <w:szCs w:val="24"/>
-          <w:rtl/>
-        </w:rPr>
-      </w:pPr>
-      <w:r>
-        <w:rPr>
-          <w:rFonts w:ascii="Consolas" w:hAnsi="Consolas" w:hint="cs"/>
-          <w:color w:val="000000"/>
-          <w:sz w:val="24"/>
-          <w:szCs w:val="24"/>
-          <w:rtl/>
-        </w:rPr>
-        <w:t xml:space="preserve">בשביל שליפת מדע השתמשתי בפונקציה </w:t>
-      </w:r>
-      <w:r>
-        <w:rPr>
-          <w:rFonts w:ascii="Consolas" w:hAnsi="Consolas"/>
-          <w:color w:val="000000"/>
-          <w:sz w:val="24"/>
-          <w:szCs w:val="24"/>
-        </w:rPr>
-        <w:t>.</w:t>
-      </w:r>
-      <w:r>
-        <w:rPr>
-          <w:rFonts w:ascii="Consolas" w:hAnsi="Consolas"/>
-          <w:color w:val="000000"/>
-          <w:sz w:val="24"/>
-          <w:szCs w:val="24"/>
-        </w:rPr>
-        <w:t>find</w:t>
-      </w:r>
-      <w:r>
-        <w:rPr>
-          <w:rFonts w:ascii="Consolas" w:hAnsi="Consolas" w:hint="cs"/>
-          <w:color w:val="000000"/>
-          <w:sz w:val="24"/>
-          <w:szCs w:val="24"/>
-          <w:rtl/>
-        </w:rPr>
-        <w:t xml:space="preserve"> של המסד נתונים(של </w:t>
-      </w:r>
-      <w:proofErr w:type="spellStart"/>
-      <w:r>
-        <w:rPr>
-          <w:rFonts w:ascii="Consolas" w:hAnsi="Consolas"/>
-          <w:color w:val="000000"/>
-          <w:sz w:val="24"/>
-          <w:szCs w:val="24"/>
-        </w:rPr>
-        <w:t>nebd</w:t>
-      </w:r>
-      <w:proofErr w:type="spellEnd"/>
-      <w:r>
-        <w:rPr>
-          <w:rFonts w:ascii="Consolas" w:hAnsi="Consolas" w:hint="cs"/>
-          <w:color w:val="000000"/>
-          <w:sz w:val="24"/>
-          <w:szCs w:val="24"/>
-          <w:rtl/>
-        </w:rPr>
-        <w:t>)</w:t>
-      </w:r>
-    </w:p>
-    <w:p>
-      <w:pPr>
-        <w:rPr>
-          <w:sz w:val="24"/>
-          <w:szCs w:val="24"/>
-          <w:rtl/>
-        </w:rPr>
-      </w:pPr>
-      <w:r>
-        <w:rPr>
-          <w:rFonts w:hint="cs"/>
-          <w:sz w:val="24"/>
-          <w:szCs w:val="24"/>
-          <w:rtl/>
-        </w:rPr>
-        <w:t xml:space="preserve">הפונקציה מחזירה מערך של </w:t>
-      </w:r>
-      <w:r>
-        <w:rPr>
-          <w:rFonts w:ascii="Consolas" w:hAnsi="Consolas"/>
-          <w:color w:val="000000"/>
-          <w:sz w:val="24"/>
-          <w:szCs w:val="24"/>
         </w:rPr>
         <w:t>documents</w:t>
       </w:r>
@@ -4687,7 +4215,6 @@
         </w:rPr>
         <w:t xml:space="preserve">לדוגמה(שליפת המידע </w:t>
       </w:r>
-      <w:proofErr w:type="spellStart"/>
       <w:r>
         <w:rPr>
           <w:rFonts w:ascii="Consolas" w:hAnsi="Consolas" w:cs="Consolas"/>
@@ -4697,7 +4224,6 @@
         </w:rPr>
         <w:t>searchByDesc</w:t>
       </w:r>
-      <w:proofErr w:type="spellEnd"/>
       <w:r>
         <w:rPr>
           <w:rFonts w:hint="cs"/>
@@ -4785,7 +4311,6 @@
         </w:rPr>
         <w:t>*בחרתי להשתמש ב</w:t>
       </w:r>
-      <w:proofErr w:type="spellStart"/>
       <w:r>
         <w:rPr>
           <w:sz w:val="24"/>
@@ -4793,7 +4318,6 @@
         </w:rPr>
         <w:t>nedb</w:t>
       </w:r>
-      <w:proofErr w:type="spellEnd"/>
       <w:r>
         <w:rPr>
           <w:rFonts w:hint="cs"/>
@@ -4966,7 +4490,6 @@
           <w:bCs/>
           <w:sz w:val="24"/>
           <w:szCs w:val="24"/>
-          <w:rtl/>
         </w:rPr>
       </w:pPr>
       <w:r>
@@ -4990,6 +4513,57 @@
         </w:rPr>
         <w:t>:</w:t>
       </w:r>
+      <w:r>
+        <w:rPr>
+          <w:rFonts w:hint="cs"/>
+          <w:b/>
+          <w:bCs/>
+          <w:sz w:val="24"/>
+          <w:szCs w:val="24"/>
+          <w:rtl/>
+        </w:rPr>
+        <w:t xml:space="preserve"> מריצים עם הפקודה </w:t>
+      </w:r>
+      <w:r>
+        <w:rPr>
+          <w:b/>
+          <w:bCs/>
+          <w:sz w:val="24"/>
+          <w:szCs w:val="24"/>
+        </w:rPr>
+        <w:t>npm start</w:t>
+      </w:r>
+      <w:r>
+        <w:rPr>
+          <w:rFonts w:hint="cs"/>
+          <w:b/>
+          <w:bCs/>
+          <w:sz w:val="24"/>
+          <w:szCs w:val="24"/>
+          <w:rtl/>
+        </w:rPr>
+        <w:t xml:space="preserve"> (צריך להיות בתקייה </w:t>
+      </w:r>
+      <w:r>
+        <w:rPr>
+          <w:b/>
+          <w:bCs/>
+          <w:sz w:val="24"/>
+          <w:szCs w:val="24"/>
+        </w:rPr>
+        <w:t>frontend</w:t>
+      </w:r>
+      <w:r>
+        <w:rPr>
+          <w:rFonts w:hint="cs"/>
+          <w:b/>
+          <w:bCs/>
+          <w:sz w:val="24"/>
+          <w:szCs w:val="24"/>
+          <w:rtl/>
+        </w:rPr>
+        <w:t>)</w:t>
+      </w:r>
     </w:p>
     <w:p>
       <w:pPr>
@@ -5042,65 +4616,25 @@
           <w:szCs w:val="24"/>
           <w:rtl/>
         </w:rPr>
-        <w:t xml:space="preserve">*חיפוש כלום (לחיצה על </w:t>
-      </w:r>
-      <w:proofErr w:type="spellStart"/>
-      <w:r>
-        <w:rPr>
-          <w:rFonts w:hint="cs"/>
-          <w:sz w:val="24"/>
-          <w:szCs w:val="24"/>
-          <w:rtl/>
-        </w:rPr>
-        <w:t>אנטר</w:t>
-      </w:r>
-      <w:proofErr w:type="spellEnd"/>
-      <w:r>
-        <w:rPr>
-          <w:rFonts w:hint="cs"/>
-          <w:sz w:val="24"/>
-          <w:szCs w:val="24"/>
-          <w:rtl/>
-        </w:rPr>
-        <w:t xml:space="preserve"> או על הכפתור יחזיר רשימה של כל שמות המתקפות)</w:t>
-      </w:r>
-    </w:p>
-    <w:p>
-      <w:pPr>
-        <w:rPr>
-          <w:sz w:val="24"/>
-          <w:szCs w:val="24"/>
-          <w:rtl/>
-        </w:rPr>
-      </w:pPr>
-      <w:r>
-        <w:rPr>
-          <w:rFonts w:hint="cs"/>
-          <w:sz w:val="24"/>
-          <w:szCs w:val="24"/>
-          <w:rtl/>
-        </w:rPr>
-        <w:t xml:space="preserve">בנוסף יש אופציה לשים של </w:t>
-      </w:r>
-      <w:proofErr w:type="spellStart"/>
-      <w:r>
-        <w:rPr>
-          <w:rFonts w:hint="cs"/>
-          <w:sz w:val="24"/>
-          <w:szCs w:val="24"/>
-          <w:rtl/>
-        </w:rPr>
-        <w:t>של</w:t>
-      </w:r>
-      <w:proofErr w:type="spellEnd"/>
-      <w:r>
-        <w:rPr>
-          <w:rFonts w:hint="cs"/>
-          <w:sz w:val="24"/>
-          <w:szCs w:val="24"/>
-          <w:rtl/>
-        </w:rPr>
-        <w:t xml:space="preserve"> מתקפה ולקבל את המידע עליה.</w:t>
+        <w:t>*חיפוש כלום (לחיצה על אנטר או על הכפתור יחזיר רשימה של כל שמות המתקפות)</w:t>
+      </w:r>
+    </w:p>
+    <w:p>
+      <w:pPr>
+        <w:rPr>
+          <w:sz w:val="24"/>
+          <w:szCs w:val="24"/>
+          <w:rtl/>
+        </w:rPr>
+      </w:pPr>
+      <w:r>
+        <w:rPr>
+          <w:rFonts w:hint="cs"/>
+          <w:sz w:val="24"/>
+          <w:szCs w:val="24"/>
+          <w:rtl/>
+        </w:rPr>
+        <w:t>בנוסף יש אופציה לשים של של מתקפה ולקבל את המידע עליה.</w:t>
       </w:r>
       <w:r>
         <w:rPr>
@@ -5172,7 +4706,6 @@
       <w:r>
         <w:t xml:space="preserve"> </w:t>
       </w:r>
-      <w:proofErr w:type="spellStart"/>
       <w:r>
         <w:rPr>
           <w:sz w:val="24"/>
@@ -5180,7 +4713,6 @@
         </w:rPr>
         <w:t>package.json</w:t>
       </w:r>
-      <w:proofErr w:type="spellEnd"/>
       <w:r>
         <w:rPr>
           <w:rFonts w:hint="cs"/>
@@ -5314,27 +4846,7 @@
           <w:szCs w:val="24"/>
           <w:rtl/>
         </w:rPr>
-        <w:t xml:space="preserve"> אם לא </w:t>
-      </w:r>
-      <w:proofErr w:type="spellStart"/>
-      <w:r>
-        <w:rPr>
-          <w:rFonts w:hint="cs"/>
-          <w:sz w:val="24"/>
-          <w:szCs w:val="24"/>
-          <w:rtl/>
-        </w:rPr>
-        <w:t>צויין</w:t>
-      </w:r>
-      <w:proofErr w:type="spellEnd"/>
-      <w:r>
-        <w:rPr>
-          <w:rFonts w:hint="cs"/>
-          <w:sz w:val="24"/>
-          <w:szCs w:val="24"/>
-          <w:rtl/>
-        </w:rPr>
-        <w:t xml:space="preserve"> שם אתר. עשיתי זאת בגלל שידעתי שכל מה שה</w:t>
+        <w:t xml:space="preserve"> אם לא צויין שם אתר. עשיתי זאת בגלל שידעתי שכל מה שה</w:t>
       </w:r>
       <w:r>
         <w:rPr>
@@ -5392,8 +4904,6 @@
           <w:szCs w:val="19"/>
         </w:rPr>
       </w:pPr>
-      <w:proofErr w:type="spellStart"/>
-      <w:proofErr w:type="gramStart"/>
       <w:r>
         <w:rPr>
           <w:rFonts w:ascii="Consolas" w:hAnsi="Consolas" w:cs="Consolas"/>
@@ -5401,9 +4911,17 @@
           <w:sz w:val="19"/>
           <w:szCs w:val="19"/>
         </w:rPr>
-        <w:t>axios.post</w:t>
-      </w:r>
-      <w:proofErr w:type="spellEnd"/>
+        <w:t>axios.post(</w:t>
+      </w:r>
+      <w:r>
+        <w:rPr>
+          <w:rFonts w:ascii="Consolas" w:hAnsi="Consolas" w:cs="Consolas"/>
+          <w:color w:val="A31515"/>
+          <w:sz w:val="19"/>
+          <w:szCs w:val="19"/>
+        </w:rPr>
+        <w:t>"/infoOnAttack"</w:t>
+      </w:r>
       <w:r>
         <w:rPr>
           <w:rFonts w:ascii="Consolas" w:hAnsi="Consolas" w:cs="Consolas"/>
@@ -5411,9 +4929,8 @@
           <w:sz w:val="19"/>
           <w:szCs w:val="19"/>
         </w:rPr>
-        <w:t>(</w:t>
-      </w:r>
-      <w:proofErr w:type="gramEnd"/>
+        <w:t xml:space="preserve">, { </w:t>
+      </w:r>
       <w:r>
         <w:rPr>
           <w:rFonts w:ascii="Consolas" w:hAnsi="Consolas" w:cs="Consolas"/>
@@ -5421,27 +4938,7 @@
           <w:sz w:val="19"/>
           <w:szCs w:val="19"/>
         </w:rPr>
-        <w:t>"/</w:t>
-      </w:r>
-      <w:proofErr w:type="spellStart"/>
-      <w:r>
-        <w:rPr>
-          <w:rFonts w:ascii="Consolas" w:hAnsi="Consolas" w:cs="Consolas"/>
-          <w:color w:val="A31515"/>
-          <w:sz w:val="19"/>
-          <w:szCs w:val="19"/>
-        </w:rPr>
-        <w:t>infoOnAttack</w:t>
-      </w:r>
-      <w:proofErr w:type="spellEnd"/>
-      <w:r>
-        <w:rPr>
-          <w:rFonts w:ascii="Consolas" w:hAnsi="Consolas" w:cs="Consolas"/>
-          <w:color w:val="A31515"/>
-          <w:sz w:val="19"/>
-          <w:szCs w:val="19"/>
-        </w:rPr>
-        <w:t>"</w:t>
+        <w:t>"searchingFor"</w:t>
       </w:r>
       <w:r>
         <w:rPr>
@@ -5450,36 +4947,16 @@
           <w:sz w:val="19"/>
           <w:szCs w:val="19"/>
         </w:rPr>
-        <w:t xml:space="preserve">, { </w:t>
+        <w:t xml:space="preserve"> : </w:t>
       </w:r>
       <w:r>
         <w:rPr>
           <w:rFonts w:ascii="Consolas" w:hAnsi="Consolas" w:cs="Consolas"/>
-          <w:color w:val="A31515"/>
+          <w:color w:val="0000FF"/>
           <w:sz w:val="19"/>
           <w:szCs w:val="19"/>
         </w:rPr>
-        <w:t>"</w:t>
-      </w:r>
-      <w:proofErr w:type="spellStart"/>
-      <w:r>
-        <w:rPr>
-          <w:rFonts w:ascii="Consolas" w:hAnsi="Consolas" w:cs="Consolas"/>
-          <w:color w:val="A31515"/>
-          <w:sz w:val="19"/>
-          <w:szCs w:val="19"/>
-        </w:rPr>
-        <w:t>searchingFor</w:t>
-      </w:r>
-      <w:proofErr w:type="spellEnd"/>
-      <w:r>
-        <w:rPr>
-          <w:rFonts w:ascii="Consolas" w:hAnsi="Consolas" w:cs="Consolas"/>
-          <w:color w:val="A31515"/>
-          <w:sz w:val="19"/>
-          <w:szCs w:val="19"/>
-        </w:rPr>
-        <w:t>"</w:t>
+        <w:t>this</w:t>
       </w:r>
       <w:r>
         <w:rPr>
@@ -5488,36 +4965,7 @@
           <w:sz w:val="19"/>
           <w:szCs w:val="19"/>
         </w:rPr>
-        <w:t xml:space="preserve"> : </w:t>
-      </w:r>
-      <w:proofErr w:type="spellStart"/>
-      <w:r>
-        <w:rPr>
-          <w:rFonts w:ascii="Consolas" w:hAnsi="Consolas" w:cs="Consolas"/>
-          <w:color w:val="0000FF"/>
-          <w:sz w:val="19"/>
-          <w:szCs w:val="19"/>
-        </w:rPr>
-        <w:t>this</w:t>
-      </w:r>
-      <w:r>
-        <w:rPr>
-          <w:rFonts w:ascii="Consolas" w:hAnsi="Consolas" w:cs="Consolas"/>
-          <w:color w:val="000000"/>
-          <w:sz w:val="19"/>
-          <w:szCs w:val="19"/>
-        </w:rPr>
-        <w:t>.state.searchingFor</w:t>
-      </w:r>
-      <w:proofErr w:type="spellEnd"/>
-      <w:r>
-        <w:rPr>
-          <w:rFonts w:ascii="Consolas" w:hAnsi="Consolas" w:cs="Consolas"/>
-          <w:color w:val="000000"/>
-          <w:sz w:val="19"/>
-          <w:szCs w:val="19"/>
-        </w:rPr>
-        <w:t xml:space="preserve"> }) .then(response =&gt;{</w:t>
+        <w:t>.state.searchingFor }) .then(response =&gt;{</w:t>
       </w:r>
     </w:p>
     <w:p>
@@ -5561,8 +5009,6 @@
         </w:rPr>
         <w:tab/>
       </w:r>
-      <w:proofErr w:type="spellStart"/>
-      <w:proofErr w:type="gramStart"/>
       <w:r>
         <w:rPr>
           <w:rFonts w:ascii="Consolas" w:hAnsi="Consolas" w:cs="Consolas"/>
@@ -5579,58 +5025,7 @@
           <w:sz w:val="19"/>
           <w:szCs w:val="19"/>
         </w:rPr>
-        <w:t>.setState</w:t>
-      </w:r>
-      <w:proofErr w:type="spellEnd"/>
-      <w:proofErr w:type="gramEnd"/>
-      <w:r>
-        <w:rPr>
-          <w:rFonts w:ascii="Consolas" w:hAnsi="Consolas" w:cs="Consolas"/>
-          <w:color w:val="000000"/>
-          <w:sz w:val="19"/>
-          <w:szCs w:val="19"/>
-        </w:rPr>
-        <w:t>({</w:t>
-      </w:r>
-      <w:proofErr w:type="spellStart"/>
-      <w:r>
-        <w:rPr>
-          <w:rFonts w:ascii="Consolas" w:hAnsi="Consolas" w:cs="Consolas"/>
-          <w:color w:val="000000"/>
-          <w:sz w:val="19"/>
-          <w:szCs w:val="19"/>
-        </w:rPr>
-        <w:t>searchResulte</w:t>
-      </w:r>
-      <w:proofErr w:type="spellEnd"/>
-      <w:r>
-        <w:rPr>
-          <w:rFonts w:ascii="Consolas" w:hAnsi="Consolas" w:cs="Consolas"/>
-          <w:color w:val="000000"/>
-          <w:sz w:val="19"/>
-          <w:szCs w:val="19"/>
-        </w:rPr>
-        <w:t xml:space="preserve">: </w:t>
-      </w:r>
-      <w:proofErr w:type="spellStart"/>
-      <w:r>
-        <w:rPr>
-          <w:rFonts w:ascii="Consolas" w:hAnsi="Consolas" w:cs="Consolas"/>
-          <w:color w:val="000000"/>
-          <w:sz w:val="19"/>
-          <w:szCs w:val="19"/>
-        </w:rPr>
-        <w:t>response.data</w:t>
-      </w:r>
-      <w:proofErr w:type="spellEnd"/>
-      <w:r>
-        <w:rPr>
-          <w:rFonts w:ascii="Consolas" w:hAnsi="Consolas" w:cs="Consolas"/>
-          <w:color w:val="000000"/>
-          <w:sz w:val="19"/>
-          <w:szCs w:val="19"/>
-        </w:rPr>
-        <w:t xml:space="preserve">});   </w:t>
+        <w:t xml:space="preserve">.setState({searchResulte: response.data});   </w:t>
       </w:r>
     </w:p>
     <w:p>
@@ -5826,7 +5221,6 @@
           <w:rtl/>
         </w:rPr>
       </w:pPr>
-      <w:proofErr w:type="spellStart"/>
       <w:r>
         <w:rPr>
           <w:sz w:val="24"/>
@@ -5834,7 +5228,6 @@
         </w:rPr>
         <w:t>ByDescription</w:t>
       </w:r>
-      <w:proofErr w:type="spellEnd"/>
       <w:r>
         <w:rPr>
           <w:rFonts w:hint="cs"/>
@@ -6297,11 +5690,9 @@
                               </w:rPr>
                               <w:t xml:space="preserve">בעצם משנה את ערך השדה </w:t>
                             </w:r>
-                            <w:proofErr w:type="spellStart"/>
                             <w:r>
                               <w:t>searchingFor</w:t>
                             </w:r>
-                            <w:proofErr w:type="spellEnd"/>
                             <w:r>
                               <w:rPr>
                                 <w:rFonts w:hint="cs"/>
@@ -6343,11 +5734,9 @@
                         </w:rPr>
                         <w:t xml:space="preserve">בעצם משנה את ערך השדה </w:t>
                       </w:r>
-                      <w:proofErr w:type="spellStart"/>
                       <w:r>
                         <w:t>searchingFor</w:t>
                       </w:r>
-                      <w:proofErr w:type="spellEnd"/>
                       <w:r>
                         <w:rPr>
                           <w:rFonts w:hint="cs"/>
@@ -6789,7 +6178,6 @@
         </w:rPr>
         <w:t xml:space="preserve">נקראת המתודה </w:t>
       </w:r>
-      <w:proofErr w:type="spellStart"/>
       <w:r>
         <w:rPr>
           <w:rFonts w:ascii="Consolas" w:hAnsi="Consolas" w:cs="Consolas"/>
@@ -6799,7 +6187,6 @@
         </w:rPr>
         <w:t>handleInputChanges</w:t>
       </w:r>
-      <w:proofErr w:type="spellEnd"/>
       <w:r>
         <w:rPr>
           <w:rFonts w:ascii="Consolas" w:hAnsi="Consolas" w:cs="Consolas" w:hint="cs"/>
@@ -7055,7 +6442,6 @@
         </w:rPr>
         <w:t xml:space="preserve"> ששולחת את החיפוש (השדה </w:t>
       </w:r>
-      <w:proofErr w:type="spellStart"/>
       <w:r>
         <w:rPr>
           <w:sz w:val="24"/>
@@ -7063,7 +6449,6 @@
         </w:rPr>
         <w:t>searchingfor</w:t>
       </w:r>
-      <w:proofErr w:type="spellEnd"/>
       <w:r>
         <w:rPr>
           <w:rFonts w:hint="cs"/>
@@ -7112,9 +6497,78 @@
           <w:sz w:val="19"/>
           <w:szCs w:val="19"/>
         </w:rPr>
-        <w:t xml:space="preserve"> </w:t>
-      </w:r>
-      <w:proofErr w:type="spellStart"/>
+        <w:t xml:space="preserve"> searchResulte </w:t>
+      </w:r>
+      <w:r>
+        <w:rPr>
+          <w:rFonts w:hint="cs"/>
+          <w:sz w:val="24"/>
+          <w:szCs w:val="24"/>
+          <w:rtl/>
+        </w:rPr>
+        <w:t xml:space="preserve"> המוצג למשתמש (בהתחלה הוא </w:t>
+      </w:r>
+      <w:r>
+        <w:rPr>
+          <w:rFonts w:ascii="Consolas" w:hAnsi="Consolas" w:cs="Consolas"/>
+          <w:color w:val="A31515"/>
+          <w:sz w:val="19"/>
+          <w:szCs w:val="19"/>
+        </w:rPr>
+        <w:t>*PRESS ENTER/Search TO" "START*</w:t>
+      </w:r>
+      <w:r>
+        <w:rPr>
+          <w:rFonts w:hint="cs"/>
+          <w:sz w:val="24"/>
+          <w:szCs w:val="24"/>
+          <w:rtl/>
+        </w:rPr>
+        <w:t xml:space="preserve"> כמו שניתן לראות בתמונה) </w:t>
+      </w:r>
+    </w:p>
+    <w:p>
+      <w:pPr>
+        <w:rPr>
+          <w:sz w:val="24"/>
+          <w:szCs w:val="24"/>
+          <w:rtl/>
+        </w:rPr>
+      </w:pPr>
+      <w:r>
+        <w:rPr>
+          <w:rFonts w:hint="cs"/>
+          <w:sz w:val="24"/>
+          <w:szCs w:val="24"/>
+          <w:rtl/>
+        </w:rPr>
+        <w:t>לראשון(</w:t>
+      </w:r>
+      <w:r>
+        <w:rPr>
+          <w:sz w:val="24"/>
+          <w:szCs w:val="24"/>
+        </w:rPr>
+        <w:t>search</w:t>
+      </w:r>
+      <w:r>
+        <w:rPr>
+          <w:rFonts w:hint="cs"/>
+          <w:sz w:val="24"/>
+          <w:szCs w:val="24"/>
+          <w:rtl/>
+        </w:rPr>
+        <w:t xml:space="preserve">) יש </w:t>
+      </w:r>
+      <w:r>
+        <w:rPr>
+          <w:rFonts w:hint="cs"/>
+          <w:sz w:val="24"/>
+          <w:szCs w:val="24"/>
+          <w:rtl/>
+        </w:rPr>
+        <w:t xml:space="preserve">את המתודה </w:t>
+      </w:r>
       <w:r>
         <w:rPr>
           <w:rFonts w:ascii="Consolas" w:hAnsi="Consolas" w:cs="Consolas"/>
@@ -7122,99 +6576,8 @@
           <w:sz w:val="19"/>
           <w:szCs w:val="19"/>
         </w:rPr>
-        <w:t>searchResulte</w:t>
-      </w:r>
-      <w:proofErr w:type="spellEnd"/>
-      <w:r>
-        <w:rPr>
-          <w:rFonts w:ascii="Consolas" w:hAnsi="Consolas" w:cs="Consolas"/>
-          <w:color w:val="000000"/>
-          <w:sz w:val="19"/>
-          <w:szCs w:val="19"/>
-        </w:rPr>
-        <w:t xml:space="preserve"> </w:t>
-      </w:r>
-      <w:r>
-        <w:rPr>
-          <w:rFonts w:hint="cs"/>
-          <w:sz w:val="24"/>
-          <w:szCs w:val="24"/>
-          <w:rtl/>
-        </w:rPr>
-        <w:t xml:space="preserve"> המוצג למשתמש (בהתחלה הוא </w:t>
-      </w:r>
-      <w:r>
-        <w:rPr>
-          <w:rFonts w:ascii="Consolas" w:hAnsi="Consolas" w:cs="Consolas"/>
-          <w:color w:val="A31515"/>
-          <w:sz w:val="19"/>
-          <w:szCs w:val="19"/>
-        </w:rPr>
-        <w:t>*PRESS ENTER/Search TO" "START*</w:t>
-      </w:r>
-      <w:r>
-        <w:rPr>
-          <w:rFonts w:hint="cs"/>
-          <w:sz w:val="24"/>
-          <w:szCs w:val="24"/>
-          <w:rtl/>
-        </w:rPr>
-        <w:t xml:space="preserve"> כמו שניתן לראות בתמונה) </w:t>
-      </w:r>
-    </w:p>
-    <w:p>
-      <w:pPr>
-        <w:rPr>
-          <w:sz w:val="24"/>
-          <w:szCs w:val="24"/>
-          <w:rtl/>
-        </w:rPr>
-      </w:pPr>
-      <w:r>
-        <w:rPr>
-          <w:rFonts w:hint="cs"/>
-          <w:sz w:val="24"/>
-          <w:szCs w:val="24"/>
-          <w:rtl/>
-        </w:rPr>
-        <w:t>לראשון(</w:t>
-      </w:r>
-      <w:r>
-        <w:rPr>
-          <w:sz w:val="24"/>
-          <w:szCs w:val="24"/>
-        </w:rPr>
-        <w:t>search</w:t>
-      </w:r>
-      <w:r>
-        <w:rPr>
-          <w:rFonts w:hint="cs"/>
-          <w:sz w:val="24"/>
-          <w:szCs w:val="24"/>
-          <w:rtl/>
-        </w:rPr>
-        <w:t xml:space="preserve">) יש </w:t>
-      </w:r>
-      <w:r>
-        <w:rPr>
-          <w:rFonts w:hint="cs"/>
-          <w:sz w:val="24"/>
-          <w:szCs w:val="24"/>
-          <w:rtl/>
-        </w:rPr>
-        <w:t xml:space="preserve">את המתודה </w:t>
-      </w:r>
-      <w:proofErr w:type="spellStart"/>
-      <w:r>
-        <w:rPr>
-          <w:rFonts w:ascii="Consolas" w:hAnsi="Consolas" w:cs="Consolas"/>
-          <w:color w:val="000000"/>
-          <w:sz w:val="19"/>
-          <w:szCs w:val="19"/>
-        </w:rPr>
         <w:t>sendSearchingMasseg</w:t>
       </w:r>
-      <w:proofErr w:type="spellEnd"/>
       <w:r>
         <w:rPr>
           <w:rFonts w:ascii="Consolas" w:hAnsi="Consolas" w:hint="cs"/>
@@ -7340,7 +6703,6 @@
         </w:rPr>
         <w:t xml:space="preserve">) יש את המתודה </w:t>
       </w:r>
-      <w:proofErr w:type="spellStart"/>
       <w:r>
         <w:rPr>
           <w:rFonts w:ascii="Consolas" w:hAnsi="Consolas" w:cs="Consolas"/>
@@ -7350,7 +6712,6 @@
         </w:rPr>
         <w:t>getInfoOnAttac</w:t>
       </w:r>
-      <w:proofErr w:type="spellEnd"/>
       <w:r>
         <w:rPr>
           <w:rFonts w:hint="cs"/>
@@ -7459,7 +6820,6 @@
         <w:lastRenderedPageBreak/>
         <w:t>*השתמשתי ה</w:t>
       </w:r>
-      <w:proofErr w:type="spellStart"/>
       <w:r>
         <w:rPr>
           <w:sz w:val="24"/>
@@ -7467,7 +6827,6 @@
         </w:rPr>
         <w:t>axios</w:t>
       </w:r>
-      <w:proofErr w:type="spellEnd"/>
       <w:r>
         <w:rPr>
           <w:rFonts w:hint="cs"/>
@@ -7798,19 +7157,8 @@
           <w:szCs w:val="24"/>
           <w:rtl/>
         </w:rPr>
-        <w:t xml:space="preserve">חיפוש פרטים על מתקפה </w:t>
-      </w:r>
-      <w:proofErr w:type="spellStart"/>
-      <w:r>
-        <w:rPr>
-          <w:rFonts w:hint="cs"/>
-          <w:sz w:val="24"/>
-          <w:szCs w:val="24"/>
-          <w:rtl/>
-        </w:rPr>
-        <w:t>מסויימת</w:t>
-      </w:r>
-      <w:proofErr w:type="spellEnd"/>
+        <w:t>חיפוש פרטים על מתקפה מסויימת</w:t>
+      </w:r>
       <w:r>
         <w:rPr>
           <w:rFonts w:hint="cs"/>
@@ -7930,27 +7278,7 @@
           <w:szCs w:val="24"/>
           <w:rtl/>
         </w:rPr>
-        <w:t xml:space="preserve">*_ זה בגלל שידעתי שיש גם את השלב של </w:t>
-      </w:r>
-      <w:proofErr w:type="spellStart"/>
-      <w:r>
-        <w:rPr>
-          <w:rFonts w:hint="cs"/>
-          <w:sz w:val="24"/>
-          <w:szCs w:val="24"/>
-          <w:rtl/>
-        </w:rPr>
-        <w:t>הבוט</w:t>
-      </w:r>
-      <w:proofErr w:type="spellEnd"/>
-      <w:r>
-        <w:rPr>
-          <w:rFonts w:hint="cs"/>
-          <w:sz w:val="24"/>
-          <w:szCs w:val="24"/>
-          <w:rtl/>
-        </w:rPr>
-        <w:t xml:space="preserve"> שגם הוא יתקשר עם  ה</w:t>
+        <w:t>*_ זה בגלל שידעתי שיש גם את השלב של הבוט שגם הוא יתקשר עם  ה</w:t>
       </w:r>
       <w:r>
         <w:rPr>
@@ -8143,8 +7471,8 @@
         <w:rPr>
           <w:b/>
           <w:bCs/>
-          <w:sz w:val="28"/>
-          <w:szCs w:val="28"/>
+          <w:sz w:val="24"/>
+          <w:szCs w:val="24"/>
           <w:rtl/>
         </w:rPr>
       </w:pPr>
@@ -8160,6 +7488,121 @@
         <w:lastRenderedPageBreak/>
         <w:t>שלב 2:</w:t>
       </w:r>
+      <w:r>
+        <w:rPr>
+          <w:rFonts w:hint="cs"/>
+          <w:b/>
+          <w:bCs/>
+          <w:sz w:val="28"/>
+          <w:szCs w:val="28"/>
+          <w:rtl/>
+        </w:rPr>
+        <w:t xml:space="preserve">  </w:t>
+      </w:r>
+      <w:r>
+        <w:rPr>
+          <w:rFonts w:hint="cs"/>
+          <w:b/>
+          <w:bCs/>
+          <w:sz w:val="24"/>
+          <w:szCs w:val="24"/>
+          <w:rtl/>
+        </w:rPr>
+        <w:t xml:space="preserve">מריצים עם הפקודה </w:t>
+      </w:r>
+      <w:r>
+        <w:rPr>
+          <w:b/>
+          <w:bCs/>
+          <w:sz w:val="24"/>
+          <w:szCs w:val="24"/>
+        </w:rPr>
+        <w:t>yarn start</w:t>
+      </w:r>
+      <w:r>
+        <w:rPr>
+          <w:rFonts w:hint="cs"/>
+          <w:b/>
+          <w:bCs/>
+          <w:sz w:val="24"/>
+          <w:szCs w:val="24"/>
+          <w:rtl/>
+        </w:rPr>
+        <w:t xml:space="preserve"> (צריך להיות </w:t>
+      </w:r>
+      <w:r>
+        <w:rPr>
+          <w:rFonts w:hint="cs"/>
+          <w:b/>
+          <w:bCs/>
+          <w:sz w:val="24"/>
+          <w:szCs w:val="24"/>
+          <w:rtl/>
+        </w:rPr>
+        <w:t>בתקייה</w:t>
+      </w:r>
+      <w:bookmarkStart w:id="1" w:name="_GoBack"/>
+      <w:bookmarkEnd w:id="1"/>
+      <w:r>
+        <w:rPr>
+          <w:b/>
+          <w:bCs/>
+          <w:sz w:val="24"/>
+          <w:szCs w:val="24"/>
+        </w:rPr>
+        <w:t xml:space="preserve"> </w:t>
+      </w:r>
+      <w:r>
+        <w:rPr>
+          <w:rFonts w:hint="cs"/>
+          <w:b/>
+          <w:bCs/>
+          <w:sz w:val="24"/>
+          <w:szCs w:val="24"/>
+          <w:rtl/>
+        </w:rPr>
+        <w:t xml:space="preserve"> </w:t>
+      </w:r>
+      <w:r>
+        <w:rPr>
+          <w:b/>
+          <w:bCs/>
+          <w:sz w:val="24"/>
+          <w:szCs w:val="24"/>
+        </w:rPr>
+        <w:t>chatbot</w:t>
+      </w:r>
+      <w:r>
+        <w:rPr>
+          <w:rFonts w:hint="cs"/>
+          <w:b/>
+          <w:bCs/>
+          <w:sz w:val="24"/>
+          <w:szCs w:val="24"/>
+          <w:rtl/>
+        </w:rPr>
+        <w:t xml:space="preserve"> עם </w:t>
+      </w:r>
+      <w:r>
+        <w:rPr>
+          <w:b/>
+          <w:bCs/>
+          <w:sz w:val="24"/>
+          <w:szCs w:val="24"/>
+        </w:rPr>
+        <w:t>cmd</w:t>
+      </w:r>
+      <w:r>
+        <w:rPr>
+          <w:rFonts w:hint="cs"/>
+          <w:b/>
+          <w:bCs/>
+          <w:sz w:val="24"/>
+          <w:szCs w:val="24"/>
+          <w:rtl/>
+        </w:rPr>
+        <w:t>)</w:t>
+      </w:r>
     </w:p>
     <w:p>
       <w:pPr>
@@ -8190,7 +7633,6 @@
       <w:r>
         <w:t xml:space="preserve"> </w:t>
       </w:r>
-      <w:proofErr w:type="spellStart"/>
       <w:r>
         <w:rPr>
           <w:sz w:val="24"/>
@@ -8198,7 +7640,6 @@
         </w:rPr>
         <w:t>package.json</w:t>
       </w:r>
-      <w:proofErr w:type="spellEnd"/>
       <w:r>
         <w:rPr>
           <w:rFonts w:hint="cs"/>
@@ -8344,27 +7785,7 @@
           <w:szCs w:val="24"/>
           <w:rtl/>
         </w:rPr>
-        <w:t xml:space="preserve">בשביל </w:t>
-      </w:r>
-      <w:proofErr w:type="spellStart"/>
-      <w:r>
-        <w:rPr>
-          <w:rFonts w:hint="cs"/>
-          <w:sz w:val="24"/>
-          <w:szCs w:val="24"/>
-          <w:rtl/>
-        </w:rPr>
-        <w:t>הבוט</w:t>
-      </w:r>
-      <w:proofErr w:type="spellEnd"/>
-      <w:r>
-        <w:rPr>
-          <w:rFonts w:hint="cs"/>
-          <w:sz w:val="24"/>
-          <w:szCs w:val="24"/>
-          <w:rtl/>
-        </w:rPr>
-        <w:t xml:space="preserve"> השתמשתי ב </w:t>
+        <w:t xml:space="preserve">בשביל הבוט השתמשתי ב </w:t>
       </w:r>
     </w:p>
     <w:p>
@@ -8403,27 +7824,7 @@
           <w:szCs w:val="20"/>
           <w:bdr w:val="none" w:sz="0" w:space="0" w:color="auto" w:frame="1"/>
         </w:rPr>
-        <w:t>react-</w:t>
-      </w:r>
-      <w:proofErr w:type="spellStart"/>
-      <w:r>
-        <w:rPr>
-          <w:rFonts w:ascii="Courier New" w:eastAsia="Times New Roman" w:hAnsi="Courier New" w:cs="Courier New"/>
-          <w:sz w:val="20"/>
-          <w:szCs w:val="20"/>
-          <w:bdr w:val="none" w:sz="0" w:space="0" w:color="auto" w:frame="1"/>
-        </w:rPr>
-        <w:t>chatbot</w:t>
-      </w:r>
-      <w:proofErr w:type="spellEnd"/>
-      <w:r>
-        <w:rPr>
-          <w:rFonts w:ascii="Courier New" w:eastAsia="Times New Roman" w:hAnsi="Courier New" w:cs="Courier New"/>
-          <w:sz w:val="20"/>
-          <w:szCs w:val="20"/>
-          <w:bdr w:val="none" w:sz="0" w:space="0" w:color="auto" w:frame="1"/>
-        </w:rPr>
-        <w:t>-kit</w:t>
+        <w:t>react-chatbot-kit</w:t>
       </w:r>
     </w:p>
     <w:p>
@@ -8452,25 +7853,14 @@
           <w:rtl/>
         </w:rPr>
       </w:pPr>
-      <w:proofErr w:type="spellStart"/>
-      <w:r>
-        <w:rPr>
-          <w:rFonts w:hint="cs"/>
-          <w:sz w:val="24"/>
-          <w:szCs w:val="24"/>
-          <w:rtl/>
-        </w:rPr>
-        <w:t>הבוט</w:t>
-      </w:r>
-      <w:proofErr w:type="spellEnd"/>
-      <w:r>
-        <w:rPr>
-          <w:rFonts w:hint="cs"/>
-          <w:sz w:val="24"/>
-          <w:szCs w:val="24"/>
-          <w:rtl/>
-        </w:rPr>
-        <w:t xml:space="preserve"> משתמש ב4 קבצים:</w:t>
+      <w:r>
+        <w:rPr>
+          <w:rFonts w:hint="cs"/>
+          <w:sz w:val="24"/>
+          <w:szCs w:val="24"/>
+          <w:rtl/>
+        </w:rPr>
+        <w:t>הבוט משתמש ב4 קבצים:</w:t>
       </w:r>
     </w:p>
     <w:p>
@@ -8505,27 +7895,7 @@
           <w:szCs w:val="24"/>
           <w:rtl/>
         </w:rPr>
-        <w:t xml:space="preserve"> שבעצם קורא </w:t>
-      </w:r>
-      <w:proofErr w:type="spellStart"/>
-      <w:r>
-        <w:rPr>
-          <w:rFonts w:hint="cs"/>
-          <w:sz w:val="24"/>
-          <w:szCs w:val="24"/>
-          <w:rtl/>
-        </w:rPr>
-        <w:t>לבוט</w:t>
-      </w:r>
-      <w:proofErr w:type="spellEnd"/>
-      <w:r>
-        <w:rPr>
-          <w:rFonts w:hint="cs"/>
-          <w:sz w:val="24"/>
-          <w:szCs w:val="24"/>
-          <w:rtl/>
-        </w:rPr>
-        <w:t xml:space="preserve"> ושם אותו בדף(בכתום)</w:t>
+        <w:t xml:space="preserve"> שבעצם קורא לבוט ושם אותו בדף(בכתום)</w:t>
       </w:r>
       <w:r>
         <w:rPr>
@@ -8536,7 +7906,6 @@
         </w:rPr>
         <w:t xml:space="preserve"> ואומר לו מה הוא קובץ ה</w:t>
       </w:r>
-      <w:proofErr w:type="spellStart"/>
       <w:r>
         <w:rPr>
           <w:sz w:val="24"/>
@@ -8544,7 +7913,6 @@
         </w:rPr>
         <w:t>config</w:t>
       </w:r>
-      <w:proofErr w:type="spellEnd"/>
       <w:r>
         <w:rPr>
           <w:rFonts w:hint="cs"/>
@@ -8554,7 +7922,6 @@
         </w:rPr>
         <w:t xml:space="preserve"> ומה שמות המחלקות שאחראיות על הכוונה תשובה לפעולה מתאימה(</w:t>
       </w:r>
-      <w:proofErr w:type="spellStart"/>
       <w:r>
         <w:rPr>
           <w:sz w:val="24"/>
@@ -8562,7 +7929,6 @@
         </w:rPr>
         <w:t>messageParser</w:t>
       </w:r>
-      <w:proofErr w:type="spellEnd"/>
       <w:r>
         <w:rPr>
           <w:rFonts w:hint="cs"/>
@@ -8572,7 +7938,6 @@
         </w:rPr>
         <w:t>) ומימוש הפעולות(</w:t>
       </w:r>
-      <w:proofErr w:type="spellStart"/>
       <w:r>
         <w:rPr>
           <w:sz w:val="24"/>
@@ -8580,7 +7945,6 @@
         </w:rPr>
         <w:t>actionProvider</w:t>
       </w:r>
-      <w:proofErr w:type="spellEnd"/>
       <w:r>
         <w:rPr>
           <w:rFonts w:hint="cs"/>
@@ -8684,7 +8048,7 @@
           </mc:Choice>
           <mc:Fallback>
             <w:pict>
-              <v:rect w14:anchorId="6A133C55" id="מלבן 7" o:spid="_x0000_s1026" style="position:absolute;left:0;text-align:left;margin-left:37.25pt;margin-top:106.5pt;width:370.9pt;height:10.9pt;z-index:251686912;visibility:visible;mso-wrap-style:square;mso-wrap-distance-left:9pt;mso-wrap-distance-top:0;mso-wrap-distance-right:9pt;mso-wrap-distance-bottom:0;mso-position-horizontal:absolute;mso-position-horizontal-relative:text;mso-position-vertical:absolute;mso-position-vertical-relative:text;v-text-anchor:middle" o:gfxdata="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" filled="f" strokecolor="#ed7d31 [3205]">
+              <v:rect w14:anchorId="651701DE" id="מלבן 7" o:spid="_x0000_s1026" style="position:absolute;left:0;text-align:left;margin-left:37.25pt;margin-top:106.5pt;width:370.9pt;height:10.9pt;z-index:251686912;visibility:visible;mso-wrap-style:square;mso-wrap-distance-left:9pt;mso-wrap-distance-top:0;mso-wrap-distance-right:9pt;mso-wrap-distance-bottom:0;mso-position-horizontal:absolute;mso-position-horizontal-relative:text;mso-position-vertical:absolute;mso-position-vertical-relative:text;v-text-anchor:middle" o:gfxdata="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" filled="f" strokecolor="#ed7d31 [3205]">
                 <v:stroke joinstyle="round"/>
               </v:rect>
             </w:pict>
@@ -8797,7 +8161,6 @@
         </w:rPr>
         <w:t>הוא קובץ ה</w:t>
       </w:r>
-      <w:proofErr w:type="spellStart"/>
       <w:r>
         <w:rPr>
           <w:b/>
@@ -8807,7 +8170,6 @@
         </w:rPr>
         <w:t>config</w:t>
       </w:r>
-      <w:proofErr w:type="spellEnd"/>
       <w:r>
         <w:rPr>
           <w:rFonts w:hint="cs"/>
@@ -8817,31 +8179,7 @@
           <w:szCs w:val="24"/>
           <w:rtl/>
         </w:rPr>
-        <w:t xml:space="preserve"> והוא בין היתר מאתחל את </w:t>
-      </w:r>
-      <w:proofErr w:type="spellStart"/>
-      <w:r>
-        <w:rPr>
-          <w:rFonts w:hint="cs"/>
-          <w:b/>
-          <w:bCs/>
-          <w:sz w:val="24"/>
-          <w:szCs w:val="24"/>
-          <w:rtl/>
-        </w:rPr>
-        <w:t>הבות</w:t>
-      </w:r>
-      <w:proofErr w:type="spellEnd"/>
-      <w:r>
-        <w:rPr>
-          <w:rFonts w:hint="cs"/>
-          <w:b/>
-          <w:bCs/>
-          <w:sz w:val="24"/>
-          <w:szCs w:val="24"/>
-          <w:rtl/>
-        </w:rPr>
-        <w:t xml:space="preserve"> בהודעת פתיחה.</w:t>
+        <w:t xml:space="preserve"> והוא בין היתר מאתחל את הבות בהודעת פתיחה.</w:t>
       </w:r>
     </w:p>
     <w:p>
@@ -9032,7 +8370,6 @@
         </w:rPr>
         <w:t xml:space="preserve"> מ</w:t>
       </w:r>
-      <w:proofErr w:type="spellStart"/>
       <w:r>
         <w:rPr>
           <w:sz w:val="24"/>
@@ -9040,7 +8377,6 @@
         </w:rPr>
         <w:t>actionprovider</w:t>
       </w:r>
-      <w:proofErr w:type="spellEnd"/>
     </w:p>
     <w:p>
       <w:pPr>
@@ -9339,7 +8675,6 @@
         </w:rPr>
         <w:t>היא משתמשת ב</w:t>
       </w:r>
-      <w:proofErr w:type="spellStart"/>
       <w:r>
         <w:rPr>
           <w:sz w:val="24"/>
@@ -9347,7 +8682,6 @@
         </w:rPr>
         <w:t>axios</w:t>
       </w:r>
-      <w:proofErr w:type="spellEnd"/>
       <w:r>
         <w:rPr>
           <w:rFonts w:hint="cs"/>
@@ -9441,7 +8775,6 @@
         </w:rPr>
         <w:t xml:space="preserve"> ו</w:t>
       </w:r>
-      <w:proofErr w:type="spellStart"/>
       <w:r>
         <w:rPr>
           <w:sz w:val="24"/>
@@ -9449,7 +8782,6 @@
         </w:rPr>
         <w:t>infoon</w:t>
       </w:r>
-      <w:proofErr w:type="spellEnd"/>
       <w:r>
         <w:rPr>
           <w:rFonts w:hint="cs"/>
@@ -9459,7 +8791,6 @@
         </w:rPr>
         <w:t xml:space="preserve">) </w:t>
       </w:r>
-      <w:proofErr w:type="spellStart"/>
       <w:r>
         <w:rPr>
           <w:rFonts w:hint="cs"/>
@@ -9476,7 +8807,6 @@
         </w:rPr>
         <w:t>api</w:t>
       </w:r>
-      <w:proofErr w:type="spellEnd"/>
       <w:r>
         <w:rPr>
           <w:rFonts w:hint="cs"/>
@@ -9486,7 +8816,6 @@
         </w:rPr>
         <w:t xml:space="preserve"> של </w:t>
       </w:r>
-      <w:proofErr w:type="spellStart"/>
       <w:r>
         <w:rPr>
           <w:sz w:val="24"/>
@@ -9494,45 +8823,24 @@
         </w:rPr>
         <w:t>totalvirus</w:t>
       </w:r>
-      <w:proofErr w:type="spellEnd"/>
-    </w:p>
-    <w:p>
-      <w:pPr>
-        <w:rPr>
-          <w:rFonts w:hint="cs"/>
-          <w:sz w:val="24"/>
-          <w:szCs w:val="24"/>
-          <w:rtl/>
-        </w:rPr>
-      </w:pPr>
-      <w:r>
-        <w:rPr>
-          <w:rFonts w:hint="cs"/>
-          <w:sz w:val="24"/>
-          <w:szCs w:val="24"/>
-          <w:rtl/>
-        </w:rPr>
-        <w:t xml:space="preserve">לאחר שהיא את התשובה היא יוצרת הודעה מתאימה </w:t>
-      </w:r>
-      <w:proofErr w:type="spellStart"/>
-      <w:r>
-        <w:rPr>
-          <w:rFonts w:hint="cs"/>
-          <w:sz w:val="24"/>
-          <w:szCs w:val="24"/>
-          <w:rtl/>
-        </w:rPr>
-        <w:t>בבוט</w:t>
-      </w:r>
-      <w:proofErr w:type="spellEnd"/>
-      <w:r>
-        <w:rPr>
-          <w:rFonts w:hint="cs"/>
-          <w:sz w:val="24"/>
-          <w:szCs w:val="24"/>
-          <w:rtl/>
-        </w:rPr>
-        <w:t xml:space="preserve"> ומעדכנת את ה</w:t>
+    </w:p>
+    <w:p>
+      <w:pPr>
+        <w:rPr>
+          <w:rFonts w:hint="cs"/>
+          <w:sz w:val="24"/>
+          <w:szCs w:val="24"/>
+          <w:rtl/>
+        </w:rPr>
+      </w:pPr>
+      <w:r>
+        <w:rPr>
+          <w:rFonts w:hint="cs"/>
+          <w:sz w:val="24"/>
+          <w:szCs w:val="24"/>
+          <w:rtl/>
+        </w:rPr>
+        <w:t>לאחר שהיא את התשובה היא יוצרת הודעה מתאימה בבוט ומעדכנת את ה</w:t>
       </w:r>
       <w:r>
         <w:rPr>
@@ -9621,7 +8929,6 @@
         </w:rPr>
         <w:t xml:space="preserve">בפונקציה </w:t>
       </w:r>
-      <w:proofErr w:type="spellStart"/>
       <w:r>
         <w:rPr>
           <w:sz w:val="24"/>
@@ -9629,7 +8936,22 @@
         </w:rPr>
         <w:t>checkWithVirusTosal</w:t>
       </w:r>
-      <w:proofErr w:type="spellEnd"/>
+      <w:r>
+        <w:rPr>
+          <w:rFonts w:hint="cs"/>
+          <w:sz w:val="24"/>
+          <w:szCs w:val="24"/>
+          <w:rtl/>
+        </w:rPr>
+        <w:t xml:space="preserve"> הופנקציה ומחלצת את השדה שנקראה </w:t>
+      </w:r>
+      <w:r>
+        <w:rPr>
+          <w:sz w:val="24"/>
+          <w:szCs w:val="24"/>
+        </w:rPr>
+        <w:t>verdict</w:t>
+      </w:r>
       <w:r>
         <w:rPr>
           <w:rFonts w:hint="cs"/>
@@ -9639,42 +8961,6 @@
         </w:rPr>
         <w:t xml:space="preserve"> </w:t>
       </w:r>
-      <w:proofErr w:type="spellStart"/>
-      <w:r>
-        <w:rPr>
-          <w:rFonts w:hint="cs"/>
-          <w:sz w:val="24"/>
-          <w:szCs w:val="24"/>
-          <w:rtl/>
-        </w:rPr>
-        <w:t>הופנקציה</w:t>
-      </w:r>
-      <w:proofErr w:type="spellEnd"/>
-      <w:r>
-        <w:rPr>
-          <w:rFonts w:hint="cs"/>
-          <w:sz w:val="24"/>
-          <w:szCs w:val="24"/>
-          <w:rtl/>
-        </w:rPr>
-        <w:t xml:space="preserve"> ומחלצת את השדה שנקראה </w:t>
-      </w:r>
-      <w:r>
-        <w:rPr>
-          <w:sz w:val="24"/>
-          <w:szCs w:val="24"/>
-        </w:rPr>
-        <w:t>verdict</w:t>
-      </w:r>
-      <w:r>
-        <w:rPr>
-          <w:rFonts w:hint="cs"/>
-          <w:sz w:val="24"/>
-          <w:szCs w:val="24"/>
-          <w:rtl/>
-        </w:rPr>
-        <w:t xml:space="preserve"> </w:t>
-      </w:r>
     </w:p>
     <w:p>
       <w:pPr>
@@ -9694,7 +8980,6 @@
         </w:rPr>
         <w:t>אם ה</w:t>
       </w:r>
-      <w:proofErr w:type="spellStart"/>
       <w:r>
         <w:rPr>
           <w:sz w:val="24"/>
@@ -9702,7 +8987,6 @@
         </w:rPr>
         <w:t>api</w:t>
       </w:r>
-      <w:proofErr w:type="spellEnd"/>
       <w:r>
         <w:rPr>
           <w:rFonts w:hint="cs"/>
@@ -9730,21 +9014,12 @@
         </w:rPr>
         <w:t>ואם יש שגיאה אחרת ללא הודעת שגיאה היא תחזיר ללקוח שהחתימה לא נמצאה.(כי זה השגיאות שה</w:t>
       </w:r>
-      <w:proofErr w:type="spellStart"/>
-      <w:r>
-        <w:rPr>
-          <w:sz w:val="24"/>
-          <w:szCs w:val="24"/>
-        </w:rPr>
-        <w:t>api</w:t>
-      </w:r>
-      <w:proofErr w:type="spellEnd"/>
-      <w:r>
-        <w:rPr>
-          <w:sz w:val="24"/>
-          <w:szCs w:val="24"/>
-        </w:rPr>
-        <w:t xml:space="preserve"> </w:t>
+      <w:r>
+        <w:rPr>
+          <w:sz w:val="24"/>
+          <w:szCs w:val="24"/>
+        </w:rPr>
+        <w:t xml:space="preserve">api </w:t>
       </w:r>
       <w:r>
         <w:rPr>
@@ -9773,21 +9048,12 @@
         </w:rPr>
         <w:t>בנוסף בשליחת ההודעה ל</w:t>
       </w:r>
-      <w:proofErr w:type="spellStart"/>
-      <w:r>
-        <w:rPr>
-          <w:sz w:val="24"/>
-          <w:szCs w:val="24"/>
-        </w:rPr>
-        <w:t>api</w:t>
-      </w:r>
-      <w:proofErr w:type="spellEnd"/>
-      <w:r>
-        <w:rPr>
-          <w:sz w:val="24"/>
-          <w:szCs w:val="24"/>
-        </w:rPr>
-        <w:t xml:space="preserve"> </w:t>
+      <w:r>
+        <w:rPr>
+          <w:sz w:val="24"/>
+          <w:szCs w:val="24"/>
+        </w:rPr>
+        <w:t xml:space="preserve">api </w:t>
       </w:r>
       <w:r>
         <w:rPr>
@@ -9846,9 +9112,17 @@
           <w:sz w:val="19"/>
           <w:szCs w:val="19"/>
         </w:rPr>
-        <w:t>"Access-Control-Allow-Origin</w:t>
-      </w:r>
-      <w:proofErr w:type="gramStart"/>
+        <w:t>"Access-Control-Allow-Origin"</w:t>
+      </w:r>
+      <w:r>
+        <w:rPr>
+          <w:rFonts w:ascii="Consolas" w:hAnsi="Consolas" w:cs="Consolas"/>
+          <w:color w:val="000000"/>
+          <w:sz w:val="19"/>
+          <w:szCs w:val="19"/>
+        </w:rPr>
+        <w:t xml:space="preserve"> : </w:t>
+      </w:r>
       <w:r>
         <w:rPr>
           <w:rFonts w:ascii="Consolas" w:hAnsi="Consolas" w:cs="Consolas"/>
@@ -9861,21 +9135,11 @@
       <w:r>
         <w:rPr>
           <w:rFonts w:ascii="Consolas" w:hAnsi="Consolas" w:cs="Consolas"/>
-          <w:color w:val="000000"/>
+          <w:color w:val="A31515"/>
           <w:sz w:val="19"/>
           <w:szCs w:val="19"/>
         </w:rPr>
-        <w:t xml:space="preserve"> :</w:t>
-      </w:r>
-      <w:proofErr w:type="gramEnd"/>
-      <w:r>
-        <w:rPr>
-          <w:rFonts w:ascii="Consolas" w:hAnsi="Consolas" w:cs="Consolas"/>
-          <w:color w:val="000000"/>
-          <w:sz w:val="19"/>
-          <w:szCs w:val="19"/>
-        </w:rPr>
-        <w:t xml:space="preserve"> </w:t>
+        <w:t>https://www.virustotal.com/api/v3/files/</w:t>
       </w:r>
       <w:r>
         <w:rPr>
@@ -9886,6 +9150,139 @@
         </w:rPr>
         <w:t>"</w:t>
       </w:r>
+    </w:p>
+    <w:p>
+      <w:pPr>
+        <w:rPr>
+          <w:sz w:val="24"/>
+          <w:szCs w:val="24"/>
+          <w:rtl/>
+        </w:rPr>
+      </w:pPr>
+      <w:r>
+        <w:rPr>
+          <w:rFonts w:hint="cs"/>
+          <w:sz w:val="24"/>
+          <w:szCs w:val="24"/>
+          <w:rtl/>
+        </w:rPr>
+        <w:t>כדי</w:t>
+      </w:r>
+      <w:r>
+        <w:rPr>
+          <w:rFonts w:hint="cs"/>
+          <w:sz w:val="24"/>
+          <w:szCs w:val="24"/>
+          <w:rtl/>
+        </w:rPr>
+        <w:t xml:space="preserve"> לאשר קבלת מידע בדומיין אחר</w:t>
+      </w:r>
+      <w:r>
+        <w:rPr>
+          <w:rFonts w:hint="cs"/>
+          <w:sz w:val="24"/>
+          <w:szCs w:val="24"/>
+          <w:rtl/>
+        </w:rPr>
+        <w:t xml:space="preserve"> </w:t>
+      </w:r>
+      <w:r>
+        <w:rPr>
+          <w:rFonts w:hint="cs"/>
+          <w:sz w:val="24"/>
+          <w:szCs w:val="24"/>
+          <w:rtl/>
+        </w:rPr>
+        <w:t xml:space="preserve">(לא </w:t>
+      </w:r>
+      <w:r>
+        <w:rPr>
+          <w:sz w:val="24"/>
+          <w:szCs w:val="24"/>
+        </w:rPr>
+        <w:t>Localhost</w:t>
+      </w:r>
+      <w:r>
+        <w:rPr>
+          <w:rFonts w:hint="cs"/>
+          <w:sz w:val="24"/>
+          <w:szCs w:val="24"/>
+          <w:rtl/>
+        </w:rPr>
+        <w:t xml:space="preserve">) </w:t>
+      </w:r>
+    </w:p>
+    <w:p>
+      <w:pPr>
+        <w:rPr>
+          <w:sz w:val="24"/>
+          <w:szCs w:val="24"/>
+          <w:rtl/>
+        </w:rPr>
+      </w:pPr>
+      <w:r>
+        <w:rPr>
+          <w:rFonts w:hint="cs"/>
+          <w:sz w:val="24"/>
+          <w:szCs w:val="24"/>
+          <w:rtl/>
+        </w:rPr>
+        <w:t>הדפדפן חוסם באופן דיפולטי את האופציה הזאת.</w:t>
+      </w:r>
+    </w:p>
+    <w:p>
+      <w:pPr>
+        <w:rPr>
+          <w:sz w:val="24"/>
+          <w:szCs w:val="24"/>
+          <w:rtl/>
+        </w:rPr>
+      </w:pPr>
+      <w:r>
+        <w:rPr>
+          <w:rFonts w:hint="cs"/>
+          <w:sz w:val="24"/>
+          <w:szCs w:val="24"/>
+          <w:rtl/>
+        </w:rPr>
+        <w:t>*</w:t>
+      </w:r>
+      <w:r>
+        <w:rPr>
+          <w:rFonts w:hint="cs"/>
+          <w:sz w:val="24"/>
+          <w:szCs w:val="24"/>
+          <w:rtl/>
+        </w:rPr>
+        <w:t>*</w:t>
+      </w:r>
+      <w:r>
+        <w:rPr>
+          <w:rFonts w:hint="cs"/>
+          <w:sz w:val="24"/>
+          <w:szCs w:val="24"/>
+          <w:rtl/>
+        </w:rPr>
+        <w:t xml:space="preserve"> </w:t>
+      </w:r>
+      <w:r>
+        <w:rPr>
+          <w:rFonts w:hint="cs"/>
+          <w:sz w:val="24"/>
+          <w:szCs w:val="24"/>
+          <w:rtl/>
+        </w:rPr>
+        <w:t>עשיתי דומיין מסויים</w:t>
+      </w:r>
+      <w:r>
+        <w:rPr>
+          <w:rFonts w:hint="cs"/>
+          <w:sz w:val="24"/>
+          <w:szCs w:val="24"/>
+          <w:rtl/>
+        </w:rPr>
+        <w:t xml:space="preserve"> ("</w:t>
+      </w:r>
       <w:r>
         <w:rPr>
           <w:rFonts w:ascii="Consolas" w:hAnsi="Consolas" w:cs="Consolas"/>
@@ -9893,145 +9290,35 @@
           <w:sz w:val="19"/>
           <w:szCs w:val="19"/>
         </w:rPr>
-        <w:t>https://www.virustotal.com/api/v3/files/</w:t>
-      </w:r>
-      <w:r>
-        <w:rPr>
-          <w:rFonts w:ascii="Consolas" w:hAnsi="Consolas" w:cs="Consolas"/>
-          <w:color w:val="A31515"/>
-          <w:sz w:val="19"/>
-          <w:szCs w:val="19"/>
+        <w:t>"https://www.virustotal.com/api/v3/files/"</w:t>
+      </w:r>
+      <w:r>
+        <w:rPr>
+          <w:rFonts w:hint="cs"/>
+          <w:sz w:val="24"/>
+          <w:szCs w:val="24"/>
+          <w:rtl/>
+        </w:rPr>
+        <w:t>")</w:t>
+      </w:r>
+      <w:r>
+        <w:rPr>
+          <w:rFonts w:hint="cs"/>
+          <w:sz w:val="24"/>
+          <w:szCs w:val="24"/>
+          <w:rtl/>
+        </w:rPr>
+        <w:t xml:space="preserve"> ולא </w:t>
+      </w:r>
+      <w:r>
+        <w:rPr>
+          <w:rFonts w:hint="cs"/>
+          <w:sz w:val="24"/>
+          <w:szCs w:val="24"/>
+          <w:rtl/>
         </w:rPr>
         <w:t>"</w:t>
       </w:r>
-    </w:p>
-    <w:p>
-      <w:pPr>
-        <w:rPr>
-          <w:sz w:val="24"/>
-          <w:szCs w:val="24"/>
-          <w:rtl/>
-        </w:rPr>
-      </w:pPr>
-      <w:r>
-        <w:rPr>
-          <w:rFonts w:hint="cs"/>
-          <w:sz w:val="24"/>
-          <w:szCs w:val="24"/>
-          <w:rtl/>
-        </w:rPr>
-        <w:t>כדי</w:t>
-      </w:r>
-      <w:r>
-        <w:rPr>
-          <w:rFonts w:hint="cs"/>
-          <w:sz w:val="24"/>
-          <w:szCs w:val="24"/>
-          <w:rtl/>
-        </w:rPr>
-        <w:t xml:space="preserve"> לאשר קבלת מידע </w:t>
-      </w:r>
-      <w:proofErr w:type="spellStart"/>
-      <w:r>
-        <w:rPr>
-          <w:rFonts w:hint="cs"/>
-          <w:sz w:val="24"/>
-          <w:szCs w:val="24"/>
-          <w:rtl/>
-        </w:rPr>
-        <w:t>בדומיין</w:t>
-      </w:r>
-      <w:proofErr w:type="spellEnd"/>
-      <w:r>
-        <w:rPr>
-          <w:rFonts w:hint="cs"/>
-          <w:sz w:val="24"/>
-          <w:szCs w:val="24"/>
-          <w:rtl/>
-        </w:rPr>
-        <w:t xml:space="preserve"> אחר</w:t>
-      </w:r>
-      <w:r>
-        <w:rPr>
-          <w:rFonts w:hint="cs"/>
-          <w:sz w:val="24"/>
-          <w:szCs w:val="24"/>
-          <w:rtl/>
-        </w:rPr>
-        <w:t xml:space="preserve"> </w:t>
-      </w:r>
-      <w:r>
-        <w:rPr>
-          <w:rFonts w:hint="cs"/>
-          <w:sz w:val="24"/>
-          <w:szCs w:val="24"/>
-          <w:rtl/>
-        </w:rPr>
-        <w:t xml:space="preserve">(לא </w:t>
-      </w:r>
-      <w:r>
-        <w:rPr>
-          <w:sz w:val="24"/>
-          <w:szCs w:val="24"/>
-        </w:rPr>
-        <w:t>Localhost</w:t>
-      </w:r>
-      <w:r>
-        <w:rPr>
-          <w:rFonts w:hint="cs"/>
-          <w:sz w:val="24"/>
-          <w:szCs w:val="24"/>
-          <w:rtl/>
-        </w:rPr>
-        <w:t xml:space="preserve">) </w:t>
-      </w:r>
-    </w:p>
-    <w:p>
-      <w:pPr>
-        <w:rPr>
-          <w:sz w:val="24"/>
-          <w:szCs w:val="24"/>
-          <w:rtl/>
-        </w:rPr>
-      </w:pPr>
-      <w:r>
-        <w:rPr>
-          <w:rFonts w:hint="cs"/>
-          <w:sz w:val="24"/>
-          <w:szCs w:val="24"/>
-          <w:rtl/>
-        </w:rPr>
-        <w:t xml:space="preserve">הדפדפן חוסם באופן </w:t>
-      </w:r>
-      <w:proofErr w:type="spellStart"/>
-      <w:r>
-        <w:rPr>
-          <w:rFonts w:hint="cs"/>
-          <w:sz w:val="24"/>
-          <w:szCs w:val="24"/>
-          <w:rtl/>
-        </w:rPr>
-        <w:t>דיפולטי</w:t>
-      </w:r>
-      <w:proofErr w:type="spellEnd"/>
-      <w:r>
-        <w:rPr>
-          <w:rFonts w:hint="cs"/>
-          <w:sz w:val="24"/>
-          <w:szCs w:val="24"/>
-          <w:rtl/>
-        </w:rPr>
-        <w:t xml:space="preserve"> את האופציה הזאת.</w:t>
-      </w:r>
-    </w:p>
-    <w:p>
-      <w:pPr>
-        <w:rPr>
-          <w:sz w:val="24"/>
-          <w:szCs w:val="24"/>
-          <w:rtl/>
-        </w:rPr>
-      </w:pPr>
       <w:r>
         <w:rPr>
           <w:rFonts w:hint="cs"/>
@@ -10048,80 +9335,6 @@
           <w:szCs w:val="24"/>
           <w:rtl/>
         </w:rPr>
-        <w:t>*</w:t>
-      </w:r>
-      <w:r>
-        <w:rPr>
-          <w:rFonts w:hint="cs"/>
-          <w:sz w:val="24"/>
-          <w:szCs w:val="24"/>
-          <w:rtl/>
-        </w:rPr>
-        <w:t xml:space="preserve"> </w:t>
-      </w:r>
-      <w:r>
-        <w:rPr>
-          <w:rFonts w:hint="cs"/>
-          <w:sz w:val="24"/>
-          <w:szCs w:val="24"/>
-          <w:rtl/>
-        </w:rPr>
-        <w:t xml:space="preserve">עשיתי דומיין </w:t>
-      </w:r>
-      <w:proofErr w:type="spellStart"/>
-      <w:r>
-        <w:rPr>
-          <w:rFonts w:hint="cs"/>
-          <w:sz w:val="24"/>
-          <w:szCs w:val="24"/>
-          <w:rtl/>
-        </w:rPr>
-        <w:t>מסויים</w:t>
-      </w:r>
-      <w:proofErr w:type="spellEnd"/>
-      <w:r>
-        <w:rPr>
-          <w:rFonts w:hint="cs"/>
-          <w:sz w:val="24"/>
-          <w:szCs w:val="24"/>
-          <w:rtl/>
-        </w:rPr>
-        <w:t xml:space="preserve"> ("</w:t>
-      </w:r>
-      <w:r>
-        <w:rPr>
-          <w:rFonts w:ascii="Consolas" w:hAnsi="Consolas" w:cs="Consolas"/>
-          <w:color w:val="A31515"/>
-          <w:sz w:val="19"/>
-          <w:szCs w:val="19"/>
-        </w:rPr>
-        <w:t>"https://www.virustotal.com/api/v3/files/"</w:t>
-      </w:r>
-      <w:r>
-        <w:rPr>
-          <w:rFonts w:hint="cs"/>
-          <w:sz w:val="24"/>
-          <w:szCs w:val="24"/>
-          <w:rtl/>
-        </w:rPr>
-        <w:t>")</w:t>
-      </w:r>
-      <w:r>
-        <w:rPr>
-          <w:rFonts w:hint="cs"/>
-          <w:sz w:val="24"/>
-          <w:szCs w:val="24"/>
-          <w:rtl/>
-        </w:rPr>
-        <w:t xml:space="preserve"> ולא </w:t>
-      </w:r>
-      <w:r>
-        <w:rPr>
-          <w:rFonts w:hint="cs"/>
-          <w:sz w:val="24"/>
-          <w:szCs w:val="24"/>
-          <w:rtl/>
-        </w:rPr>
         <w:t>"</w:t>
       </w:r>
       <w:r>
@@ -10131,27 +9344,8 @@
           <w:szCs w:val="24"/>
           <w:rtl/>
         </w:rPr>
-        <w:t>*</w:t>
-      </w:r>
-      <w:r>
-        <w:rPr>
-          <w:rFonts w:hint="cs"/>
-          <w:sz w:val="24"/>
-          <w:szCs w:val="24"/>
-          <w:rtl/>
-        </w:rPr>
-        <w:t>"</w:t>
-      </w:r>
-      <w:r>
-        <w:rPr>
-          <w:rFonts w:hint="cs"/>
-          <w:sz w:val="24"/>
-          <w:szCs w:val="24"/>
-          <w:rtl/>
-        </w:rPr>
         <w:t xml:space="preserve"> כדי שהדפדפן עדיין יגן עלי מדומיינים אחרים שהם לא ה</w:t>
       </w:r>
-      <w:proofErr w:type="spellStart"/>
       <w:r>
         <w:rPr>
           <w:sz w:val="24"/>
@@ -10159,7 +9353,6 @@
         </w:rPr>
         <w:t>api</w:t>
       </w:r>
-      <w:proofErr w:type="spellEnd"/>
       <w:r>
         <w:rPr>
           <w:rFonts w:hint="cs"/>
@@ -10229,27 +9422,7 @@
           <w:szCs w:val="24"/>
           <w:rtl/>
         </w:rPr>
-        <w:t xml:space="preserve">פתיחת </w:t>
-      </w:r>
-      <w:proofErr w:type="spellStart"/>
-      <w:r>
-        <w:rPr>
-          <w:rFonts w:hint="cs"/>
-          <w:sz w:val="24"/>
-          <w:szCs w:val="24"/>
-          <w:rtl/>
-        </w:rPr>
-        <w:t>הבוט</w:t>
-      </w:r>
-      <w:proofErr w:type="spellEnd"/>
-      <w:r>
-        <w:rPr>
-          <w:rFonts w:hint="cs"/>
-          <w:sz w:val="24"/>
-          <w:szCs w:val="24"/>
-          <w:rtl/>
-        </w:rPr>
-        <w:t>:</w:t>
+        <w:t>פתיחת הבוט:</w:t>
       </w:r>
     </w:p>
     <w:p>
@@ -10632,27 +9805,7 @@
           <w:rtl/>
         </w:rPr>
         <w:lastRenderedPageBreak/>
-        <w:t xml:space="preserve">קבלת מידע על מתקפה </w:t>
-      </w:r>
-      <w:proofErr w:type="spellStart"/>
-      <w:r>
-        <w:rPr>
-          <w:rFonts w:hint="cs"/>
-          <w:sz w:val="24"/>
-          <w:szCs w:val="24"/>
-          <w:rtl/>
-        </w:rPr>
-        <w:t>מסויימת</w:t>
-      </w:r>
-      <w:proofErr w:type="spellEnd"/>
-      <w:r>
-        <w:rPr>
-          <w:rFonts w:hint="cs"/>
-          <w:sz w:val="24"/>
-          <w:szCs w:val="24"/>
-          <w:rtl/>
-        </w:rPr>
-        <w:t>:</w:t>
+        <w:t>קבלת מידע על מתקפה מסויימת:</w:t>
       </w:r>
     </w:p>
     <w:p>
@@ -10999,7 +10152,6 @@
           <w:rtl/>
         </w:rPr>
       </w:pPr>
-      <w:proofErr w:type="gramStart"/>
       <w:r>
         <w:rPr>
           <w:sz w:val="24"/>
@@ -11014,17 +10166,7 @@
           <w:szCs w:val="24"/>
           <w:rtl/>
         </w:rPr>
-        <w:t xml:space="preserve"> לא</w:t>
-      </w:r>
-      <w:proofErr w:type="gramEnd"/>
-      <w:r>
-        <w:rPr>
-          <w:rFonts w:hint="cs"/>
-          <w:sz w:val="24"/>
-          <w:szCs w:val="24"/>
-          <w:rtl/>
-        </w:rPr>
-        <w:t xml:space="preserve"> חוקי</w:t>
+        <w:t xml:space="preserve"> לא חוקי</w:t>
       </w:r>
     </w:p>
     <w:p>
@@ -11207,8 +10349,6 @@
           <w:szCs w:val="24"/>
         </w:rPr>
       </w:pPr>
-      <w:bookmarkStart w:id="1" w:name="_GoBack"/>
-      <w:bookmarkEnd w:id="1"/>
     </w:p>
     <w:sectPr>
       <w:pgSz w:w="11906" w:h="16838"/>

</xml_diff>